<commit_message>
rel4 + slider duplo com melhor range
</commit_message>
<xml_diff>
--- a/checkpoint4/Prototipo funcional.docx
+++ b/checkpoint4/Prototipo funcional.docx
@@ -4,7 +4,7 @@
   <w:body>
     <w:p>
       <w:pPr>
-        <w:pStyle w:val="Cabealho1"/>
+        <w:pStyle w:val="Heading1"/>
         <w:jc w:val="center"/>
         <w:rPr>
           <w:rFonts w:ascii="Arial" w:eastAsia="DejaVu Sans Condensed" w:hAnsi="Arial"/>
@@ -27,7 +27,7 @@
     </w:p>
     <w:p>
       <w:pPr>
-        <w:pStyle w:val="Cabealho1"/>
+        <w:pStyle w:val="Heading1"/>
         <w:spacing w:before="0"/>
         <w:jc w:val="center"/>
         <w:rPr>
@@ -156,7 +156,251 @@
           <w:szCs w:val="20"/>
           <w:lang w:val="en-GB"/>
         </w:rPr>
-        <w:t>Like we said, in the previous classes, we created 3 tabs in html. One with the standings of the countries, one with the coefficient medal/population, and the last one with a score compare of countries that the user previously declares. Besides that, we also made attributes like a range of years, the sport we want to filter and the medal that the user will want to know information of. In the Standings tab and in the Coefficient tab we have a “Search Country” box that has the function to locate a country in the rank and in the map, by changing is colour.</w:t>
+        <w:t>As shown in the first prototype,</w:t>
+      </w:r>
+      <w:r>
+        <w:rPr>
+          <w:rFonts w:ascii="Calibri" w:eastAsia="DejaVu Sans Condensed" w:hAnsi="Calibri" w:cs="DejaVu Sans Condensed"/>
+          <w:bCs/>
+          <w:sz w:val="20"/>
+          <w:szCs w:val="20"/>
+          <w:lang w:val="en-GB"/>
+        </w:rPr>
+        <w:t xml:space="preserve"> we created 3 tabs </w:t>
+      </w:r>
+      <w:r>
+        <w:rPr>
+          <w:rFonts w:ascii="Calibri" w:eastAsia="DejaVu Sans Condensed" w:hAnsi="Calibri" w:cs="DejaVu Sans Condensed"/>
+          <w:bCs/>
+          <w:sz w:val="20"/>
+          <w:szCs w:val="20"/>
+          <w:lang w:val="en-GB"/>
+        </w:rPr>
+        <w:t>for</w:t>
+      </w:r>
+      <w:r>
+        <w:rPr>
+          <w:rFonts w:ascii="Calibri" w:eastAsia="DejaVu Sans Condensed" w:hAnsi="Calibri" w:cs="DejaVu Sans Condensed"/>
+          <w:bCs/>
+          <w:sz w:val="20"/>
+          <w:szCs w:val="20"/>
+          <w:lang w:val="en-GB"/>
+        </w:rPr>
+        <w:t xml:space="preserve"> html. </w:t>
+      </w:r>
+      <w:proofErr w:type="gramStart"/>
+      <w:r>
+        <w:rPr>
+          <w:rFonts w:ascii="Calibri" w:eastAsia="DejaVu Sans Condensed" w:hAnsi="Calibri" w:cs="DejaVu Sans Condensed"/>
+          <w:bCs/>
+          <w:sz w:val="20"/>
+          <w:szCs w:val="20"/>
+          <w:lang w:val="en-GB"/>
+        </w:rPr>
+        <w:t>One with the standings of the countries</w:t>
+      </w:r>
+      <w:r>
+        <w:rPr>
+          <w:rFonts w:ascii="Calibri" w:eastAsia="DejaVu Sans Condensed" w:hAnsi="Calibri" w:cs="DejaVu Sans Condensed"/>
+          <w:bCs/>
+          <w:sz w:val="20"/>
+          <w:szCs w:val="20"/>
+          <w:lang w:val="en-GB"/>
+        </w:rPr>
+        <w:t xml:space="preserve"> regarding their medals, </w:t>
+      </w:r>
+      <w:r>
+        <w:rPr>
+          <w:rFonts w:ascii="Calibri" w:eastAsia="DejaVu Sans Condensed" w:hAnsi="Calibri" w:cs="DejaVu Sans Condensed"/>
+          <w:bCs/>
+          <w:sz w:val="20"/>
+          <w:szCs w:val="20"/>
+          <w:lang w:val="en-GB"/>
+        </w:rPr>
+        <w:t xml:space="preserve">one </w:t>
+      </w:r>
+      <w:r>
+        <w:rPr>
+          <w:rFonts w:ascii="Calibri" w:eastAsia="DejaVu Sans Condensed" w:hAnsi="Calibri" w:cs="DejaVu Sans Condensed"/>
+          <w:bCs/>
+          <w:sz w:val="20"/>
+          <w:szCs w:val="20"/>
+          <w:lang w:val="en-GB"/>
+        </w:rPr>
+        <w:t>to compare the amount of medals</w:t>
+      </w:r>
+      <w:r>
+        <w:rPr>
+          <w:rFonts w:ascii="Calibri" w:eastAsia="DejaVu Sans Condensed" w:hAnsi="Calibri" w:cs="DejaVu Sans Condensed"/>
+          <w:bCs/>
+          <w:sz w:val="20"/>
+          <w:szCs w:val="20"/>
+          <w:lang w:val="en-GB"/>
+        </w:rPr>
+        <w:t xml:space="preserve"> </w:t>
+      </w:r>
+      <w:proofErr w:type="spellStart"/>
+      <w:r>
+        <w:rPr>
+          <w:rFonts w:ascii="Calibri" w:eastAsia="DejaVu Sans Condensed" w:hAnsi="Calibri" w:cs="DejaVu Sans Condensed"/>
+          <w:bCs/>
+          <w:sz w:val="20"/>
+          <w:szCs w:val="20"/>
+          <w:lang w:val="en-GB"/>
+        </w:rPr>
+        <w:t>of</w:t>
+      </w:r>
+      <w:proofErr w:type="spellEnd"/>
+      <w:r>
+        <w:rPr>
+          <w:rFonts w:ascii="Calibri" w:eastAsia="DejaVu Sans Condensed" w:hAnsi="Calibri" w:cs="DejaVu Sans Condensed"/>
+          <w:bCs/>
+          <w:sz w:val="20"/>
+          <w:szCs w:val="20"/>
+          <w:lang w:val="en-GB"/>
+        </w:rPr>
+        <w:t xml:space="preserve"> countries that the user </w:t>
+      </w:r>
+      <w:r>
+        <w:rPr>
+          <w:rFonts w:ascii="Calibri" w:eastAsia="DejaVu Sans Condensed" w:hAnsi="Calibri" w:cs="DejaVu Sans Condensed"/>
+          <w:bCs/>
+          <w:sz w:val="20"/>
+          <w:szCs w:val="20"/>
+          <w:lang w:val="en-GB"/>
+        </w:rPr>
+        <w:t xml:space="preserve">chooses, and the last </w:t>
+      </w:r>
+      <w:r>
+        <w:rPr>
+          <w:rFonts w:ascii="Calibri" w:eastAsia="DejaVu Sans Condensed" w:hAnsi="Calibri" w:cs="DejaVu Sans Condensed"/>
+          <w:bCs/>
+          <w:sz w:val="20"/>
+          <w:szCs w:val="20"/>
+          <w:lang w:val="en-GB"/>
+        </w:rPr>
+        <w:t>one with the coefficient medal/population</w:t>
+      </w:r>
+      <w:r>
+        <w:rPr>
+          <w:rFonts w:ascii="Calibri" w:eastAsia="DejaVu Sans Condensed" w:hAnsi="Calibri" w:cs="DejaVu Sans Condensed"/>
+          <w:bCs/>
+          <w:sz w:val="20"/>
+          <w:szCs w:val="20"/>
+          <w:lang w:val="en-GB"/>
+        </w:rPr>
+        <w:t xml:space="preserve"> for each country</w:t>
+      </w:r>
+      <w:r>
+        <w:rPr>
+          <w:rFonts w:ascii="Calibri" w:eastAsia="DejaVu Sans Condensed" w:hAnsi="Calibri" w:cs="DejaVu Sans Condensed"/>
+          <w:bCs/>
+          <w:sz w:val="20"/>
+          <w:szCs w:val="20"/>
+          <w:lang w:val="en-GB"/>
+        </w:rPr>
+        <w:t>.</w:t>
+      </w:r>
+      <w:proofErr w:type="gramEnd"/>
+      <w:r>
+        <w:rPr>
+          <w:rFonts w:ascii="Calibri" w:eastAsia="DejaVu Sans Condensed" w:hAnsi="Calibri" w:cs="DejaVu Sans Condensed"/>
+          <w:bCs/>
+          <w:sz w:val="20"/>
+          <w:szCs w:val="20"/>
+          <w:lang w:val="en-GB"/>
+        </w:rPr>
+        <w:t xml:space="preserve"> </w:t>
+      </w:r>
+      <w:r>
+        <w:rPr>
+          <w:rFonts w:ascii="Calibri" w:eastAsia="DejaVu Sans Condensed" w:hAnsi="Calibri" w:cs="DejaVu Sans Condensed"/>
+          <w:bCs/>
+          <w:sz w:val="20"/>
+          <w:szCs w:val="20"/>
+          <w:lang w:val="en-GB"/>
+        </w:rPr>
+        <w:t>W</w:t>
+      </w:r>
+      <w:r>
+        <w:rPr>
+          <w:rFonts w:ascii="Calibri" w:eastAsia="DejaVu Sans Condensed" w:hAnsi="Calibri" w:cs="DejaVu Sans Condensed"/>
+          <w:bCs/>
+          <w:sz w:val="20"/>
+          <w:szCs w:val="20"/>
+          <w:lang w:val="en-GB"/>
+        </w:rPr>
+        <w:t xml:space="preserve">e also made </w:t>
+      </w:r>
+      <w:r>
+        <w:rPr>
+          <w:rFonts w:ascii="Calibri" w:eastAsia="DejaVu Sans Condensed" w:hAnsi="Calibri" w:cs="DejaVu Sans Condensed"/>
+          <w:bCs/>
+          <w:sz w:val="20"/>
+          <w:szCs w:val="20"/>
+          <w:lang w:val="en-GB"/>
+        </w:rPr>
+        <w:t>fields to set attributes</w:t>
+      </w:r>
+      <w:r>
+        <w:rPr>
+          <w:rFonts w:ascii="Calibri" w:eastAsia="DejaVu Sans Condensed" w:hAnsi="Calibri" w:cs="DejaVu Sans Condensed"/>
+          <w:bCs/>
+          <w:sz w:val="20"/>
+          <w:szCs w:val="20"/>
+          <w:lang w:val="en-GB"/>
+        </w:rPr>
+        <w:t xml:space="preserve"> like a range of years, the sport we want to filter and the medal</w:t>
+      </w:r>
+      <w:r>
+        <w:rPr>
+          <w:rFonts w:ascii="Calibri" w:eastAsia="DejaVu Sans Condensed" w:hAnsi="Calibri" w:cs="DejaVu Sans Condensed"/>
+          <w:bCs/>
+          <w:sz w:val="20"/>
+          <w:szCs w:val="20"/>
+          <w:lang w:val="en-GB"/>
+        </w:rPr>
+        <w:t>s</w:t>
+      </w:r>
+      <w:r>
+        <w:rPr>
+          <w:rFonts w:ascii="Calibri" w:eastAsia="DejaVu Sans Condensed" w:hAnsi="Calibri" w:cs="DejaVu Sans Condensed"/>
+          <w:bCs/>
+          <w:sz w:val="20"/>
+          <w:szCs w:val="20"/>
+          <w:lang w:val="en-GB"/>
+        </w:rPr>
+        <w:t xml:space="preserve"> that the user will want to know information of. In the Standings tab and in the Coefficient tab we have a “Search Country” box that has the function to locate a country in the rank and in the map, by changing i</w:t>
+      </w:r>
+      <w:r>
+        <w:rPr>
+          <w:rFonts w:ascii="Calibri" w:eastAsia="DejaVu Sans Condensed" w:hAnsi="Calibri" w:cs="DejaVu Sans Condensed"/>
+          <w:bCs/>
+          <w:sz w:val="20"/>
+          <w:szCs w:val="20"/>
+          <w:lang w:val="en-GB"/>
+        </w:rPr>
+        <w:t>t</w:t>
+      </w:r>
+      <w:r>
+        <w:rPr>
+          <w:rFonts w:ascii="Calibri" w:eastAsia="DejaVu Sans Condensed" w:hAnsi="Calibri" w:cs="DejaVu Sans Condensed"/>
+          <w:bCs/>
+          <w:sz w:val="20"/>
+          <w:szCs w:val="20"/>
+          <w:lang w:val="en-GB"/>
+        </w:rPr>
+        <w:t>s colour.</w:t>
+      </w:r>
+      <w:r>
+        <w:rPr>
+          <w:rFonts w:ascii="Calibri" w:eastAsia="DejaVu Sans Condensed" w:hAnsi="Calibri" w:cs="DejaVu Sans Condensed"/>
+          <w:bCs/>
+          <w:sz w:val="20"/>
+          <w:szCs w:val="20"/>
+          <w:lang w:val="en-GB"/>
+        </w:rPr>
+        <w:t xml:space="preserve"> In the Compare tab, there are two search boxes for the two countries we choose.</w:t>
       </w:r>
     </w:p>
     <w:p>
@@ -188,8 +432,6 @@
           <w:lang w:val="en-GB"/>
         </w:rPr>
       </w:pPr>
-      <w:bookmarkStart w:id="0" w:name="_GoBack"/>
-      <w:bookmarkEnd w:id="0"/>
     </w:p>
     <w:p>
       <w:pPr>
@@ -258,7 +500,7 @@
             <v:path o:extrusionok="f" gradientshapeok="t" o:connecttype="rect"/>
             <o:lock v:ext="edit" aspectratio="t"/>
           </v:shapetype>
-          <v:shape id="_x0000_i1027" type="#_x0000_t75" style="width:260pt;height:75.3pt">
+          <v:shape id="_x0000_i1025" type="#_x0000_t75" style="width:260pt;height:75.3pt">
             <v:imagedata r:id="rId6" o:title="imagem11"/>
           </v:shape>
         </w:pict>
@@ -320,9 +562,9 @@
       <w:r>
         <w:rPr>
           <w:rFonts w:ascii="Calibri" w:eastAsia="DejaVu Sans Condensed" w:hAnsi="Calibri"/>
-          <w:sz w:val="20"/>
-          <w:szCs w:val="20"/>
-          <w:lang w:val="pt-PT"/>
+          <w:noProof/>
+          <w:sz w:val="20"/>
+          <w:szCs w:val="20"/>
         </w:rPr>
         <w:drawing>
           <wp:inline distT="0" distB="0" distL="0" distR="0" wp14:anchorId="5C75828B" wp14:editId="1D7B9996">
@@ -416,7 +658,6 @@
         <w:widowControl w:val="0"/>
         <w:suppressAutoHyphens/>
         <w:spacing w:after="120"/>
-        <w:ind w:firstLine="720"/>
         <w:jc w:val="center"/>
         <w:rPr>
           <w:rFonts w:ascii="Calibri" w:eastAsia="DejaVu Sans Condensed" w:hAnsi="Calibri"/>
@@ -427,16 +668,56 @@
       </w:pPr>
       <w:r>
         <w:rPr>
-          <w:rFonts w:ascii="Calibri" w:eastAsia="DejaVu Sans Condensed" w:hAnsi="Calibri"/>
-          <w:sz w:val="20"/>
-          <w:szCs w:val="20"/>
-          <w:lang w:val="en-GB"/>
-        </w:rPr>
-        <w:pict w14:anchorId="6817C555">
-          <v:shape id="_x0000_i1028" type="#_x0000_t75" style="width:352.8pt;height:98.4pt">
-            <v:imagedata r:id="rId8" o:title="imagem12"/>
-          </v:shape>
-        </w:pict>
+          <w:noProof/>
+        </w:rPr>
+        <w:drawing>
+          <wp:inline distT="0" distB="0" distL="0" distR="0" wp14:anchorId="70DE5D75" wp14:editId="7251E0B4">
+            <wp:extent cx="3760967" cy="1047631"/>
+            <wp:effectExtent l="0" t="0" r="0" b="635"/>
+            <wp:docPr id="15" name="Picture 15" descr="http://puu.sh/lvmom/d7ca422a36.png"/>
+            <wp:cNvGraphicFramePr>
+              <a:graphicFrameLocks xmlns:a="http://schemas.openxmlformats.org/drawingml/2006/main" noChangeAspect="1"/>
+            </wp:cNvGraphicFramePr>
+            <a:graphic xmlns:a="http://schemas.openxmlformats.org/drawingml/2006/main">
+              <a:graphicData uri="http://schemas.openxmlformats.org/drawingml/2006/picture">
+                <pic:pic xmlns:pic="http://schemas.openxmlformats.org/drawingml/2006/picture">
+                  <pic:nvPicPr>
+                    <pic:cNvPr id="0" name="Picture 7" descr="http://puu.sh/lvmom/d7ca422a36.png"/>
+                    <pic:cNvPicPr>
+                      <a:picLocks noChangeAspect="1" noChangeArrowheads="1"/>
+                    </pic:cNvPicPr>
+                  </pic:nvPicPr>
+                  <pic:blipFill>
+                    <a:blip r:embed="rId8">
+                      <a:extLst>
+                        <a:ext uri="{28A0092B-C50C-407E-A947-70E740481C1C}">
+                          <a14:useLocalDpi xmlns:a14="http://schemas.microsoft.com/office/drawing/2010/main" val="0"/>
+                        </a:ext>
+                      </a:extLst>
+                    </a:blip>
+                    <a:srcRect/>
+                    <a:stretch>
+                      <a:fillRect/>
+                    </a:stretch>
+                  </pic:blipFill>
+                  <pic:spPr bwMode="auto">
+                    <a:xfrm>
+                      <a:off x="0" y="0"/>
+                      <a:ext cx="3765708" cy="1048952"/>
+                    </a:xfrm>
+                    <a:prstGeom prst="rect">
+                      <a:avLst/>
+                    </a:prstGeom>
+                    <a:noFill/>
+                    <a:ln>
+                      <a:noFill/>
+                    </a:ln>
+                  </pic:spPr>
+                </pic:pic>
+              </a:graphicData>
+            </a:graphic>
+          </wp:inline>
+        </w:drawing>
       </w:r>
     </w:p>
     <w:p>
@@ -578,20 +859,6 @@
           <w:lang w:val="en-GB"/>
         </w:rPr>
       </w:pPr>
-    </w:p>
-    <w:p>
-      <w:pPr>
-        <w:widowControl w:val="0"/>
-        <w:suppressAutoHyphens/>
-        <w:spacing w:after="120"/>
-        <w:jc w:val="both"/>
-        <w:rPr>
-          <w:rFonts w:ascii="Calibri" w:eastAsia="DejaVu Sans Condensed" w:hAnsi="Calibri"/>
-          <w:sz w:val="20"/>
-          <w:szCs w:val="20"/>
-          <w:lang w:val="en-GB"/>
-        </w:rPr>
-      </w:pPr>
       <w:r>
         <w:rPr>
           <w:rFonts w:ascii="Calibri" w:eastAsia="DejaVu Sans Condensed" w:hAnsi="Calibri" w:cs="DejaVu Sans Condensed"/>
@@ -599,6 +866,7 @@
           <w:bCs/>
           <w:lang w:val="en-GB"/>
         </w:rPr>
+        <w:lastRenderedPageBreak/>
         <w:t xml:space="preserve">2. </w:t>
       </w:r>
       <w:r>
@@ -684,37 +952,117 @@
           <w:szCs w:val="20"/>
           <w:lang w:val="en-GB"/>
         </w:rPr>
-        <w:t xml:space="preserve">, where </w:t>
-      </w:r>
-      <w:r>
-        <w:rPr>
-          <w:rFonts w:ascii="Calibri" w:eastAsia="DejaVu Sans Condensed" w:hAnsi="Calibri" w:cs="DejaVu Sans Condensed"/>
-          <w:bCs/>
-          <w:sz w:val="20"/>
-          <w:szCs w:val="20"/>
-          <w:lang w:val="en-GB"/>
-        </w:rPr>
-        <w:t xml:space="preserve">each country was presented has a rank. </w:t>
-      </w:r>
-      <w:r>
-        <w:rPr>
-          <w:rFonts w:ascii="Calibri" w:eastAsia="DejaVu Sans Condensed" w:hAnsi="Calibri" w:cs="DejaVu Sans Condensed"/>
-          <w:bCs/>
-          <w:sz w:val="20"/>
-          <w:szCs w:val="20"/>
-          <w:lang w:val="en-GB"/>
-        </w:rPr>
-        <w:t>It had</w:t>
-      </w:r>
-      <w:r>
-        <w:rPr>
-          <w:rFonts w:ascii="Calibri" w:eastAsia="DejaVu Sans Condensed" w:hAnsi="Calibri" w:cs="DejaVu Sans Condensed"/>
-          <w:bCs/>
-          <w:sz w:val="20"/>
-          <w:szCs w:val="20"/>
-          <w:lang w:val="en-GB"/>
-        </w:rPr>
-        <w:t xml:space="preserve"> the countries</w:t>
+        <w:t xml:space="preserve"> w</w:t>
+      </w:r>
+      <w:r>
+        <w:rPr>
+          <w:rFonts w:ascii="Calibri" w:eastAsia="DejaVu Sans Condensed" w:hAnsi="Calibri" w:cs="DejaVu Sans Condensed"/>
+          <w:bCs/>
+          <w:sz w:val="20"/>
+          <w:szCs w:val="20"/>
+          <w:lang w:val="en-GB"/>
+        </w:rPr>
+        <w:t>ith</w:t>
+      </w:r>
+      <w:r>
+        <w:rPr>
+          <w:rFonts w:ascii="Calibri" w:eastAsia="DejaVu Sans Condensed" w:hAnsi="Calibri" w:cs="DejaVu Sans Condensed"/>
+          <w:bCs/>
+          <w:sz w:val="20"/>
+          <w:szCs w:val="20"/>
+          <w:lang w:val="en-GB"/>
+        </w:rPr>
+        <w:t xml:space="preserve"> </w:t>
+      </w:r>
+      <w:r>
+        <w:rPr>
+          <w:rFonts w:ascii="Calibri" w:eastAsia="DejaVu Sans Condensed" w:hAnsi="Calibri" w:cs="DejaVu Sans Condensed"/>
+          <w:bCs/>
+          <w:sz w:val="20"/>
+          <w:szCs w:val="20"/>
+          <w:lang w:val="en-GB"/>
+        </w:rPr>
+        <w:t xml:space="preserve">each country </w:t>
+      </w:r>
+      <w:r>
+        <w:rPr>
+          <w:rFonts w:ascii="Calibri" w:eastAsia="DejaVu Sans Condensed" w:hAnsi="Calibri" w:cs="DejaVu Sans Condensed"/>
+          <w:bCs/>
+          <w:sz w:val="20"/>
+          <w:szCs w:val="20"/>
+          <w:lang w:val="en-GB"/>
+        </w:rPr>
+        <w:t xml:space="preserve">presented </w:t>
+      </w:r>
+      <w:r>
+        <w:rPr>
+          <w:rFonts w:ascii="Calibri" w:eastAsia="DejaVu Sans Condensed" w:hAnsi="Calibri" w:cs="DejaVu Sans Condensed"/>
+          <w:bCs/>
+          <w:sz w:val="20"/>
+          <w:szCs w:val="20"/>
+          <w:lang w:val="en-GB"/>
+        </w:rPr>
+        <w:t>on</w:t>
+      </w:r>
+      <w:r>
+        <w:rPr>
+          <w:rFonts w:ascii="Calibri" w:eastAsia="DejaVu Sans Condensed" w:hAnsi="Calibri" w:cs="DejaVu Sans Condensed"/>
+          <w:bCs/>
+          <w:sz w:val="20"/>
+          <w:szCs w:val="20"/>
+          <w:lang w:val="en-GB"/>
+        </w:rPr>
+        <w:t xml:space="preserve"> a rank</w:t>
+      </w:r>
+      <w:r>
+        <w:rPr>
+          <w:rFonts w:ascii="Calibri" w:eastAsia="DejaVu Sans Condensed" w:hAnsi="Calibri" w:cs="DejaVu Sans Condensed"/>
+          <w:bCs/>
+          <w:sz w:val="20"/>
+          <w:szCs w:val="20"/>
+          <w:lang w:val="en-GB"/>
+        </w:rPr>
+        <w:t>ing</w:t>
+      </w:r>
+      <w:r>
+        <w:rPr>
+          <w:rFonts w:ascii="Calibri" w:eastAsia="DejaVu Sans Condensed" w:hAnsi="Calibri" w:cs="DejaVu Sans Condensed"/>
+          <w:bCs/>
+          <w:sz w:val="20"/>
+          <w:szCs w:val="20"/>
+          <w:lang w:val="en-GB"/>
+        </w:rPr>
+        <w:t xml:space="preserve">. </w:t>
+      </w:r>
+      <w:r>
+        <w:rPr>
+          <w:rFonts w:ascii="Calibri" w:eastAsia="DejaVu Sans Condensed" w:hAnsi="Calibri" w:cs="DejaVu Sans Condensed"/>
+          <w:bCs/>
+          <w:sz w:val="20"/>
+          <w:szCs w:val="20"/>
+          <w:lang w:val="en-GB"/>
+        </w:rPr>
+        <w:t>T</w:t>
+      </w:r>
+      <w:r>
+        <w:rPr>
+          <w:rFonts w:ascii="Calibri" w:eastAsia="DejaVu Sans Condensed" w:hAnsi="Calibri" w:cs="DejaVu Sans Condensed"/>
+          <w:bCs/>
+          <w:sz w:val="20"/>
+          <w:szCs w:val="20"/>
+          <w:lang w:val="en-GB"/>
+        </w:rPr>
+        <w:t>he countries</w:t>
+      </w:r>
+      <w:r>
+        <w:rPr>
+          <w:rFonts w:ascii="Calibri" w:eastAsia="DejaVu Sans Condensed" w:hAnsi="Calibri" w:cs="DejaVu Sans Condensed"/>
+          <w:bCs/>
+          <w:sz w:val="20"/>
+          <w:szCs w:val="20"/>
+          <w:lang w:val="en-GB"/>
+        </w:rPr>
+        <w:t xml:space="preserve"> names are</w:t>
       </w:r>
       <w:r>
         <w:rPr>
@@ -734,20 +1082,18 @@
           <w:szCs w:val="20"/>
           <w:lang w:val="en-GB"/>
         </w:rPr>
-        <w:t xml:space="preserve">, and in the </w:t>
-      </w:r>
-      <w:proofErr w:type="spellStart"/>
-      <w:r>
-        <w:rPr>
-          <w:rFonts w:ascii="Calibri" w:eastAsia="DejaVu Sans Condensed" w:hAnsi="Calibri" w:cs="DejaVu Sans Condensed"/>
-          <w:bCs/>
-          <w:sz w:val="20"/>
-          <w:szCs w:val="20"/>
-          <w:lang w:val="en-GB"/>
-        </w:rPr>
-        <w:t>center</w:t>
-      </w:r>
-      <w:proofErr w:type="spellEnd"/>
+        <w:t>, and in the centre</w:t>
+      </w:r>
+      <w:r>
+        <w:rPr>
+          <w:rFonts w:ascii="Calibri" w:eastAsia="DejaVu Sans Condensed" w:hAnsi="Calibri" w:cs="DejaVu Sans Condensed"/>
+          <w:bCs/>
+          <w:sz w:val="20"/>
+          <w:szCs w:val="20"/>
+          <w:lang w:val="en-GB"/>
+        </w:rPr>
+        <w:tab/>
+      </w:r>
       <w:r>
         <w:rPr>
           <w:rFonts w:ascii="Calibri" w:eastAsia="DejaVu Sans Condensed" w:hAnsi="Calibri" w:cs="DejaVu Sans Condensed"/>
@@ -766,7 +1112,7 @@
           <w:szCs w:val="20"/>
           <w:lang w:val="en-GB"/>
         </w:rPr>
-        <w:t xml:space="preserve"> the bars that we’re complemented with a </w:t>
+        <w:t xml:space="preserve"> the bars that with a </w:t>
       </w:r>
       <w:r>
         <w:rPr>
@@ -786,17 +1132,117 @@
           <w:szCs w:val="20"/>
           <w:lang w:val="en-GB"/>
         </w:rPr>
-        <w:t xml:space="preserve"> that specifies the amount of medals or coefficient medals/population a country had in a particular year, or range of years.</w:t>
-      </w:r>
-      <w:r>
-        <w:rPr>
-          <w:rFonts w:ascii="Calibri" w:eastAsia="DejaVu Sans Condensed" w:hAnsi="Calibri" w:cs="DejaVu Sans Condensed"/>
-          <w:bCs/>
-          <w:sz w:val="20"/>
-          <w:szCs w:val="20"/>
-          <w:lang w:val="en-GB"/>
-        </w:rPr>
-        <w:t xml:space="preserve"> We also put it after the bars a text label representing the amount of medals/coefficient the corresponding country had. In the end, we had something like this:</w:t>
+        <w:t xml:space="preserve"> that specifies the amount of medals or</w:t>
+      </w:r>
+      <w:r>
+        <w:rPr>
+          <w:rFonts w:ascii="Calibri" w:eastAsia="DejaVu Sans Condensed" w:hAnsi="Calibri" w:cs="DejaVu Sans Condensed"/>
+          <w:bCs/>
+          <w:sz w:val="20"/>
+          <w:szCs w:val="20"/>
+          <w:lang w:val="en-GB"/>
+        </w:rPr>
+        <w:t xml:space="preserve"> coefficient medals/population that</w:t>
+      </w:r>
+      <w:r>
+        <w:rPr>
+          <w:rFonts w:ascii="Calibri" w:eastAsia="DejaVu Sans Condensed" w:hAnsi="Calibri" w:cs="DejaVu Sans Condensed"/>
+          <w:bCs/>
+          <w:sz w:val="20"/>
+          <w:szCs w:val="20"/>
+          <w:lang w:val="en-GB"/>
+        </w:rPr>
+        <w:t xml:space="preserve"> country had </w:t>
+      </w:r>
+      <w:r>
+        <w:rPr>
+          <w:rFonts w:ascii="Calibri" w:eastAsia="DejaVu Sans Condensed" w:hAnsi="Calibri" w:cs="DejaVu Sans Condensed"/>
+          <w:bCs/>
+          <w:sz w:val="20"/>
+          <w:szCs w:val="20"/>
+          <w:lang w:val="en-GB"/>
+        </w:rPr>
+        <w:t>under the specified conditions</w:t>
+      </w:r>
+      <w:r>
+        <w:rPr>
+          <w:rFonts w:ascii="Calibri" w:eastAsia="DejaVu Sans Condensed" w:hAnsi="Calibri" w:cs="DejaVu Sans Condensed"/>
+          <w:bCs/>
+          <w:sz w:val="20"/>
+          <w:szCs w:val="20"/>
+          <w:lang w:val="en-GB"/>
+        </w:rPr>
+        <w:t>.</w:t>
+      </w:r>
+      <w:r>
+        <w:rPr>
+          <w:rFonts w:ascii="Calibri" w:eastAsia="DejaVu Sans Condensed" w:hAnsi="Calibri" w:cs="DejaVu Sans Condensed"/>
+          <w:bCs/>
+          <w:sz w:val="20"/>
+          <w:szCs w:val="20"/>
+          <w:lang w:val="en-GB"/>
+        </w:rPr>
+        <w:t xml:space="preserve"> We also put that amount or coefficient</w:t>
+      </w:r>
+      <w:r>
+        <w:rPr>
+          <w:rFonts w:ascii="Calibri" w:eastAsia="DejaVu Sans Condensed" w:hAnsi="Calibri" w:cs="DejaVu Sans Condensed"/>
+          <w:bCs/>
+          <w:sz w:val="20"/>
+          <w:szCs w:val="20"/>
+          <w:lang w:val="en-GB"/>
+        </w:rPr>
+        <w:t xml:space="preserve"> after the bars </w:t>
+      </w:r>
+      <w:r>
+        <w:rPr>
+          <w:rFonts w:ascii="Calibri" w:eastAsia="DejaVu Sans Condensed" w:hAnsi="Calibri" w:cs="DejaVu Sans Condensed"/>
+          <w:bCs/>
+          <w:sz w:val="20"/>
+          <w:szCs w:val="20"/>
+          <w:lang w:val="en-GB"/>
+        </w:rPr>
+        <w:t xml:space="preserve">in </w:t>
+      </w:r>
+      <w:r>
+        <w:rPr>
+          <w:rFonts w:ascii="Calibri" w:eastAsia="DejaVu Sans Condensed" w:hAnsi="Calibri" w:cs="DejaVu Sans Condensed"/>
+          <w:bCs/>
+          <w:sz w:val="20"/>
+          <w:szCs w:val="20"/>
+          <w:lang w:val="en-GB"/>
+        </w:rPr>
+        <w:t>a text label</w:t>
+      </w:r>
+      <w:r>
+        <w:rPr>
+          <w:rFonts w:ascii="Calibri" w:eastAsia="DejaVu Sans Condensed" w:hAnsi="Calibri" w:cs="DejaVu Sans Condensed"/>
+          <w:bCs/>
+          <w:sz w:val="20"/>
+          <w:szCs w:val="20"/>
+          <w:lang w:val="en-GB"/>
+        </w:rPr>
+        <w:t>, for ease of reading</w:t>
+      </w:r>
+      <w:r>
+        <w:rPr>
+          <w:rFonts w:ascii="Calibri" w:eastAsia="DejaVu Sans Condensed" w:hAnsi="Calibri" w:cs="DejaVu Sans Condensed"/>
+          <w:bCs/>
+          <w:sz w:val="20"/>
+          <w:szCs w:val="20"/>
+          <w:lang w:val="en-GB"/>
+        </w:rPr>
+        <w:t>. In the end, we have</w:t>
+      </w:r>
+      <w:r>
+        <w:rPr>
+          <w:rFonts w:ascii="Calibri" w:eastAsia="DejaVu Sans Condensed" w:hAnsi="Calibri" w:cs="DejaVu Sans Condensed"/>
+          <w:bCs/>
+          <w:sz w:val="20"/>
+          <w:szCs w:val="20"/>
+          <w:lang w:val="en-GB"/>
+        </w:rPr>
+        <w:t xml:space="preserve"> something like this:</w:t>
       </w:r>
     </w:p>
     <w:p>
@@ -821,7 +1267,6 @@
           <w:noProof/>
           <w:sz w:val="20"/>
           <w:szCs w:val="20"/>
-          <w:lang w:val="pt-PT" w:eastAsia="pt-PT"/>
         </w:rPr>
         <w:drawing>
           <wp:inline distT="0" distB="0" distL="0" distR="0" wp14:anchorId="2387C2B9" wp14:editId="3C069C3D">
@@ -909,49 +1354,130 @@
           <w:bCs/>
           <w:sz w:val="20"/>
           <w:szCs w:val="20"/>
-          <w:lang w:val="en-GB"/>
-        </w:rPr>
-        <w:t xml:space="preserve">Based on his simplicity, when the user puts the mouse on the top of a bar of a specific country, it would present to him </w:t>
-      </w:r>
-      <w:r>
-        <w:rPr>
-          <w:rFonts w:ascii="Calibri" w:eastAsia="DejaVu Sans Condensed" w:hAnsi="Calibri" w:cs="DejaVu Sans Condensed"/>
-          <w:bCs/>
-          <w:sz w:val="20"/>
-          <w:szCs w:val="20"/>
-          <w:lang w:val="en-GB"/>
-        </w:rPr>
-        <w:t>the IOC code of the country.</w:t>
-      </w:r>
-      <w:r>
-        <w:rPr>
-          <w:rFonts w:ascii="Calibri" w:eastAsia="DejaVu Sans Condensed" w:hAnsi="Calibri" w:cs="DejaVu Sans Condensed"/>
-          <w:bCs/>
-          <w:sz w:val="20"/>
-          <w:szCs w:val="20"/>
-          <w:lang w:val="en-GB"/>
-        </w:rPr>
-        <w:t xml:space="preserve"> Also, in the search box that we referenced in the first paragraph, when a user looks for a country, the colour of that country bar chart changes to another colour; the intention is to highlight the difference and spot the differences of tha</w:t>
-      </w:r>
-      <w:r>
-        <w:rPr>
-          <w:rFonts w:ascii="Calibri" w:eastAsia="DejaVu Sans Condensed" w:hAnsi="Calibri" w:cs="DejaVu Sans Condensed"/>
-          <w:bCs/>
-          <w:sz w:val="20"/>
-          <w:szCs w:val="20"/>
-          <w:lang w:val="en-GB"/>
-        </w:rPr>
-        <w:t>t country</w:t>
-      </w:r>
-      <w:r>
-        <w:rPr>
-          <w:rFonts w:ascii="Calibri" w:eastAsia="DejaVu Sans Condensed" w:hAnsi="Calibri" w:cs="DejaVu Sans Condensed"/>
-          <w:bCs/>
-          <w:sz w:val="20"/>
-          <w:szCs w:val="20"/>
-          <w:lang w:val="en-GB"/>
-        </w:rPr>
-        <w:t xml:space="preserve"> and the other countries</w:t>
+        </w:rPr>
+        <w:t>W</w:t>
+      </w:r>
+      <w:proofErr w:type="spellStart"/>
+      <w:r>
+        <w:rPr>
+          <w:rFonts w:ascii="Calibri" w:eastAsia="DejaVu Sans Condensed" w:hAnsi="Calibri" w:cs="DejaVu Sans Condensed"/>
+          <w:bCs/>
+          <w:sz w:val="20"/>
+          <w:szCs w:val="20"/>
+          <w:lang w:val="en-GB"/>
+        </w:rPr>
+        <w:t>hen</w:t>
+      </w:r>
+      <w:proofErr w:type="spellEnd"/>
+      <w:r>
+        <w:rPr>
+          <w:rFonts w:ascii="Calibri" w:eastAsia="DejaVu Sans Condensed" w:hAnsi="Calibri" w:cs="DejaVu Sans Condensed"/>
+          <w:bCs/>
+          <w:sz w:val="20"/>
+          <w:szCs w:val="20"/>
+          <w:lang w:val="en-GB"/>
+        </w:rPr>
+        <w:t xml:space="preserve"> the user </w:t>
+      </w:r>
+      <w:r>
+        <w:rPr>
+          <w:rFonts w:ascii="Calibri" w:eastAsia="DejaVu Sans Condensed" w:hAnsi="Calibri" w:cs="DejaVu Sans Condensed"/>
+          <w:bCs/>
+          <w:sz w:val="20"/>
+          <w:szCs w:val="20"/>
+          <w:lang w:val="en-GB"/>
+        </w:rPr>
+        <w:t>hovers with the mouse over</w:t>
+      </w:r>
+      <w:r>
+        <w:rPr>
+          <w:rFonts w:ascii="Calibri" w:eastAsia="DejaVu Sans Condensed" w:hAnsi="Calibri" w:cs="DejaVu Sans Condensed"/>
+          <w:bCs/>
+          <w:sz w:val="20"/>
+          <w:szCs w:val="20"/>
+          <w:lang w:val="en-GB"/>
+        </w:rPr>
+        <w:t xml:space="preserve"> a bar of a </w:t>
+      </w:r>
+      <w:r>
+        <w:rPr>
+          <w:rFonts w:ascii="Calibri" w:eastAsia="DejaVu Sans Condensed" w:hAnsi="Calibri" w:cs="DejaVu Sans Condensed"/>
+          <w:bCs/>
+          <w:sz w:val="20"/>
+          <w:szCs w:val="20"/>
+          <w:lang w:val="en-GB"/>
+        </w:rPr>
+        <w:t>country, it will present them</w:t>
+      </w:r>
+      <w:r>
+        <w:rPr>
+          <w:rFonts w:ascii="Calibri" w:eastAsia="DejaVu Sans Condensed" w:hAnsi="Calibri" w:cs="DejaVu Sans Condensed"/>
+          <w:bCs/>
+          <w:sz w:val="20"/>
+          <w:szCs w:val="20"/>
+          <w:lang w:val="en-GB"/>
+        </w:rPr>
+        <w:t xml:space="preserve"> </w:t>
+      </w:r>
+      <w:r>
+        <w:rPr>
+          <w:rFonts w:ascii="Calibri" w:eastAsia="DejaVu Sans Condensed" w:hAnsi="Calibri" w:cs="DejaVu Sans Condensed"/>
+          <w:bCs/>
+          <w:sz w:val="20"/>
+          <w:szCs w:val="20"/>
+          <w:lang w:val="en-GB"/>
+        </w:rPr>
+        <w:t xml:space="preserve">the NOC </w:t>
+      </w:r>
+      <w:r>
+        <w:rPr>
+          <w:rFonts w:ascii="Calibri" w:eastAsia="DejaVu Sans Condensed" w:hAnsi="Calibri" w:cs="DejaVu Sans Condensed"/>
+          <w:bCs/>
+          <w:sz w:val="20"/>
+          <w:szCs w:val="20"/>
+          <w:lang w:val="en-GB"/>
+        </w:rPr>
+        <w:t>code of the country.</w:t>
+      </w:r>
+      <w:r>
+        <w:rPr>
+          <w:rFonts w:ascii="Calibri" w:eastAsia="DejaVu Sans Condensed" w:hAnsi="Calibri" w:cs="DejaVu Sans Condensed"/>
+          <w:bCs/>
+          <w:sz w:val="20"/>
+          <w:szCs w:val="20"/>
+          <w:lang w:val="en-GB"/>
+        </w:rPr>
+        <w:t xml:space="preserve"> Also, in the search box that we referenced in the first paragraph, when a user looks for a country, the co</w:t>
+      </w:r>
+      <w:r>
+        <w:rPr>
+          <w:rFonts w:ascii="Calibri" w:eastAsia="DejaVu Sans Condensed" w:hAnsi="Calibri" w:cs="DejaVu Sans Condensed"/>
+          <w:bCs/>
+          <w:sz w:val="20"/>
+          <w:szCs w:val="20"/>
+          <w:lang w:val="en-GB"/>
+        </w:rPr>
+        <w:t xml:space="preserve">lour of that country’s bar changes, </w:t>
+      </w:r>
+      <w:r>
+        <w:rPr>
+          <w:rFonts w:ascii="Calibri" w:eastAsia="DejaVu Sans Condensed" w:hAnsi="Calibri" w:cs="DejaVu Sans Condensed"/>
+          <w:bCs/>
+          <w:sz w:val="20"/>
+          <w:szCs w:val="20"/>
+          <w:lang w:val="en-GB"/>
+        </w:rPr>
+        <w:t xml:space="preserve">to </w:t>
+      </w:r>
+      <w:r>
+        <w:rPr>
+          <w:rFonts w:ascii="Calibri" w:eastAsia="DejaVu Sans Condensed" w:hAnsi="Calibri" w:cs="DejaVu Sans Condensed"/>
+          <w:bCs/>
+          <w:sz w:val="20"/>
+          <w:szCs w:val="20"/>
+          <w:lang w:val="en-GB"/>
+        </w:rPr>
+        <w:t>be able to distinguish it from the rest of the countries.</w:t>
       </w:r>
     </w:p>
     <w:p>
@@ -975,7 +1501,6 @@
           <w:noProof/>
           <w:sz w:val="20"/>
           <w:szCs w:val="20"/>
-          <w:lang w:val="pt-PT" w:eastAsia="pt-PT"/>
         </w:rPr>
         <mc:AlternateContent>
           <mc:Choice Requires="wps">
@@ -1034,7 +1559,6 @@
                                 <w:noProof/>
                                 <w:sz w:val="20"/>
                                 <w:szCs w:val="20"/>
-                                <w:lang w:val="pt-PT" w:eastAsia="pt-PT"/>
                               </w:rPr>
                               <w:drawing>
                                 <wp:inline distT="0" distB="0" distL="0" distR="0" wp14:anchorId="47519698" wp14:editId="706E02F3">
@@ -1202,7 +1726,6 @@
           <w:noProof/>
           <w:sz w:val="20"/>
           <w:szCs w:val="20"/>
-          <w:lang w:val="pt-PT" w:eastAsia="pt-PT"/>
         </w:rPr>
         <w:drawing>
           <wp:inline distT="0" distB="0" distL="0" distR="0" wp14:anchorId="45C9F82A" wp14:editId="1695B7AE">
@@ -1281,7 +1804,6 @@
           <w:noProof/>
           <w:sz w:val="20"/>
           <w:szCs w:val="20"/>
-          <w:lang w:val="pt-PT" w:eastAsia="pt-PT"/>
         </w:rPr>
         <w:drawing>
           <wp:inline distT="0" distB="0" distL="0" distR="0" wp14:anchorId="514FA8D1" wp14:editId="780C3DF4">
@@ -1373,7 +1895,87 @@
           <w:szCs w:val="20"/>
           <w:lang w:val="en-GB"/>
         </w:rPr>
-        <w:t>In the Compare Tab, we write the countries in the text boxes presented, and then the colour of the selected countries bars will change. It will only appear the bars of the two countries we selected in the right side of the visualization.</w:t>
+        <w:t xml:space="preserve">In the Compare Tab, we write the </w:t>
+      </w:r>
+      <w:r>
+        <w:rPr>
+          <w:rFonts w:ascii="Calibri" w:eastAsia="DejaVu Sans Condensed" w:hAnsi="Calibri" w:cs="DejaVu Sans Condensed"/>
+          <w:bCs/>
+          <w:sz w:val="20"/>
+          <w:szCs w:val="20"/>
+          <w:lang w:val="en-GB"/>
+        </w:rPr>
+        <w:t xml:space="preserve">names of </w:t>
+      </w:r>
+      <w:r>
+        <w:rPr>
+          <w:rFonts w:ascii="Calibri" w:eastAsia="DejaVu Sans Condensed" w:hAnsi="Calibri" w:cs="DejaVu Sans Condensed"/>
+          <w:bCs/>
+          <w:sz w:val="20"/>
+          <w:szCs w:val="20"/>
+          <w:lang w:val="en-GB"/>
+        </w:rPr>
+        <w:t xml:space="preserve">countries in the </w:t>
+      </w:r>
+      <w:r>
+        <w:rPr>
+          <w:rFonts w:ascii="Calibri" w:eastAsia="DejaVu Sans Condensed" w:hAnsi="Calibri" w:cs="DejaVu Sans Condensed"/>
+          <w:bCs/>
+          <w:sz w:val="20"/>
+          <w:szCs w:val="20"/>
+          <w:lang w:val="en-GB"/>
+        </w:rPr>
+        <w:t>two text boxes</w:t>
+      </w:r>
+      <w:r>
+        <w:rPr>
+          <w:rFonts w:ascii="Calibri" w:eastAsia="DejaVu Sans Condensed" w:hAnsi="Calibri" w:cs="DejaVu Sans Condensed"/>
+          <w:bCs/>
+          <w:sz w:val="20"/>
+          <w:szCs w:val="20"/>
+          <w:lang w:val="en-GB"/>
+        </w:rPr>
+        <w:t>, and then the colour of the selected countries</w:t>
+      </w:r>
+      <w:r>
+        <w:rPr>
+          <w:rFonts w:ascii="Calibri" w:eastAsia="DejaVu Sans Condensed" w:hAnsi="Calibri" w:cs="DejaVu Sans Condensed"/>
+          <w:bCs/>
+          <w:sz w:val="20"/>
+          <w:szCs w:val="20"/>
+          <w:lang w:val="en-GB"/>
+        </w:rPr>
+        <w:t>’ bars will change. O</w:t>
+      </w:r>
+      <w:r>
+        <w:rPr>
+          <w:rFonts w:ascii="Calibri" w:eastAsia="DejaVu Sans Condensed" w:hAnsi="Calibri" w:cs="DejaVu Sans Condensed"/>
+          <w:bCs/>
+          <w:sz w:val="20"/>
+          <w:szCs w:val="20"/>
+          <w:lang w:val="en-GB"/>
+        </w:rPr>
+        <w:t xml:space="preserve">nly the bars of the two countries we selected </w:t>
+      </w:r>
+      <w:r>
+        <w:rPr>
+          <w:rFonts w:ascii="Calibri" w:eastAsia="DejaVu Sans Condensed" w:hAnsi="Calibri" w:cs="DejaVu Sans Condensed"/>
+          <w:bCs/>
+          <w:sz w:val="20"/>
+          <w:szCs w:val="20"/>
+          <w:lang w:val="en-GB"/>
+        </w:rPr>
+        <w:t>will appear o</w:t>
+      </w:r>
+      <w:r>
+        <w:rPr>
+          <w:rFonts w:ascii="Calibri" w:eastAsia="DejaVu Sans Condensed" w:hAnsi="Calibri" w:cs="DejaVu Sans Condensed"/>
+          <w:bCs/>
+          <w:sz w:val="20"/>
+          <w:szCs w:val="20"/>
+          <w:lang w:val="en-GB"/>
+        </w:rPr>
+        <w:t>n the right side of the visualization.</w:t>
       </w:r>
     </w:p>
     <w:p>
@@ -1394,7 +1996,6 @@
       <w:r>
         <w:rPr>
           <w:noProof/>
-          <w:lang w:val="pt-PT" w:eastAsia="pt-PT"/>
         </w:rPr>
         <w:drawing>
           <wp:inline distT="0" distB="0" distL="0" distR="0" wp14:anchorId="3BA81B5B" wp14:editId="3F67CB97">
@@ -1508,7 +2109,6 @@
       <w:r>
         <w:rPr>
           <w:noProof/>
-          <w:lang w:val="pt-PT" w:eastAsia="pt-PT"/>
         </w:rPr>
         <w:drawing>
           <wp:inline distT="0" distB="0" distL="0" distR="0" wp14:anchorId="54EF0232" wp14:editId="24599275">
@@ -1598,51 +2198,238 @@
           <w:bCs/>
           <w:sz w:val="20"/>
           <w:szCs w:val="20"/>
-          <w:lang w:val="en-GB"/>
-        </w:rPr>
-        <w:t xml:space="preserve">We have </w:t>
-      </w:r>
-      <w:r>
-        <w:rPr>
-          <w:rFonts w:ascii="Calibri" w:eastAsia="DejaVu Sans Condensed" w:hAnsi="Calibri" w:cs="DejaVu Sans Condensed"/>
-          <w:bCs/>
-          <w:sz w:val="20"/>
-          <w:szCs w:val="20"/>
-          <w:lang w:val="en-GB"/>
-        </w:rPr>
-        <w:t>has the second idiom, a bubble chart in a world coordinated map. The idea was to make a chart in a map to reference the location of the country in the back, and bubbles that represent the amount of medals or coefficient medal/population in all countries. The bigger were the amount of medals or their coefficient, the bigger the bubbles would be; this way, was easier to know the countries that have more and less. We had to some bubbles (those who had more than 10 me</w:t>
-      </w:r>
-      <w:r>
-        <w:rPr>
-          <w:rFonts w:ascii="Calibri" w:eastAsia="DejaVu Sans Condensed" w:hAnsi="Calibri" w:cs="DejaVu Sans Condensed"/>
-          <w:bCs/>
-          <w:sz w:val="20"/>
-          <w:szCs w:val="20"/>
-          <w:lang w:val="en-GB"/>
-        </w:rPr>
-        <w:t>dals) a label that shows the amount of medals in a country. We done the label example for the Standings and the Compare Tab, but not in the Coefficient Tab because in some countries we had big differences, such as values like 44</w:t>
-      </w:r>
-      <w:proofErr w:type="gramStart"/>
-      <w:r>
-        <w:rPr>
-          <w:rFonts w:ascii="Calibri" w:eastAsia="DejaVu Sans Condensed" w:hAnsi="Calibri" w:cs="DejaVu Sans Condensed"/>
-          <w:bCs/>
-          <w:sz w:val="20"/>
-          <w:szCs w:val="20"/>
-          <w:lang w:val="en-GB"/>
-        </w:rPr>
-        <w:t>,5</w:t>
-      </w:r>
-      <w:proofErr w:type="gramEnd"/>
-      <w:r>
-        <w:rPr>
-          <w:rFonts w:ascii="Calibri" w:eastAsia="DejaVu Sans Condensed" w:hAnsi="Calibri" w:cs="DejaVu Sans Condensed"/>
-          <w:bCs/>
-          <w:sz w:val="20"/>
-          <w:szCs w:val="20"/>
-          <w:lang w:val="en-GB"/>
-        </w:rPr>
-        <w:t xml:space="preserve"> and 0,2. So for that tab we only used the length and the bubbles to determine the amount.</w:t>
+        </w:rPr>
+        <w:t>Our</w:t>
+      </w:r>
+      <w:r>
+        <w:rPr>
+          <w:rFonts w:ascii="Calibri" w:eastAsia="DejaVu Sans Condensed" w:hAnsi="Calibri" w:cs="DejaVu Sans Condensed"/>
+          <w:bCs/>
+          <w:sz w:val="20"/>
+          <w:szCs w:val="20"/>
+          <w:lang w:val="en-GB"/>
+        </w:rPr>
+        <w:t xml:space="preserve"> second idiom is</w:t>
+      </w:r>
+      <w:r>
+        <w:rPr>
+          <w:rFonts w:ascii="Calibri" w:eastAsia="DejaVu Sans Condensed" w:hAnsi="Calibri" w:cs="DejaVu Sans Condensed"/>
+          <w:bCs/>
+          <w:sz w:val="20"/>
+          <w:szCs w:val="20"/>
+          <w:lang w:val="en-GB"/>
+        </w:rPr>
+        <w:t xml:space="preserve"> a bubble chart </w:t>
+      </w:r>
+      <w:r>
+        <w:rPr>
+          <w:rFonts w:ascii="Calibri" w:eastAsia="DejaVu Sans Condensed" w:hAnsi="Calibri" w:cs="DejaVu Sans Condensed"/>
+          <w:bCs/>
+          <w:sz w:val="20"/>
+          <w:szCs w:val="20"/>
+          <w:lang w:val="en-GB"/>
+        </w:rPr>
+        <w:t>over a world map. We</w:t>
+      </w:r>
+      <w:r>
+        <w:rPr>
+          <w:rFonts w:ascii="Calibri" w:eastAsia="DejaVu Sans Condensed" w:hAnsi="Calibri" w:cs="DejaVu Sans Condensed"/>
+          <w:bCs/>
+          <w:sz w:val="20"/>
+          <w:szCs w:val="20"/>
+          <w:lang w:val="en-GB"/>
+        </w:rPr>
+        <w:t xml:space="preserve"> reference the location of the country </w:t>
+      </w:r>
+      <w:r>
+        <w:rPr>
+          <w:rFonts w:ascii="Calibri" w:eastAsia="DejaVu Sans Condensed" w:hAnsi="Calibri" w:cs="DejaVu Sans Condensed"/>
+          <w:bCs/>
+          <w:sz w:val="20"/>
+          <w:szCs w:val="20"/>
+          <w:lang w:val="en-GB"/>
+        </w:rPr>
+        <w:t>on the map</w:t>
+      </w:r>
+      <w:r>
+        <w:rPr>
+          <w:rFonts w:ascii="Calibri" w:eastAsia="DejaVu Sans Condensed" w:hAnsi="Calibri" w:cs="DejaVu Sans Condensed"/>
+          <w:bCs/>
+          <w:sz w:val="20"/>
+          <w:szCs w:val="20"/>
+          <w:lang w:val="en-GB"/>
+        </w:rPr>
+        <w:t xml:space="preserve">, and </w:t>
+      </w:r>
+      <w:r>
+        <w:rPr>
+          <w:rFonts w:ascii="Calibri" w:eastAsia="DejaVu Sans Condensed" w:hAnsi="Calibri" w:cs="DejaVu Sans Condensed"/>
+          <w:bCs/>
+          <w:sz w:val="20"/>
+          <w:szCs w:val="20"/>
+          <w:lang w:val="en-GB"/>
+        </w:rPr>
+        <w:t xml:space="preserve">the size of </w:t>
+      </w:r>
+      <w:r>
+        <w:rPr>
+          <w:rFonts w:ascii="Calibri" w:eastAsia="DejaVu Sans Condensed" w:hAnsi="Calibri" w:cs="DejaVu Sans Condensed"/>
+          <w:bCs/>
+          <w:sz w:val="20"/>
+          <w:szCs w:val="20"/>
+          <w:lang w:val="en-GB"/>
+        </w:rPr>
+        <w:t>bubbles represent</w:t>
+      </w:r>
+      <w:r>
+        <w:rPr>
+          <w:rFonts w:ascii="Calibri" w:eastAsia="DejaVu Sans Condensed" w:hAnsi="Calibri" w:cs="DejaVu Sans Condensed"/>
+          <w:bCs/>
+          <w:sz w:val="20"/>
+          <w:szCs w:val="20"/>
+          <w:lang w:val="en-GB"/>
+        </w:rPr>
+        <w:t>s</w:t>
+      </w:r>
+      <w:r>
+        <w:rPr>
+          <w:rFonts w:ascii="Calibri" w:eastAsia="DejaVu Sans Condensed" w:hAnsi="Calibri" w:cs="DejaVu Sans Condensed"/>
+          <w:bCs/>
+          <w:sz w:val="20"/>
+          <w:szCs w:val="20"/>
+          <w:lang w:val="en-GB"/>
+        </w:rPr>
+        <w:t xml:space="preserve"> the amount of medals or coe</w:t>
+      </w:r>
+      <w:r>
+        <w:rPr>
+          <w:rFonts w:ascii="Calibri" w:eastAsia="DejaVu Sans Condensed" w:hAnsi="Calibri" w:cs="DejaVu Sans Condensed"/>
+          <w:bCs/>
+          <w:sz w:val="20"/>
+          <w:szCs w:val="20"/>
+          <w:lang w:val="en-GB"/>
+        </w:rPr>
+        <w:t xml:space="preserve">fficient medal/population in the correspondent countries. The bigger </w:t>
+      </w:r>
+      <w:r>
+        <w:rPr>
+          <w:rFonts w:ascii="Calibri" w:eastAsia="DejaVu Sans Condensed" w:hAnsi="Calibri" w:cs="DejaVu Sans Condensed"/>
+          <w:bCs/>
+          <w:sz w:val="20"/>
+          <w:szCs w:val="20"/>
+          <w:lang w:val="en-GB"/>
+        </w:rPr>
+        <w:t xml:space="preserve">the amount of medals or their coefficient, the bigger the bubbles </w:t>
+      </w:r>
+      <w:r>
+        <w:rPr>
+          <w:rFonts w:ascii="Calibri" w:eastAsia="DejaVu Sans Condensed" w:hAnsi="Calibri" w:cs="DejaVu Sans Condensed"/>
+          <w:bCs/>
+          <w:sz w:val="20"/>
+          <w:szCs w:val="20"/>
+          <w:lang w:val="en-GB"/>
+        </w:rPr>
+        <w:t>will be; this way</w:t>
+      </w:r>
+      <w:r>
+        <w:rPr>
+          <w:rFonts w:ascii="Calibri" w:eastAsia="DejaVu Sans Condensed" w:hAnsi="Calibri" w:cs="DejaVu Sans Condensed"/>
+          <w:bCs/>
+          <w:sz w:val="20"/>
+          <w:szCs w:val="20"/>
+          <w:lang w:val="en-GB"/>
+        </w:rPr>
+        <w:t xml:space="preserve">. </w:t>
+      </w:r>
+      <w:r>
+        <w:rPr>
+          <w:rFonts w:ascii="Calibri" w:eastAsia="DejaVu Sans Condensed" w:hAnsi="Calibri" w:cs="DejaVu Sans Condensed"/>
+          <w:bCs/>
+          <w:sz w:val="20"/>
+          <w:szCs w:val="20"/>
+          <w:lang w:val="en-GB"/>
+        </w:rPr>
+        <w:t xml:space="preserve">For countries with </w:t>
+      </w:r>
+      <w:r>
+        <w:rPr>
+          <w:rFonts w:ascii="Calibri" w:eastAsia="DejaVu Sans Condensed" w:hAnsi="Calibri" w:cs="DejaVu Sans Condensed"/>
+          <w:bCs/>
+          <w:sz w:val="20"/>
+          <w:szCs w:val="20"/>
+          <w:lang w:val="en-GB"/>
+        </w:rPr>
+        <w:t>more than 10 me</w:t>
+      </w:r>
+      <w:r>
+        <w:rPr>
+          <w:rFonts w:ascii="Calibri" w:eastAsia="DejaVu Sans Condensed" w:hAnsi="Calibri" w:cs="DejaVu Sans Condensed"/>
+          <w:bCs/>
+          <w:sz w:val="20"/>
+          <w:szCs w:val="20"/>
+          <w:lang w:val="en-GB"/>
+        </w:rPr>
+        <w:t>dals</w:t>
+      </w:r>
+      <w:r>
+        <w:rPr>
+          <w:rFonts w:ascii="Calibri" w:eastAsia="DejaVu Sans Condensed" w:hAnsi="Calibri" w:cs="DejaVu Sans Condensed"/>
+          <w:bCs/>
+          <w:sz w:val="20"/>
+          <w:szCs w:val="20"/>
+          <w:lang w:val="en-GB"/>
+        </w:rPr>
+        <w:t xml:space="preserve"> </w:t>
+      </w:r>
+      <w:r>
+        <w:rPr>
+          <w:rFonts w:ascii="Calibri" w:eastAsia="DejaVu Sans Condensed" w:hAnsi="Calibri" w:cs="DejaVu Sans Condensed"/>
+          <w:bCs/>
+          <w:sz w:val="20"/>
+          <w:szCs w:val="20"/>
+          <w:lang w:val="en-GB"/>
+        </w:rPr>
+        <w:t xml:space="preserve">we have a bubble big enough to include </w:t>
+      </w:r>
+      <w:r>
+        <w:rPr>
+          <w:rFonts w:ascii="Calibri" w:eastAsia="DejaVu Sans Condensed" w:hAnsi="Calibri" w:cs="DejaVu Sans Condensed"/>
+          <w:bCs/>
+          <w:sz w:val="20"/>
+          <w:szCs w:val="20"/>
+          <w:lang w:val="en-GB"/>
+        </w:rPr>
+        <w:t xml:space="preserve">a label that </w:t>
+      </w:r>
+      <w:r>
+        <w:rPr>
+          <w:rFonts w:ascii="Calibri" w:eastAsia="DejaVu Sans Condensed" w:hAnsi="Calibri" w:cs="DejaVu Sans Condensed"/>
+          <w:bCs/>
+          <w:sz w:val="20"/>
+          <w:szCs w:val="20"/>
+          <w:lang w:val="en-GB"/>
+        </w:rPr>
+        <w:t>showing</w:t>
+      </w:r>
+      <w:r>
+        <w:rPr>
+          <w:rFonts w:ascii="Calibri" w:eastAsia="DejaVu Sans Condensed" w:hAnsi="Calibri" w:cs="DejaVu Sans Condensed"/>
+          <w:bCs/>
+          <w:sz w:val="20"/>
+          <w:szCs w:val="20"/>
+          <w:lang w:val="en-GB"/>
+        </w:rPr>
+        <w:t xml:space="preserve"> the amount of medals</w:t>
+      </w:r>
+      <w:r>
+        <w:rPr>
+          <w:rFonts w:ascii="Calibri" w:eastAsia="DejaVu Sans Condensed" w:hAnsi="Calibri" w:cs="DejaVu Sans Condensed"/>
+          <w:bCs/>
+          <w:sz w:val="20"/>
+          <w:szCs w:val="20"/>
+          <w:lang w:val="en-GB"/>
+        </w:rPr>
+        <w:t>; this does not apply to the coefficient tab, though, since the coefficients aren’t integers, and some have a big amount of decimal places.</w:t>
       </w:r>
     </w:p>
     <w:p>
@@ -1669,7 +2456,7 @@
         </w:rPr>
         <w:lastRenderedPageBreak/>
         <w:pict w14:anchorId="3CD52341">
-          <v:shape id="_x0000_i1025" type="#_x0000_t75" style="width:211.3pt;height:109.75pt">
+          <v:shape id="_x0000_i1026" type="#_x0000_t75" style="width:211.3pt;height:109.75pt">
             <v:imagedata r:id="rId16" o:title="imagem6"/>
           </v:shape>
         </w:pict>
@@ -1714,17 +2501,127 @@
           <w:szCs w:val="20"/>
           <w:lang w:val="en-GB"/>
         </w:rPr>
-        <w:t xml:space="preserve">Like in the first idiom, if a user puts the mouse in a circle, it will appear a text with information about the country, the ISO code of the country and the number of medals/coefficient </w:t>
-      </w:r>
-      <w:r>
-        <w:rPr>
-          <w:rFonts w:ascii="Calibri" w:eastAsia="DejaVu Sans Condensed" w:hAnsi="Calibri" w:cs="DejaVu Sans Condensed"/>
-          <w:bCs/>
-          <w:sz w:val="20"/>
-          <w:szCs w:val="20"/>
-          <w:lang w:val="en-GB"/>
-        </w:rPr>
-        <w:t>that country had. Also, if the user searches for a country, the bubble of the country will change the colour to highlight the country in the map.</w:t>
+        <w:t>Like in the first idiom, if the</w:t>
+      </w:r>
+      <w:r>
+        <w:rPr>
+          <w:rFonts w:ascii="Calibri" w:eastAsia="DejaVu Sans Condensed" w:hAnsi="Calibri" w:cs="DejaVu Sans Condensed"/>
+          <w:bCs/>
+          <w:sz w:val="20"/>
+          <w:szCs w:val="20"/>
+          <w:lang w:val="en-GB"/>
+        </w:rPr>
+        <w:t xml:space="preserve"> user</w:t>
+      </w:r>
+      <w:r>
+        <w:rPr>
+          <w:rFonts w:ascii="Calibri" w:eastAsia="DejaVu Sans Condensed" w:hAnsi="Calibri" w:cs="DejaVu Sans Condensed"/>
+          <w:bCs/>
+          <w:sz w:val="20"/>
+          <w:szCs w:val="20"/>
+          <w:lang w:val="en-GB"/>
+        </w:rPr>
+        <w:t xml:space="preserve"> hovers over</w:t>
+      </w:r>
+      <w:r>
+        <w:rPr>
+          <w:rFonts w:ascii="Calibri" w:eastAsia="DejaVu Sans Condensed" w:hAnsi="Calibri" w:cs="DejaVu Sans Condensed"/>
+          <w:bCs/>
+          <w:sz w:val="20"/>
+          <w:szCs w:val="20"/>
+          <w:lang w:val="en-GB"/>
+        </w:rPr>
+        <w:t xml:space="preserve"> a circle, </w:t>
+      </w:r>
+      <w:r>
+        <w:rPr>
+          <w:rFonts w:ascii="Calibri" w:eastAsia="DejaVu Sans Condensed" w:hAnsi="Calibri" w:cs="DejaVu Sans Condensed"/>
+          <w:bCs/>
+          <w:sz w:val="20"/>
+          <w:szCs w:val="20"/>
+          <w:lang w:val="en-GB"/>
+        </w:rPr>
+        <w:t>some information from that country will appear</w:t>
+      </w:r>
+      <w:r>
+        <w:rPr>
+          <w:rFonts w:ascii="Calibri" w:eastAsia="DejaVu Sans Condensed" w:hAnsi="Calibri" w:cs="DejaVu Sans Condensed"/>
+          <w:bCs/>
+          <w:sz w:val="20"/>
+          <w:szCs w:val="20"/>
+          <w:lang w:val="en-GB"/>
+        </w:rPr>
+        <w:t>,</w:t>
+      </w:r>
+      <w:r>
+        <w:rPr>
+          <w:rFonts w:ascii="Calibri" w:eastAsia="DejaVu Sans Condensed" w:hAnsi="Calibri" w:cs="DejaVu Sans Condensed"/>
+          <w:bCs/>
+          <w:sz w:val="20"/>
+          <w:szCs w:val="20"/>
+          <w:lang w:val="en-GB"/>
+        </w:rPr>
+        <w:t xml:space="preserve"> including the NOC</w:t>
+      </w:r>
+      <w:r>
+        <w:rPr>
+          <w:rFonts w:ascii="Calibri" w:eastAsia="DejaVu Sans Condensed" w:hAnsi="Calibri" w:cs="DejaVu Sans Condensed"/>
+          <w:bCs/>
+          <w:sz w:val="20"/>
+          <w:szCs w:val="20"/>
+          <w:lang w:val="en-GB"/>
+        </w:rPr>
+        <w:t xml:space="preserve"> code of the c</w:t>
+      </w:r>
+      <w:r>
+        <w:rPr>
+          <w:rFonts w:ascii="Calibri" w:eastAsia="DejaVu Sans Condensed" w:hAnsi="Calibri" w:cs="DejaVu Sans Condensed"/>
+          <w:bCs/>
+          <w:sz w:val="20"/>
+          <w:szCs w:val="20"/>
+          <w:lang w:val="en-GB"/>
+        </w:rPr>
+        <w:t xml:space="preserve">ountry and the number of medals or the </w:t>
+      </w:r>
+      <w:r>
+        <w:rPr>
+          <w:rFonts w:ascii="Calibri" w:eastAsia="DejaVu Sans Condensed" w:hAnsi="Calibri" w:cs="DejaVu Sans Condensed"/>
+          <w:bCs/>
+          <w:sz w:val="20"/>
+          <w:szCs w:val="20"/>
+          <w:lang w:val="en-GB"/>
+        </w:rPr>
+        <w:t xml:space="preserve">coefficient </w:t>
+      </w:r>
+      <w:r>
+        <w:rPr>
+          <w:rFonts w:ascii="Calibri" w:eastAsia="DejaVu Sans Condensed" w:hAnsi="Calibri" w:cs="DejaVu Sans Condensed"/>
+          <w:bCs/>
+          <w:sz w:val="20"/>
+          <w:szCs w:val="20"/>
+          <w:lang w:val="en-GB"/>
+        </w:rPr>
+        <w:t xml:space="preserve">that country </w:t>
+      </w:r>
+      <w:r>
+        <w:rPr>
+          <w:rFonts w:ascii="Calibri" w:eastAsia="DejaVu Sans Condensed" w:hAnsi="Calibri" w:cs="DejaVu Sans Condensed"/>
+          <w:bCs/>
+          <w:sz w:val="20"/>
+          <w:szCs w:val="20"/>
+          <w:lang w:val="en-GB"/>
+        </w:rPr>
+        <w:t>achieved, as well as its full name</w:t>
+      </w:r>
+      <w:r>
+        <w:rPr>
+          <w:rFonts w:ascii="Calibri" w:eastAsia="DejaVu Sans Condensed" w:hAnsi="Calibri" w:cs="DejaVu Sans Condensed"/>
+          <w:bCs/>
+          <w:sz w:val="20"/>
+          <w:szCs w:val="20"/>
+          <w:lang w:val="en-GB"/>
+        </w:rPr>
+        <w:t>. Also, if the user searches for a country, the bubble of the country will change the colour to highlight the country in the map.</w:t>
       </w:r>
     </w:p>
     <w:p>
@@ -1749,7 +2646,6 @@
           <w:noProof/>
           <w:sz w:val="20"/>
           <w:szCs w:val="20"/>
-          <w:lang w:val="pt-PT" w:eastAsia="pt-PT"/>
         </w:rPr>
         <mc:AlternateContent>
           <mc:Choice Requires="wps">
@@ -1808,7 +2704,6 @@
                                 <w:noProof/>
                                 <w:sz w:val="20"/>
                                 <w:szCs w:val="20"/>
-                                <w:lang w:val="pt-PT" w:eastAsia="pt-PT"/>
                               </w:rPr>
                               <w:drawing>
                                 <wp:inline distT="0" distB="0" distL="0" distR="0" wp14:anchorId="59F41A4F" wp14:editId="04A21C19">
@@ -1963,7 +2858,7 @@
           <w:lang w:val="en-GB"/>
         </w:rPr>
         <w:pict w14:anchorId="0DCFC90E">
-          <v:shape id="_x0000_i1026" type="#_x0000_t75" style="width:176.15pt;height:88.35pt">
+          <v:shape id="_x0000_i1027" type="#_x0000_t75" style="width:176.15pt;height:88.35pt">
             <v:imagedata r:id="rId18" o:title="imagem7"/>
           </v:shape>
         </w:pict>
@@ -1985,7 +2880,6 @@
           <w:noProof/>
           <w:sz w:val="20"/>
           <w:szCs w:val="20"/>
-          <w:lang w:val="pt-PT" w:eastAsia="pt-PT"/>
         </w:rPr>
         <w:drawing>
           <wp:inline distT="0" distB="0" distL="0" distR="0" wp14:anchorId="162373D0" wp14:editId="691EAC68">
@@ -2076,7 +2970,87 @@
           <w:szCs w:val="20"/>
           <w:lang w:val="en-GB"/>
         </w:rPr>
-        <w:t>In the Compare Tab, we write the countries in the text boxes presented, and then the colour of the selected countries bubbles will change. This way, we can compare the locations of the countries we selected and have a previous idea of what to expect from the countries, by simply observe they’re bubble sizes.</w:t>
+        <w:t>In the Compare Tab, we write the countries in the text boxes presented, and then the colour of the selected countries</w:t>
+      </w:r>
+      <w:r>
+        <w:rPr>
+          <w:rFonts w:ascii="Calibri" w:eastAsia="DejaVu Sans Condensed" w:hAnsi="Calibri" w:cs="DejaVu Sans Condensed"/>
+          <w:bCs/>
+          <w:sz w:val="20"/>
+          <w:szCs w:val="20"/>
+          <w:lang w:val="en-GB"/>
+        </w:rPr>
+        <w:t>’</w:t>
+      </w:r>
+      <w:r>
+        <w:rPr>
+          <w:rFonts w:ascii="Calibri" w:eastAsia="DejaVu Sans Condensed" w:hAnsi="Calibri" w:cs="DejaVu Sans Condensed"/>
+          <w:bCs/>
+          <w:sz w:val="20"/>
+          <w:szCs w:val="20"/>
+          <w:lang w:val="en-GB"/>
+        </w:rPr>
+        <w:t xml:space="preserve"> bubbles will change. This way, we can</w:t>
+      </w:r>
+      <w:r>
+        <w:rPr>
+          <w:rFonts w:ascii="Calibri" w:eastAsia="DejaVu Sans Condensed" w:hAnsi="Calibri" w:cs="DejaVu Sans Condensed"/>
+          <w:bCs/>
+          <w:sz w:val="20"/>
+          <w:szCs w:val="20"/>
+          <w:lang w:val="en-GB"/>
+        </w:rPr>
+        <w:t xml:space="preserve"> make a rough comparison of the amount of medals of the</w:t>
+      </w:r>
+      <w:r>
+        <w:rPr>
+          <w:rFonts w:ascii="Calibri" w:eastAsia="DejaVu Sans Condensed" w:hAnsi="Calibri" w:cs="DejaVu Sans Condensed"/>
+          <w:bCs/>
+          <w:sz w:val="20"/>
+          <w:szCs w:val="20"/>
+          <w:lang w:val="en-GB"/>
+        </w:rPr>
+        <w:t xml:space="preserve"> countries we selected</w:t>
+      </w:r>
+      <w:r>
+        <w:rPr>
+          <w:rFonts w:ascii="Calibri" w:eastAsia="DejaVu Sans Condensed" w:hAnsi="Calibri" w:cs="DejaVu Sans Condensed"/>
+          <w:bCs/>
+          <w:sz w:val="20"/>
+          <w:szCs w:val="20"/>
+          <w:lang w:val="en-GB"/>
+        </w:rPr>
+        <w:t>, by simply observing their</w:t>
+      </w:r>
+      <w:r>
+        <w:rPr>
+          <w:rFonts w:ascii="Calibri" w:eastAsia="DejaVu Sans Condensed" w:hAnsi="Calibri" w:cs="DejaVu Sans Condensed"/>
+          <w:bCs/>
+          <w:sz w:val="20"/>
+          <w:szCs w:val="20"/>
+          <w:lang w:val="en-GB"/>
+        </w:rPr>
+        <w:t xml:space="preserve"> bubble</w:t>
+      </w:r>
+      <w:r>
+        <w:rPr>
+          <w:rFonts w:ascii="Calibri" w:eastAsia="DejaVu Sans Condensed" w:hAnsi="Calibri" w:cs="DejaVu Sans Condensed"/>
+          <w:bCs/>
+          <w:sz w:val="20"/>
+          <w:szCs w:val="20"/>
+          <w:lang w:val="en-GB"/>
+        </w:rPr>
+        <w:t>s’</w:t>
+      </w:r>
+      <w:r>
+        <w:rPr>
+          <w:rFonts w:ascii="Calibri" w:eastAsia="DejaVu Sans Condensed" w:hAnsi="Calibri" w:cs="DejaVu Sans Condensed"/>
+          <w:bCs/>
+          <w:sz w:val="20"/>
+          <w:szCs w:val="20"/>
+          <w:lang w:val="en-GB"/>
+        </w:rPr>
+        <w:t xml:space="preserve"> sizes.</w:t>
       </w:r>
     </w:p>
     <w:p>
@@ -2097,7 +3071,6 @@
       <w:r>
         <w:rPr>
           <w:noProof/>
-          <w:lang w:val="pt-PT" w:eastAsia="pt-PT"/>
         </w:rPr>
         <w:drawing>
           <wp:inline distT="0" distB="0" distL="0" distR="0" wp14:anchorId="4720D57B" wp14:editId="1B03FBD5">
@@ -2171,6 +3144,170 @@
         <w:suppressAutoHyphens/>
         <w:spacing w:after="120"/>
         <w:ind w:firstLine="720"/>
+        <w:rPr>
+          <w:rFonts w:ascii="Calibri" w:eastAsia="DejaVu Sans Condensed" w:hAnsi="Calibri" w:cs="DejaVu Sans Condensed"/>
+          <w:bCs/>
+          <w:sz w:val="20"/>
+          <w:szCs w:val="20"/>
+          <w:lang w:val="en-GB"/>
+        </w:rPr>
+      </w:pPr>
+      <w:r>
+        <w:rPr>
+          <w:rFonts w:ascii="Calibri" w:eastAsia="DejaVu Sans Condensed" w:hAnsi="Calibri" w:cs="DejaVu Sans Condensed"/>
+          <w:bCs/>
+          <w:sz w:val="20"/>
+          <w:szCs w:val="20"/>
+        </w:rPr>
+        <w:t>We</w:t>
+      </w:r>
+      <w:r>
+        <w:rPr>
+          <w:rFonts w:ascii="Calibri" w:eastAsia="DejaVu Sans Condensed" w:hAnsi="Calibri" w:cs="DejaVu Sans Condensed"/>
+          <w:bCs/>
+          <w:sz w:val="20"/>
+          <w:szCs w:val="20"/>
+          <w:lang w:val="en-GB"/>
+        </w:rPr>
+        <w:t xml:space="preserve"> also feature interactions</w:t>
+      </w:r>
+      <w:r>
+        <w:rPr>
+          <w:rFonts w:ascii="Calibri" w:eastAsia="DejaVu Sans Condensed" w:hAnsi="Calibri" w:cs="DejaVu Sans Condensed"/>
+          <w:bCs/>
+          <w:sz w:val="20"/>
+          <w:szCs w:val="20"/>
+          <w:lang w:val="en-GB"/>
+        </w:rPr>
+        <w:t xml:space="preserve"> between </w:t>
+      </w:r>
+      <w:r>
+        <w:rPr>
+          <w:rFonts w:ascii="Calibri" w:eastAsia="DejaVu Sans Condensed" w:hAnsi="Calibri" w:cs="DejaVu Sans Condensed"/>
+          <w:bCs/>
+          <w:sz w:val="20"/>
+          <w:szCs w:val="20"/>
+          <w:lang w:val="en-GB"/>
+        </w:rPr>
+        <w:t xml:space="preserve">the two idioms in the </w:t>
+      </w:r>
+      <w:r>
+        <w:rPr>
+          <w:rFonts w:ascii="Calibri" w:eastAsia="DejaVu Sans Condensed" w:hAnsi="Calibri" w:cs="DejaVu Sans Condensed"/>
+          <w:bCs/>
+          <w:sz w:val="20"/>
+          <w:szCs w:val="20"/>
+          <w:lang w:val="en-GB"/>
+        </w:rPr>
+        <w:t>C</w:t>
+      </w:r>
+      <w:r>
+        <w:rPr>
+          <w:rFonts w:ascii="Calibri" w:eastAsia="DejaVu Sans Condensed" w:hAnsi="Calibri" w:cs="DejaVu Sans Condensed"/>
+          <w:bCs/>
+          <w:sz w:val="20"/>
+          <w:szCs w:val="20"/>
+          <w:lang w:val="en-GB"/>
+        </w:rPr>
+        <w:t>oefficient</w:t>
+      </w:r>
+      <w:r>
+        <w:rPr>
+          <w:rFonts w:ascii="Calibri" w:eastAsia="DejaVu Sans Condensed" w:hAnsi="Calibri" w:cs="DejaVu Sans Condensed"/>
+          <w:bCs/>
+          <w:sz w:val="20"/>
+          <w:szCs w:val="20"/>
+          <w:lang w:val="en-GB"/>
+        </w:rPr>
+        <w:t xml:space="preserve"> and </w:t>
+      </w:r>
+      <w:r>
+        <w:rPr>
+          <w:rFonts w:ascii="Calibri" w:eastAsia="DejaVu Sans Condensed" w:hAnsi="Calibri" w:cs="DejaVu Sans Condensed"/>
+          <w:bCs/>
+          <w:sz w:val="20"/>
+          <w:szCs w:val="20"/>
+          <w:lang w:val="en-GB"/>
+        </w:rPr>
+        <w:t>S</w:t>
+      </w:r>
+      <w:r>
+        <w:rPr>
+          <w:rFonts w:ascii="Calibri" w:eastAsia="DejaVu Sans Condensed" w:hAnsi="Calibri" w:cs="DejaVu Sans Condensed"/>
+          <w:bCs/>
+          <w:sz w:val="20"/>
+          <w:szCs w:val="20"/>
+          <w:lang w:val="en-GB"/>
+        </w:rPr>
+        <w:t>tandings tab</w:t>
+      </w:r>
+      <w:r>
+        <w:rPr>
+          <w:rFonts w:ascii="Calibri" w:eastAsia="DejaVu Sans Condensed" w:hAnsi="Calibri" w:cs="DejaVu Sans Condensed"/>
+          <w:bCs/>
+          <w:sz w:val="20"/>
+          <w:szCs w:val="20"/>
+          <w:lang w:val="en-GB"/>
+        </w:rPr>
+        <w:t>s</w:t>
+      </w:r>
+      <w:r>
+        <w:rPr>
+          <w:rFonts w:ascii="Calibri" w:eastAsia="DejaVu Sans Condensed" w:hAnsi="Calibri" w:cs="DejaVu Sans Condensed"/>
+          <w:bCs/>
+          <w:sz w:val="20"/>
+          <w:szCs w:val="20"/>
+          <w:lang w:val="en-GB"/>
+        </w:rPr>
+        <w:t>. When we click</w:t>
+      </w:r>
+      <w:r>
+        <w:rPr>
+          <w:rFonts w:ascii="Calibri" w:eastAsia="DejaVu Sans Condensed" w:hAnsi="Calibri" w:cs="DejaVu Sans Condensed"/>
+          <w:bCs/>
+          <w:sz w:val="20"/>
+          <w:szCs w:val="20"/>
+          <w:lang w:val="en-GB"/>
+        </w:rPr>
+        <w:t xml:space="preserve"> on </w:t>
+      </w:r>
+      <w:r>
+        <w:rPr>
+          <w:rFonts w:ascii="Calibri" w:eastAsia="DejaVu Sans Condensed" w:hAnsi="Calibri" w:cs="DejaVu Sans Condensed"/>
+          <w:bCs/>
+          <w:sz w:val="20"/>
+          <w:szCs w:val="20"/>
+          <w:lang w:val="en-GB"/>
+        </w:rPr>
+        <w:t>a bar, both that bar and the country’s bubble will be highlighted in a different colour</w:t>
+      </w:r>
+      <w:r>
+        <w:rPr>
+          <w:rFonts w:ascii="Calibri" w:eastAsia="DejaVu Sans Condensed" w:hAnsi="Calibri" w:cs="DejaVu Sans Condensed"/>
+          <w:bCs/>
+          <w:sz w:val="20"/>
+          <w:szCs w:val="20"/>
+          <w:lang w:val="en-GB"/>
+        </w:rPr>
+        <w:t>.</w:t>
+      </w:r>
+      <w:r>
+        <w:rPr>
+          <w:rFonts w:ascii="Calibri" w:eastAsia="DejaVu Sans Condensed" w:hAnsi="Calibri" w:cs="DejaVu Sans Condensed"/>
+          <w:bCs/>
+          <w:sz w:val="20"/>
+          <w:szCs w:val="20"/>
+          <w:lang w:val="en-GB"/>
+        </w:rPr>
+        <w:t xml:space="preserve"> The same will happen if we click on a country’s bubble. </w:t>
+      </w:r>
+    </w:p>
+    <w:p>
+      <w:pPr>
+        <w:widowControl w:val="0"/>
+        <w:suppressAutoHyphens/>
+        <w:spacing w:after="120"/>
+        <w:ind w:firstLine="720"/>
         <w:jc w:val="center"/>
         <w:rPr>
           <w:rFonts w:ascii="Calibri" w:eastAsia="DejaVu Sans Condensed" w:hAnsi="Calibri" w:cs="DejaVu Sans Condensed"/>
@@ -2185,52 +3322,9 @@
         <w:rPr>
           <w:rFonts w:ascii="Calibri" w:eastAsia="DejaVu Sans Condensed" w:hAnsi="Calibri" w:cs="DejaVu Sans Condensed"/>
           <w:bCs/>
-          <w:sz w:val="20"/>
-          <w:szCs w:val="20"/>
-          <w:lang w:val="en-GB"/>
-        </w:rPr>
-        <w:t xml:space="preserve">Previously, we talked about </w:t>
-      </w:r>
-      <w:proofErr w:type="gramStart"/>
-      <w:r>
-        <w:rPr>
-          <w:rFonts w:ascii="Calibri" w:eastAsia="DejaVu Sans Condensed" w:hAnsi="Calibri" w:cs="DejaVu Sans Condensed"/>
-          <w:bCs/>
-          <w:sz w:val="20"/>
-          <w:szCs w:val="20"/>
-          <w:lang w:val="en-GB"/>
-        </w:rPr>
-        <w:t>an interactivity</w:t>
-      </w:r>
-      <w:proofErr w:type="gramEnd"/>
-      <w:r>
-        <w:rPr>
-          <w:rFonts w:ascii="Calibri" w:eastAsia="DejaVu Sans Condensed" w:hAnsi="Calibri" w:cs="DejaVu Sans Condensed"/>
-          <w:bCs/>
-          <w:sz w:val="20"/>
-          <w:szCs w:val="20"/>
-          <w:lang w:val="en-GB"/>
-        </w:rPr>
-        <w:t xml:space="preserve"> between </w:t>
-      </w:r>
-      <w:r>
-        <w:rPr>
-          <w:rFonts w:ascii="Calibri" w:eastAsia="DejaVu Sans Condensed" w:hAnsi="Calibri" w:cs="DejaVu Sans Condensed"/>
-          <w:bCs/>
-          <w:sz w:val="20"/>
-          <w:szCs w:val="20"/>
-          <w:lang w:val="en-GB"/>
-        </w:rPr>
-        <w:t xml:space="preserve">the two idioms in the coefficient tab. When we clicked on a bar, the bar changes is colour. But it also changes the colour of the bubble’s country. This is used to notify the country we selected automatically by simply clicking on the bar of a country, or even in the bubble of a country.  </w:t>
-      </w:r>
-      <w:r>
-        <w:rPr>
-          <w:rFonts w:ascii="Calibri" w:eastAsia="DejaVu Sans Condensed" w:hAnsi="Calibri" w:cs="DejaVu Sans Condensed"/>
-          <w:bCs/>
           <w:noProof/>
           <w:sz w:val="20"/>
           <w:szCs w:val="20"/>
-          <w:lang w:val="pt-PT" w:eastAsia="pt-PT"/>
         </w:rPr>
         <w:drawing>
           <wp:inline distT="0" distB="0" distL="0" distR="0" wp14:anchorId="593B6E51" wp14:editId="371F9A42">
@@ -2305,6 +3399,163 @@
         <w:suppressAutoHyphens/>
         <w:spacing w:after="120"/>
         <w:ind w:firstLine="720"/>
+        <w:rPr>
+          <w:rFonts w:ascii="Calibri" w:eastAsia="DejaVu Sans Condensed" w:hAnsi="Calibri" w:cs="DejaVu Sans Condensed"/>
+          <w:bCs/>
+          <w:sz w:val="20"/>
+          <w:szCs w:val="20"/>
+          <w:lang w:val="en-GB"/>
+        </w:rPr>
+      </w:pPr>
+      <w:r>
+        <w:rPr>
+          <w:rFonts w:ascii="Calibri" w:eastAsia="DejaVu Sans Condensed" w:hAnsi="Calibri" w:cs="DejaVu Sans Condensed"/>
+          <w:bCs/>
+          <w:sz w:val="20"/>
+          <w:szCs w:val="20"/>
+          <w:lang w:val="en-GB"/>
+        </w:rPr>
+        <w:t xml:space="preserve">Last but not least, </w:t>
+      </w:r>
+      <w:r>
+        <w:rPr>
+          <w:rFonts w:ascii="Calibri" w:eastAsia="DejaVu Sans Condensed" w:hAnsi="Calibri" w:cs="DejaVu Sans Condensed"/>
+          <w:bCs/>
+          <w:sz w:val="20"/>
+          <w:szCs w:val="20"/>
+          <w:lang w:val="en-GB"/>
+        </w:rPr>
+        <w:t>we allow</w:t>
+      </w:r>
+      <w:r>
+        <w:rPr>
+          <w:rFonts w:ascii="Calibri" w:eastAsia="DejaVu Sans Condensed" w:hAnsi="Calibri" w:cs="DejaVu Sans Condensed"/>
+          <w:bCs/>
+          <w:sz w:val="20"/>
+          <w:szCs w:val="20"/>
+          <w:lang w:val="en-GB"/>
+        </w:rPr>
+        <w:t xml:space="preserve"> the user to zoom </w:t>
+      </w:r>
+      <w:r>
+        <w:rPr>
+          <w:rFonts w:ascii="Calibri" w:eastAsia="DejaVu Sans Condensed" w:hAnsi="Calibri" w:cs="DejaVu Sans Condensed"/>
+          <w:bCs/>
+          <w:sz w:val="20"/>
+          <w:szCs w:val="20"/>
+          <w:lang w:val="en-GB"/>
+        </w:rPr>
+        <w:t>over</w:t>
+      </w:r>
+      <w:r>
+        <w:rPr>
+          <w:rFonts w:ascii="Calibri" w:eastAsia="DejaVu Sans Condensed" w:hAnsi="Calibri" w:cs="DejaVu Sans Condensed"/>
+          <w:bCs/>
+          <w:sz w:val="20"/>
+          <w:szCs w:val="20"/>
+          <w:lang w:val="en-GB"/>
+        </w:rPr>
+        <w:t xml:space="preserve"> </w:t>
+      </w:r>
+      <w:r>
+        <w:rPr>
+          <w:rFonts w:ascii="Calibri" w:eastAsia="DejaVu Sans Condensed" w:hAnsi="Calibri" w:cs="DejaVu Sans Condensed"/>
+          <w:bCs/>
+          <w:sz w:val="20"/>
+          <w:szCs w:val="20"/>
+          <w:lang w:val="en-GB"/>
+        </w:rPr>
+        <w:t>the map and pan around it</w:t>
+      </w:r>
+      <w:r>
+        <w:rPr>
+          <w:rFonts w:ascii="Calibri" w:eastAsia="DejaVu Sans Condensed" w:hAnsi="Calibri" w:cs="DejaVu Sans Condensed"/>
+          <w:bCs/>
+          <w:sz w:val="20"/>
+          <w:szCs w:val="20"/>
+          <w:lang w:val="en-GB"/>
+        </w:rPr>
+        <w:t>,</w:t>
+      </w:r>
+      <w:r>
+        <w:rPr>
+          <w:rFonts w:ascii="Calibri" w:eastAsia="DejaVu Sans Condensed" w:hAnsi="Calibri" w:cs="DejaVu Sans Condensed"/>
+          <w:bCs/>
+          <w:sz w:val="20"/>
+          <w:szCs w:val="20"/>
+          <w:lang w:val="en-GB"/>
+        </w:rPr>
+        <w:t xml:space="preserve"> by </w:t>
+      </w:r>
+      <w:r>
+        <w:rPr>
+          <w:rFonts w:ascii="Calibri" w:eastAsia="DejaVu Sans Condensed" w:hAnsi="Calibri" w:cs="DejaVu Sans Condensed"/>
+          <w:bCs/>
+          <w:sz w:val="20"/>
+          <w:szCs w:val="20"/>
+          <w:lang w:val="en-GB"/>
+        </w:rPr>
+        <w:t>using the mouse scroll or dragging the map around</w:t>
+      </w:r>
+      <w:r>
+        <w:rPr>
+          <w:rFonts w:ascii="Calibri" w:eastAsia="DejaVu Sans Condensed" w:hAnsi="Calibri" w:cs="DejaVu Sans Condensed"/>
+          <w:bCs/>
+          <w:sz w:val="20"/>
+          <w:szCs w:val="20"/>
+          <w:lang w:val="en-GB"/>
+        </w:rPr>
+        <w:t xml:space="preserve">. </w:t>
+      </w:r>
+      <w:r>
+        <w:rPr>
+          <w:rFonts w:ascii="Calibri" w:eastAsia="DejaVu Sans Condensed" w:hAnsi="Calibri" w:cs="DejaVu Sans Condensed"/>
+          <w:bCs/>
+          <w:sz w:val="20"/>
+          <w:szCs w:val="20"/>
+          <w:lang w:val="en-GB"/>
+        </w:rPr>
+        <w:t>The bubbles will stay over their country, but their size on the screen will remain the same, so it doesn’t flood the</w:t>
+      </w:r>
+      <w:r>
+        <w:rPr>
+          <w:rFonts w:ascii="Calibri" w:eastAsia="DejaVu Sans Condensed" w:hAnsi="Calibri" w:cs="DejaVu Sans Condensed"/>
+          <w:bCs/>
+          <w:sz w:val="20"/>
+          <w:szCs w:val="20"/>
+          <w:lang w:val="en-GB"/>
+        </w:rPr>
+        <w:t xml:space="preserve"> </w:t>
+      </w:r>
+      <w:r>
+        <w:rPr>
+          <w:rFonts w:ascii="Calibri" w:eastAsia="DejaVu Sans Condensed" w:hAnsi="Calibri" w:cs="DejaVu Sans Condensed"/>
+          <w:bCs/>
+          <w:sz w:val="20"/>
+          <w:szCs w:val="20"/>
+          <w:lang w:val="en-GB"/>
+        </w:rPr>
+        <w:t>map, similarly to how pinpoints work i</w:t>
+      </w:r>
+      <w:bookmarkStart w:id="0" w:name="_GoBack"/>
+      <w:bookmarkEnd w:id="0"/>
+      <w:r>
+        <w:rPr>
+          <w:rFonts w:ascii="Calibri" w:eastAsia="DejaVu Sans Condensed" w:hAnsi="Calibri" w:cs="DejaVu Sans Condensed"/>
+          <w:bCs/>
+          <w:sz w:val="20"/>
+          <w:szCs w:val="20"/>
+          <w:lang w:val="en-GB"/>
+        </w:rPr>
+        <w:t>n Google Maps.</w:t>
+      </w:r>
+    </w:p>
+    <w:p>
+      <w:pPr>
+        <w:widowControl w:val="0"/>
+        <w:suppressAutoHyphens/>
+        <w:spacing w:after="120"/>
+        <w:ind w:firstLine="720"/>
         <w:jc w:val="center"/>
         <w:rPr>
           <w:rFonts w:ascii="Calibri" w:eastAsia="DejaVu Sans Condensed" w:hAnsi="Calibri" w:cs="DejaVu Sans Condensed"/>
@@ -2319,70 +3570,9 @@
         <w:rPr>
           <w:rFonts w:ascii="Calibri" w:eastAsia="DejaVu Sans Condensed" w:hAnsi="Calibri" w:cs="DejaVu Sans Condensed"/>
           <w:bCs/>
-          <w:sz w:val="20"/>
-          <w:szCs w:val="20"/>
-          <w:lang w:val="en-GB"/>
-        </w:rPr>
-        <w:t>Last but not least, we made a function that allows the user to make zoom in the map image</w:t>
-      </w:r>
-      <w:r>
-        <w:rPr>
-          <w:rFonts w:ascii="Calibri" w:eastAsia="DejaVu Sans Condensed" w:hAnsi="Calibri" w:cs="DejaVu Sans Condensed"/>
-          <w:bCs/>
-          <w:sz w:val="20"/>
-          <w:szCs w:val="20"/>
-          <w:lang w:val="en-GB"/>
-        </w:rPr>
-        <w:t>,</w:t>
-      </w:r>
-      <w:r>
-        <w:rPr>
-          <w:rFonts w:ascii="Calibri" w:eastAsia="DejaVu Sans Condensed" w:hAnsi="Calibri" w:cs="DejaVu Sans Condensed"/>
-          <w:bCs/>
-          <w:sz w:val="20"/>
-          <w:szCs w:val="20"/>
-          <w:lang w:val="en-GB"/>
-        </w:rPr>
-        <w:t xml:space="preserve"> by double clicking in a certain space of the map</w:t>
-      </w:r>
-      <w:r>
-        <w:rPr>
-          <w:rFonts w:ascii="Calibri" w:eastAsia="DejaVu Sans Condensed" w:hAnsi="Calibri" w:cs="DejaVu Sans Condensed"/>
-          <w:bCs/>
-          <w:sz w:val="20"/>
-          <w:szCs w:val="20"/>
-          <w:lang w:val="en-GB"/>
-        </w:rPr>
-        <w:t>, or even drag the map, by clicking on the map and push to wherever we want to see</w:t>
-      </w:r>
-      <w:r>
-        <w:rPr>
-          <w:rFonts w:ascii="Calibri" w:eastAsia="DejaVu Sans Condensed" w:hAnsi="Calibri" w:cs="DejaVu Sans Condensed"/>
-          <w:bCs/>
-          <w:sz w:val="20"/>
-          <w:szCs w:val="20"/>
-          <w:lang w:val="en-GB"/>
-        </w:rPr>
-        <w:t>. The bubbles in this case will not move, because we predefine in the begging they’re positions in the map. However, the size of the bubbles will have now a new dimension regathering the dimension of this “new” image.</w:t>
-      </w:r>
-      <w:r>
-        <w:rPr>
-          <w:rFonts w:ascii="Calibri" w:eastAsia="DejaVu Sans Condensed" w:hAnsi="Calibri" w:cs="DejaVu Sans Condensed"/>
-          <w:bCs/>
-          <w:sz w:val="20"/>
-          <w:szCs w:val="20"/>
-          <w:lang w:val="en-GB"/>
-        </w:rPr>
-        <w:t xml:space="preserve"> </w:t>
-      </w:r>
-      <w:r>
-        <w:rPr>
-          <w:rFonts w:ascii="Calibri" w:eastAsia="DejaVu Sans Condensed" w:hAnsi="Calibri" w:cs="DejaVu Sans Condensed"/>
-          <w:bCs/>
           <w:noProof/>
           <w:sz w:val="20"/>
           <w:szCs w:val="20"/>
-          <w:lang w:val="pt-PT" w:eastAsia="pt-PT"/>
         </w:rPr>
         <w:drawing>
           <wp:inline distT="0" distB="0" distL="0" distR="0" wp14:anchorId="44EFE1C2" wp14:editId="5E1F4598">
@@ -3812,11 +5002,11 @@
       <w:szCs w:val="24"/>
     </w:rPr>
   </w:style>
-  <w:style w:type="paragraph" w:styleId="Cabealho1">
+  <w:style w:type="paragraph" w:styleId="Heading1">
     <w:name w:val="heading 1"/>
     <w:basedOn w:val="Normal"/>
     <w:next w:val="Normal"/>
-    <w:link w:val="Cabealho1Carcter"/>
+    <w:link w:val="Heading1Char"/>
     <w:qFormat/>
     <w:rsid w:val="00F053A3"/>
     <w:pPr>
@@ -3834,11 +5024,11 @@
       <w:szCs w:val="32"/>
     </w:rPr>
   </w:style>
-  <w:style w:type="paragraph" w:styleId="Cabealho2">
+  <w:style w:type="paragraph" w:styleId="Heading2">
     <w:name w:val="heading 2"/>
     <w:basedOn w:val="Normal"/>
     <w:next w:val="Normal"/>
-    <w:link w:val="Cabealho2Carcter"/>
+    <w:link w:val="Heading2Char"/>
     <w:qFormat/>
     <w:rsid w:val="00F053A3"/>
     <w:pPr>
@@ -3856,12 +5046,13 @@
       <w:szCs w:val="26"/>
     </w:rPr>
   </w:style>
-  <w:style w:type="character" w:default="1" w:styleId="Tipodeletrapredefinidodopargrafo">
+  <w:style w:type="character" w:default="1" w:styleId="DefaultParagraphFont">
     <w:name w:val="Default Paragraph Font"/>
     <w:uiPriority w:val="1"/>
+    <w:semiHidden/>
     <w:unhideWhenUsed/>
   </w:style>
-  <w:style w:type="table" w:default="1" w:styleId="Tabelanormal">
+  <w:style w:type="table" w:default="1" w:styleId="TableNormal">
     <w:name w:val="Normal Table"/>
     <w:uiPriority w:val="99"/>
     <w:semiHidden/>
@@ -3876,15 +5067,15 @@
       </w:tblCellMar>
     </w:tblPr>
   </w:style>
-  <w:style w:type="numbering" w:default="1" w:styleId="Semlista">
+  <w:style w:type="numbering" w:default="1" w:styleId="NoList">
     <w:name w:val="No List"/>
     <w:uiPriority w:val="99"/>
     <w:semiHidden/>
     <w:unhideWhenUsed/>
   </w:style>
-  <w:style w:type="character" w:customStyle="1" w:styleId="Cabealho2Carcter">
-    <w:name w:val="Cabeçalho 2 Carácter"/>
-    <w:link w:val="Cabealho2"/>
+  <w:style w:type="character" w:customStyle="1" w:styleId="Heading2Char">
+    <w:name w:val="Heading 2 Char"/>
+    <w:link w:val="Heading2"/>
     <w:rsid w:val="00F053A3"/>
     <w:rPr>
       <w:rFonts w:ascii="Calibri" w:eastAsia="Times New Roman" w:hAnsi="Calibri" w:cs="Times New Roman"/>
@@ -3895,9 +5086,9 @@
       <w:szCs w:val="26"/>
     </w:rPr>
   </w:style>
-  <w:style w:type="character" w:customStyle="1" w:styleId="Cabealho1Carcter">
-    <w:name w:val="Cabeçalho 1 Carácter"/>
-    <w:link w:val="Cabealho1"/>
+  <w:style w:type="character" w:customStyle="1" w:styleId="Heading1Char">
+    <w:name w:val="Heading 1 Char"/>
+    <w:link w:val="Heading1"/>
     <w:rsid w:val="00F053A3"/>
     <w:rPr>
       <w:rFonts w:ascii="Calibri" w:eastAsia="Times New Roman" w:hAnsi="Calibri" w:cs="Times New Roman"/>
@@ -3908,10 +5099,10 @@
       <w:szCs w:val="32"/>
     </w:rPr>
   </w:style>
-  <w:style w:type="paragraph" w:styleId="Textodebalo">
+  <w:style w:type="paragraph" w:styleId="BalloonText">
     <w:name w:val="Balloon Text"/>
     <w:basedOn w:val="Normal"/>
-    <w:link w:val="TextodebaloCarcter"/>
+    <w:link w:val="BalloonTextChar"/>
     <w:rsid w:val="00BA2C6B"/>
     <w:pPr>
       <w:spacing w:after="0"/>
@@ -3922,9 +5113,9 @@
       <w:szCs w:val="18"/>
     </w:rPr>
   </w:style>
-  <w:style w:type="character" w:customStyle="1" w:styleId="TextodebaloCarcter">
-    <w:name w:val="Texto de balão Carácter"/>
-    <w:link w:val="Textodebalo"/>
+  <w:style w:type="character" w:customStyle="1" w:styleId="BalloonTextChar">
+    <w:name w:val="Balloon Text Char"/>
+    <w:link w:val="BalloonText"/>
     <w:rsid w:val="00BA2C6B"/>
     <w:rPr>
       <w:rFonts w:ascii="Lucida Grande" w:hAnsi="Lucida Grande"/>
@@ -3932,9 +5123,9 @@
       <w:szCs w:val="18"/>
     </w:rPr>
   </w:style>
-  <w:style w:type="character" w:styleId="Hiperligao">
+  <w:style w:type="character" w:styleId="Hyperlink">
     <w:name w:val="Hyperlink"/>
-    <w:basedOn w:val="Tipodeletrapredefinidodopargrafo"/>
+    <w:basedOn w:val="DefaultParagraphFont"/>
     <w:uiPriority w:val="99"/>
     <w:rsid w:val="00AC633D"/>
     <w:rPr>
@@ -3942,7 +5133,7 @@
       <w:u w:val="single"/>
     </w:rPr>
   </w:style>
-  <w:style w:type="paragraph" w:styleId="PargrafodaLista">
+  <w:style w:type="paragraph" w:styleId="ListParagraph">
     <w:name w:val="List Paragraph"/>
     <w:basedOn w:val="Normal"/>
     <w:rsid w:val="00F32780"/>
@@ -4111,11 +5302,11 @@
       <w:szCs w:val="24"/>
     </w:rPr>
   </w:style>
-  <w:style w:type="paragraph" w:styleId="Cabealho1">
+  <w:style w:type="paragraph" w:styleId="Heading1">
     <w:name w:val="heading 1"/>
     <w:basedOn w:val="Normal"/>
     <w:next w:val="Normal"/>
-    <w:link w:val="Cabealho1Carcter"/>
+    <w:link w:val="Heading1Char"/>
     <w:qFormat/>
     <w:rsid w:val="00F053A3"/>
     <w:pPr>
@@ -4133,11 +5324,11 @@
       <w:szCs w:val="32"/>
     </w:rPr>
   </w:style>
-  <w:style w:type="paragraph" w:styleId="Cabealho2">
+  <w:style w:type="paragraph" w:styleId="Heading2">
     <w:name w:val="heading 2"/>
     <w:basedOn w:val="Normal"/>
     <w:next w:val="Normal"/>
-    <w:link w:val="Cabealho2Carcter"/>
+    <w:link w:val="Heading2Char"/>
     <w:qFormat/>
     <w:rsid w:val="00F053A3"/>
     <w:pPr>
@@ -4155,12 +5346,13 @@
       <w:szCs w:val="26"/>
     </w:rPr>
   </w:style>
-  <w:style w:type="character" w:default="1" w:styleId="Tipodeletrapredefinidodopargrafo">
+  <w:style w:type="character" w:default="1" w:styleId="DefaultParagraphFont">
     <w:name w:val="Default Paragraph Font"/>
     <w:uiPriority w:val="1"/>
+    <w:semiHidden/>
     <w:unhideWhenUsed/>
   </w:style>
-  <w:style w:type="table" w:default="1" w:styleId="Tabelanormal">
+  <w:style w:type="table" w:default="1" w:styleId="TableNormal">
     <w:name w:val="Normal Table"/>
     <w:uiPriority w:val="99"/>
     <w:semiHidden/>
@@ -4175,15 +5367,15 @@
       </w:tblCellMar>
     </w:tblPr>
   </w:style>
-  <w:style w:type="numbering" w:default="1" w:styleId="Semlista">
+  <w:style w:type="numbering" w:default="1" w:styleId="NoList">
     <w:name w:val="No List"/>
     <w:uiPriority w:val="99"/>
     <w:semiHidden/>
     <w:unhideWhenUsed/>
   </w:style>
-  <w:style w:type="character" w:customStyle="1" w:styleId="Cabealho2Carcter">
-    <w:name w:val="Cabeçalho 2 Carácter"/>
-    <w:link w:val="Cabealho2"/>
+  <w:style w:type="character" w:customStyle="1" w:styleId="Heading2Char">
+    <w:name w:val="Heading 2 Char"/>
+    <w:link w:val="Heading2"/>
     <w:rsid w:val="00F053A3"/>
     <w:rPr>
       <w:rFonts w:ascii="Calibri" w:eastAsia="Times New Roman" w:hAnsi="Calibri" w:cs="Times New Roman"/>
@@ -4194,9 +5386,9 @@
       <w:szCs w:val="26"/>
     </w:rPr>
   </w:style>
-  <w:style w:type="character" w:customStyle="1" w:styleId="Cabealho1Carcter">
-    <w:name w:val="Cabeçalho 1 Carácter"/>
-    <w:link w:val="Cabealho1"/>
+  <w:style w:type="character" w:customStyle="1" w:styleId="Heading1Char">
+    <w:name w:val="Heading 1 Char"/>
+    <w:link w:val="Heading1"/>
     <w:rsid w:val="00F053A3"/>
     <w:rPr>
       <w:rFonts w:ascii="Calibri" w:eastAsia="Times New Roman" w:hAnsi="Calibri" w:cs="Times New Roman"/>
@@ -4207,10 +5399,10 @@
       <w:szCs w:val="32"/>
     </w:rPr>
   </w:style>
-  <w:style w:type="paragraph" w:styleId="Textodebalo">
+  <w:style w:type="paragraph" w:styleId="BalloonText">
     <w:name w:val="Balloon Text"/>
     <w:basedOn w:val="Normal"/>
-    <w:link w:val="TextodebaloCarcter"/>
+    <w:link w:val="BalloonTextChar"/>
     <w:rsid w:val="00BA2C6B"/>
     <w:pPr>
       <w:spacing w:after="0"/>
@@ -4221,9 +5413,9 @@
       <w:szCs w:val="18"/>
     </w:rPr>
   </w:style>
-  <w:style w:type="character" w:customStyle="1" w:styleId="TextodebaloCarcter">
-    <w:name w:val="Texto de balão Carácter"/>
-    <w:link w:val="Textodebalo"/>
+  <w:style w:type="character" w:customStyle="1" w:styleId="BalloonTextChar">
+    <w:name w:val="Balloon Text Char"/>
+    <w:link w:val="BalloonText"/>
     <w:rsid w:val="00BA2C6B"/>
     <w:rPr>
       <w:rFonts w:ascii="Lucida Grande" w:hAnsi="Lucida Grande"/>
@@ -4231,9 +5423,9 @@
       <w:szCs w:val="18"/>
     </w:rPr>
   </w:style>
-  <w:style w:type="character" w:styleId="Hiperligao">
+  <w:style w:type="character" w:styleId="Hyperlink">
     <w:name w:val="Hyperlink"/>
-    <w:basedOn w:val="Tipodeletrapredefinidodopargrafo"/>
+    <w:basedOn w:val="DefaultParagraphFont"/>
     <w:uiPriority w:val="99"/>
     <w:rsid w:val="00AC633D"/>
     <w:rPr>
@@ -4241,7 +5433,7 @@
       <w:u w:val="single"/>
     </w:rPr>
   </w:style>
-  <w:style w:type="paragraph" w:styleId="PargrafodaLista">
+  <w:style w:type="paragraph" w:styleId="ListParagraph">
     <w:name w:val="List Paragraph"/>
     <w:basedOn w:val="Normal"/>
     <w:rsid w:val="00F32780"/>

</xml_diff>

<commit_message>
rel4 updated + tab3 mapa só 1 vez mas bugged
</commit_message>
<xml_diff>
--- a/checkpoint4/Prototipo funcional.docx
+++ b/checkpoint4/Prototipo funcional.docx
@@ -109,6 +109,50 @@
         <w:outlineLvl w:val="3"/>
         <w:rPr>
           <w:rFonts w:ascii="Calibri" w:eastAsia="DejaVu Sans Condensed" w:hAnsi="Calibri" w:cs="DejaVu Sans Condensed"/>
+          <w:bCs/>
+          <w:sz w:val="20"/>
+          <w:lang w:val="en-GB"/>
+        </w:rPr>
+      </w:pPr>
+      <w:r>
+        <w:rPr>
+          <w:rFonts w:ascii="Calibri" w:eastAsia="DejaVu Sans Condensed" w:hAnsi="Calibri" w:cs="DejaVu Sans Condensed"/>
+          <w:b/>
+          <w:bCs/>
+          <w:lang w:val="en-GB"/>
+        </w:rPr>
+        <w:t xml:space="preserve">Changes: </w:t>
+      </w:r>
+      <w:r>
+        <w:rPr>
+          <w:rFonts w:ascii="Calibri" w:eastAsia="DejaVu Sans Condensed" w:hAnsi="Calibri" w:cs="DejaVu Sans Condensed"/>
+          <w:bCs/>
+          <w:sz w:val="20"/>
+          <w:lang w:val="en-GB"/>
+        </w:rPr>
+        <w:t xml:space="preserve">Added pictures of our </w:t>
+      </w:r>
+      <w:bookmarkStart w:id="0" w:name="_GoBack"/>
+      <w:bookmarkEnd w:id="0"/>
+      <w:r>
+        <w:rPr>
+          <w:rFonts w:ascii="Calibri" w:eastAsia="DejaVu Sans Condensed" w:hAnsi="Calibri" w:cs="DejaVu Sans Condensed"/>
+          <w:bCs/>
+          <w:sz w:val="20"/>
+          <w:lang w:val="en-GB"/>
+        </w:rPr>
+        <w:t>input methods and improved the overall text quality.</w:t>
+      </w:r>
+    </w:p>
+    <w:p>
+      <w:pPr>
+        <w:keepNext/>
+        <w:widowControl w:val="0"/>
+        <w:suppressAutoHyphens/>
+        <w:spacing w:before="240" w:after="120"/>
+        <w:outlineLvl w:val="3"/>
+        <w:rPr>
+          <w:rFonts w:ascii="Calibri" w:eastAsia="DejaVu Sans Condensed" w:hAnsi="Calibri" w:cs="DejaVu Sans Condensed"/>
           <w:b/>
           <w:bCs/>
           <w:lang w:val="en-GB"/>
@@ -166,7 +210,27 @@
           <w:szCs w:val="20"/>
           <w:lang w:val="en-GB"/>
         </w:rPr>
-        <w:t xml:space="preserve"> we created 3 tabs </w:t>
+        <w:t xml:space="preserve"> we created </w:t>
+      </w:r>
+      <w:r>
+        <w:rPr>
+          <w:rFonts w:ascii="Calibri" w:eastAsia="DejaVu Sans Condensed" w:hAnsi="Calibri" w:cs="DejaVu Sans Condensed"/>
+          <w:bCs/>
+          <w:sz w:val="20"/>
+          <w:szCs w:val="20"/>
+          <w:lang w:val="en-GB"/>
+        </w:rPr>
+        <w:t>three</w:t>
+      </w:r>
+      <w:r>
+        <w:rPr>
+          <w:rFonts w:ascii="Calibri" w:eastAsia="DejaVu Sans Condensed" w:hAnsi="Calibri" w:cs="DejaVu Sans Condensed"/>
+          <w:bCs/>
+          <w:sz w:val="20"/>
+          <w:szCs w:val="20"/>
+          <w:lang w:val="en-GB"/>
+        </w:rPr>
+        <w:t xml:space="preserve"> tabs </w:t>
       </w:r>
       <w:r>
         <w:rPr>
@@ -186,38 +250,67 @@
           <w:szCs w:val="20"/>
           <w:lang w:val="en-GB"/>
         </w:rPr>
-        <w:t xml:space="preserve"> html. </w:t>
-      </w:r>
-      <w:proofErr w:type="gramStart"/>
-      <w:r>
-        <w:rPr>
-          <w:rFonts w:ascii="Calibri" w:eastAsia="DejaVu Sans Condensed" w:hAnsi="Calibri" w:cs="DejaVu Sans Condensed"/>
-          <w:bCs/>
-          <w:sz w:val="20"/>
-          <w:szCs w:val="20"/>
-          <w:lang w:val="en-GB"/>
-        </w:rPr>
-        <w:t>One with the standings of the countries</w:t>
-      </w:r>
-      <w:r>
-        <w:rPr>
-          <w:rFonts w:ascii="Calibri" w:eastAsia="DejaVu Sans Condensed" w:hAnsi="Calibri" w:cs="DejaVu Sans Condensed"/>
-          <w:bCs/>
-          <w:sz w:val="20"/>
-          <w:szCs w:val="20"/>
-          <w:lang w:val="en-GB"/>
-        </w:rPr>
-        <w:t xml:space="preserve"> regarding their medals, </w:t>
-      </w:r>
-      <w:r>
-        <w:rPr>
-          <w:rFonts w:ascii="Calibri" w:eastAsia="DejaVu Sans Condensed" w:hAnsi="Calibri" w:cs="DejaVu Sans Condensed"/>
-          <w:bCs/>
-          <w:sz w:val="20"/>
-          <w:szCs w:val="20"/>
-          <w:lang w:val="en-GB"/>
-        </w:rPr>
-        <w:t xml:space="preserve">one </w:t>
+        <w:t xml:space="preserve"> </w:t>
+      </w:r>
+      <w:r>
+        <w:rPr>
+          <w:rFonts w:ascii="Calibri" w:eastAsia="DejaVu Sans Condensed" w:hAnsi="Calibri" w:cs="DejaVu Sans Condensed"/>
+          <w:bCs/>
+          <w:sz w:val="20"/>
+          <w:szCs w:val="20"/>
+          <w:lang w:val="en-GB"/>
+        </w:rPr>
+        <w:t>our visualization</w:t>
+      </w:r>
+      <w:r>
+        <w:rPr>
+          <w:rFonts w:ascii="Calibri" w:eastAsia="DejaVu Sans Condensed" w:hAnsi="Calibri" w:cs="DejaVu Sans Condensed"/>
+          <w:bCs/>
+          <w:sz w:val="20"/>
+          <w:szCs w:val="20"/>
+          <w:lang w:val="en-GB"/>
+        </w:rPr>
+        <w:t xml:space="preserve">. </w:t>
+      </w:r>
+      <w:r>
+        <w:rPr>
+          <w:rFonts w:ascii="Calibri" w:eastAsia="DejaVu Sans Condensed" w:hAnsi="Calibri" w:cs="DejaVu Sans Condensed"/>
+          <w:bCs/>
+          <w:sz w:val="20"/>
+          <w:szCs w:val="20"/>
+          <w:lang w:val="en-GB"/>
+        </w:rPr>
+        <w:t>The first tab shows</w:t>
+      </w:r>
+      <w:r>
+        <w:rPr>
+          <w:rFonts w:ascii="Calibri" w:eastAsia="DejaVu Sans Condensed" w:hAnsi="Calibri" w:cs="DejaVu Sans Condensed"/>
+          <w:bCs/>
+          <w:sz w:val="20"/>
+          <w:szCs w:val="20"/>
+          <w:lang w:val="en-GB"/>
+        </w:rPr>
+        <w:t xml:space="preserve"> the standings of the countries</w:t>
+      </w:r>
+      <w:r>
+        <w:rPr>
+          <w:rFonts w:ascii="Calibri" w:eastAsia="DejaVu Sans Condensed" w:hAnsi="Calibri" w:cs="DejaVu Sans Condensed"/>
+          <w:bCs/>
+          <w:sz w:val="20"/>
+          <w:szCs w:val="20"/>
+          <w:lang w:val="en-GB"/>
+        </w:rPr>
+        <w:t xml:space="preserve"> regarding their medals. The second tab allows us</w:t>
+      </w:r>
+      <w:r>
+        <w:rPr>
+          <w:rFonts w:ascii="Calibri" w:eastAsia="DejaVu Sans Condensed" w:hAnsi="Calibri" w:cs="DejaVu Sans Condensed"/>
+          <w:bCs/>
+          <w:sz w:val="20"/>
+          <w:szCs w:val="20"/>
+          <w:lang w:val="en-GB"/>
+        </w:rPr>
+        <w:t xml:space="preserve"> </w:t>
       </w:r>
       <w:r>
         <w:rPr>
@@ -237,49 +330,67 @@
           <w:szCs w:val="20"/>
           <w:lang w:val="en-GB"/>
         </w:rPr>
+        <w:t xml:space="preserve"> of </w:t>
+      </w:r>
+      <w:r>
+        <w:rPr>
+          <w:rFonts w:ascii="Calibri" w:eastAsia="DejaVu Sans Condensed" w:hAnsi="Calibri" w:cs="DejaVu Sans Condensed"/>
+          <w:bCs/>
+          <w:sz w:val="20"/>
+          <w:szCs w:val="20"/>
+          <w:lang w:val="en-GB"/>
+        </w:rPr>
+        <w:t>a couple of countries a user specifies. T</w:t>
+      </w:r>
+      <w:r>
+        <w:rPr>
+          <w:rFonts w:ascii="Calibri" w:eastAsia="DejaVu Sans Condensed" w:hAnsi="Calibri" w:cs="DejaVu Sans Condensed"/>
+          <w:bCs/>
+          <w:sz w:val="20"/>
+          <w:szCs w:val="20"/>
+          <w:lang w:val="en-GB"/>
+        </w:rPr>
+        <w:t xml:space="preserve">he last </w:t>
+      </w:r>
+      <w:r>
+        <w:rPr>
+          <w:rFonts w:ascii="Calibri" w:eastAsia="DejaVu Sans Condensed" w:hAnsi="Calibri" w:cs="DejaVu Sans Condensed"/>
+          <w:bCs/>
+          <w:sz w:val="20"/>
+          <w:szCs w:val="20"/>
+          <w:lang w:val="en-GB"/>
+        </w:rPr>
+        <w:t>tab</w:t>
+      </w:r>
+      <w:r>
+        <w:rPr>
+          <w:rFonts w:ascii="Calibri" w:eastAsia="DejaVu Sans Condensed" w:hAnsi="Calibri" w:cs="DejaVu Sans Condensed"/>
+          <w:bCs/>
+          <w:sz w:val="20"/>
+          <w:szCs w:val="20"/>
+          <w:lang w:val="en-GB"/>
+        </w:rPr>
         <w:t xml:space="preserve"> </w:t>
       </w:r>
-      <w:proofErr w:type="spellStart"/>
-      <w:r>
-        <w:rPr>
-          <w:rFonts w:ascii="Calibri" w:eastAsia="DejaVu Sans Condensed" w:hAnsi="Calibri" w:cs="DejaVu Sans Condensed"/>
-          <w:bCs/>
-          <w:sz w:val="20"/>
-          <w:szCs w:val="20"/>
-          <w:lang w:val="en-GB"/>
-        </w:rPr>
-        <w:t>of</w:t>
-      </w:r>
-      <w:proofErr w:type="spellEnd"/>
-      <w:r>
-        <w:rPr>
-          <w:rFonts w:ascii="Calibri" w:eastAsia="DejaVu Sans Condensed" w:hAnsi="Calibri" w:cs="DejaVu Sans Condensed"/>
-          <w:bCs/>
-          <w:sz w:val="20"/>
-          <w:szCs w:val="20"/>
-          <w:lang w:val="en-GB"/>
-        </w:rPr>
-        <w:t xml:space="preserve"> countries that the user </w:t>
-      </w:r>
-      <w:r>
-        <w:rPr>
-          <w:rFonts w:ascii="Calibri" w:eastAsia="DejaVu Sans Condensed" w:hAnsi="Calibri" w:cs="DejaVu Sans Condensed"/>
-          <w:bCs/>
-          <w:sz w:val="20"/>
-          <w:szCs w:val="20"/>
-          <w:lang w:val="en-GB"/>
-        </w:rPr>
-        <w:t xml:space="preserve">chooses, and the last </w:t>
-      </w:r>
-      <w:r>
-        <w:rPr>
-          <w:rFonts w:ascii="Calibri" w:eastAsia="DejaVu Sans Condensed" w:hAnsi="Calibri" w:cs="DejaVu Sans Condensed"/>
-          <w:bCs/>
-          <w:sz w:val="20"/>
-          <w:szCs w:val="20"/>
-          <w:lang w:val="en-GB"/>
-        </w:rPr>
-        <w:t>one with the coefficient medal/population</w:t>
+      <w:r>
+        <w:rPr>
+          <w:rFonts w:ascii="Calibri" w:eastAsia="DejaVu Sans Condensed" w:hAnsi="Calibri" w:cs="DejaVu Sans Condensed"/>
+          <w:bCs/>
+          <w:sz w:val="20"/>
+          <w:szCs w:val="20"/>
+          <w:lang w:val="en-GB"/>
+        </w:rPr>
+        <w:t>displays</w:t>
+      </w:r>
+      <w:r>
+        <w:rPr>
+          <w:rFonts w:ascii="Calibri" w:eastAsia="DejaVu Sans Condensed" w:hAnsi="Calibri" w:cs="DejaVu Sans Condensed"/>
+          <w:bCs/>
+          <w:sz w:val="20"/>
+          <w:szCs w:val="20"/>
+          <w:lang w:val="en-GB"/>
+        </w:rPr>
+        <w:t xml:space="preserve"> the coefficient medal/population</w:t>
       </w:r>
       <w:r>
         <w:rPr>
@@ -299,48 +410,27 @@
           <w:szCs w:val="20"/>
           <w:lang w:val="en-GB"/>
         </w:rPr>
-        <w:t>.</w:t>
-      </w:r>
-      <w:proofErr w:type="gramEnd"/>
-      <w:r>
-        <w:rPr>
-          <w:rFonts w:ascii="Calibri" w:eastAsia="DejaVu Sans Condensed" w:hAnsi="Calibri" w:cs="DejaVu Sans Condensed"/>
-          <w:bCs/>
-          <w:sz w:val="20"/>
-          <w:szCs w:val="20"/>
-          <w:lang w:val="en-GB"/>
-        </w:rPr>
-        <w:t xml:space="preserve"> </w:t>
-      </w:r>
-      <w:r>
-        <w:rPr>
-          <w:rFonts w:ascii="Calibri" w:eastAsia="DejaVu Sans Condensed" w:hAnsi="Calibri" w:cs="DejaVu Sans Condensed"/>
-          <w:bCs/>
-          <w:sz w:val="20"/>
-          <w:szCs w:val="20"/>
-          <w:lang w:val="en-GB"/>
-        </w:rPr>
-        <w:t>W</w:t>
-      </w:r>
-      <w:r>
-        <w:rPr>
-          <w:rFonts w:ascii="Calibri" w:eastAsia="DejaVu Sans Condensed" w:hAnsi="Calibri" w:cs="DejaVu Sans Condensed"/>
-          <w:bCs/>
-          <w:sz w:val="20"/>
-          <w:szCs w:val="20"/>
-          <w:lang w:val="en-GB"/>
-        </w:rPr>
-        <w:t xml:space="preserve">e also made </w:t>
-      </w:r>
-      <w:r>
-        <w:rPr>
-          <w:rFonts w:ascii="Calibri" w:eastAsia="DejaVu Sans Condensed" w:hAnsi="Calibri" w:cs="DejaVu Sans Condensed"/>
-          <w:bCs/>
-          <w:sz w:val="20"/>
-          <w:szCs w:val="20"/>
-          <w:lang w:val="en-GB"/>
-        </w:rPr>
-        <w:t>fields to set attributes</w:t>
+        <w:t xml:space="preserve">. </w:t>
+      </w:r>
+      <w:r>
+        <w:rPr>
+          <w:rFonts w:ascii="Calibri" w:eastAsia="DejaVu Sans Condensed" w:hAnsi="Calibri" w:cs="DejaVu Sans Condensed"/>
+          <w:bCs/>
+          <w:sz w:val="20"/>
+          <w:szCs w:val="20"/>
+          <w:lang w:val="en-GB"/>
+        </w:rPr>
+        <w:t>T</w:t>
+      </w:r>
+      <w:r>
+        <w:rPr>
+          <w:rFonts w:ascii="Calibri" w:eastAsia="DejaVu Sans Condensed" w:hAnsi="Calibri" w:cs="DejaVu Sans Condensed"/>
+          <w:bCs/>
+          <w:sz w:val="20"/>
+          <w:szCs w:val="20"/>
+          <w:lang w:val="en-GB"/>
+        </w:rPr>
+        <w:t>o set attributes</w:t>
       </w:r>
       <w:r>
         <w:rPr>
@@ -370,7 +460,87 @@
           <w:szCs w:val="20"/>
           <w:lang w:val="en-GB"/>
         </w:rPr>
-        <w:t xml:space="preserve"> that the user will want to know information of. In the Standings tab and in the Coefficient tab we have a “Search Country” box that has the function to locate a country in the rank and in the map, by changing i</w:t>
+        <w:t xml:space="preserve"> that the user will want to know information o</w:t>
+      </w:r>
+      <w:r>
+        <w:rPr>
+          <w:rFonts w:ascii="Calibri" w:eastAsia="DejaVu Sans Condensed" w:hAnsi="Calibri" w:cs="DejaVu Sans Condensed"/>
+          <w:bCs/>
+          <w:sz w:val="20"/>
+          <w:szCs w:val="20"/>
+          <w:lang w:val="en-GB"/>
+        </w:rPr>
+        <w:t>f, we use a timeline with sliders, a checkbox for each medal and a dropdown menu for the sports.</w:t>
+      </w:r>
+      <w:r>
+        <w:rPr>
+          <w:rFonts w:ascii="Calibri" w:eastAsia="DejaVu Sans Condensed" w:hAnsi="Calibri" w:cs="DejaVu Sans Condensed"/>
+          <w:bCs/>
+          <w:sz w:val="20"/>
+          <w:szCs w:val="20"/>
+          <w:lang w:val="en-GB"/>
+        </w:rPr>
+        <w:t xml:space="preserve"> In the Standings tab and in the Coefficien</w:t>
+      </w:r>
+      <w:r>
+        <w:rPr>
+          <w:rFonts w:ascii="Calibri" w:eastAsia="DejaVu Sans Condensed" w:hAnsi="Calibri" w:cs="DejaVu Sans Condensed"/>
+          <w:bCs/>
+          <w:sz w:val="20"/>
+          <w:szCs w:val="20"/>
+          <w:lang w:val="en-GB"/>
+        </w:rPr>
+        <w:t>t tab we have a search</w:t>
+      </w:r>
+      <w:r>
+        <w:rPr>
+          <w:rFonts w:ascii="Calibri" w:eastAsia="DejaVu Sans Condensed" w:hAnsi="Calibri" w:cs="DejaVu Sans Condensed"/>
+          <w:bCs/>
+          <w:sz w:val="20"/>
+          <w:szCs w:val="20"/>
+          <w:lang w:val="en-GB"/>
+        </w:rPr>
+        <w:t xml:space="preserve"> box t</w:t>
+      </w:r>
+      <w:r>
+        <w:rPr>
+          <w:rFonts w:ascii="Calibri" w:eastAsia="DejaVu Sans Condensed" w:hAnsi="Calibri" w:cs="DejaVu Sans Condensed"/>
+          <w:bCs/>
+          <w:sz w:val="20"/>
+          <w:szCs w:val="20"/>
+          <w:lang w:val="en-GB"/>
+        </w:rPr>
+        <w:t>o locate</w:t>
+      </w:r>
+      <w:r>
+        <w:rPr>
+          <w:rFonts w:ascii="Calibri" w:eastAsia="DejaVu Sans Condensed" w:hAnsi="Calibri" w:cs="DejaVu Sans Condensed"/>
+          <w:bCs/>
+          <w:sz w:val="20"/>
+          <w:szCs w:val="20"/>
+          <w:lang w:val="en-GB"/>
+        </w:rPr>
+        <w:t xml:space="preserve"> a countr</w:t>
+      </w:r>
+      <w:r>
+        <w:rPr>
+          <w:rFonts w:ascii="Calibri" w:eastAsia="DejaVu Sans Condensed" w:hAnsi="Calibri" w:cs="DejaVu Sans Condensed"/>
+          <w:bCs/>
+          <w:sz w:val="20"/>
+          <w:szCs w:val="20"/>
+          <w:lang w:val="en-GB"/>
+        </w:rPr>
+        <w:t>y in the rank and in the map, also</w:t>
+      </w:r>
+      <w:r>
+        <w:rPr>
+          <w:rFonts w:ascii="Calibri" w:eastAsia="DejaVu Sans Condensed" w:hAnsi="Calibri" w:cs="DejaVu Sans Condensed"/>
+          <w:bCs/>
+          <w:sz w:val="20"/>
+          <w:szCs w:val="20"/>
+          <w:lang w:val="en-GB"/>
+        </w:rPr>
+        <w:t xml:space="preserve"> changing i</w:t>
       </w:r>
       <w:r>
         <w:rPr>
@@ -400,38 +570,28 @@
           <w:szCs w:val="20"/>
           <w:lang w:val="en-GB"/>
         </w:rPr>
-        <w:t xml:space="preserve"> In the Compare tab, there are two search boxes for the two countries we choose.</w:t>
-      </w:r>
-    </w:p>
-    <w:p>
-      <w:pPr>
-        <w:widowControl w:val="0"/>
-        <w:suppressAutoHyphens/>
-        <w:spacing w:after="120"/>
-        <w:jc w:val="both"/>
-        <w:rPr>
-          <w:rFonts w:ascii="Calibri" w:eastAsia="DejaVu Sans Condensed" w:hAnsi="Calibri" w:cs="DejaVu Sans Condensed"/>
-          <w:bCs/>
-          <w:sz w:val="20"/>
-          <w:szCs w:val="20"/>
-          <w:lang w:val="en-GB"/>
-        </w:rPr>
-      </w:pPr>
-    </w:p>
-    <w:p>
-      <w:pPr>
-        <w:widowControl w:val="0"/>
-        <w:suppressAutoHyphens/>
-        <w:spacing w:after="120"/>
-        <w:jc w:val="both"/>
-        <w:rPr>
-          <w:rFonts w:ascii="Calibri" w:eastAsia="DejaVu Sans Condensed" w:hAnsi="Calibri" w:cs="DejaVu Sans Condensed"/>
-          <w:bCs/>
-          <w:sz w:val="20"/>
-          <w:szCs w:val="20"/>
-          <w:lang w:val="en-GB"/>
-        </w:rPr>
-      </w:pPr>
+        <w:t xml:space="preserve"> In the </w:t>
+      </w:r>
+      <w:r>
+        <w:rPr>
+          <w:rFonts w:ascii="Calibri" w:eastAsia="DejaVu Sans Condensed" w:hAnsi="Calibri" w:cs="DejaVu Sans Condensed"/>
+          <w:bCs/>
+          <w:sz w:val="20"/>
+          <w:szCs w:val="20"/>
+          <w:lang w:val="en-GB"/>
+        </w:rPr>
+        <w:t xml:space="preserve">Standings </w:t>
+      </w:r>
+      <w:r>
+        <w:rPr>
+          <w:rFonts w:ascii="Calibri" w:eastAsia="DejaVu Sans Condensed" w:hAnsi="Calibri" w:cs="DejaVu Sans Condensed"/>
+          <w:bCs/>
+          <w:sz w:val="20"/>
+          <w:szCs w:val="20"/>
+          <w:lang w:val="en-GB"/>
+        </w:rPr>
+        <w:t>Compare tab, there are two search boxes for the two countries we choose.</w:t>
+      </w:r>
     </w:p>
     <w:p>
       <w:pPr>
@@ -500,26 +660,11 @@
             <v:path o:extrusionok="f" gradientshapeok="t" o:connecttype="rect"/>
             <o:lock v:ext="edit" aspectratio="t"/>
           </v:shapetype>
-          <v:shape id="_x0000_i1025" type="#_x0000_t75" style="width:260pt;height:75.3pt">
+          <v:shape id="_x0000_i1025" type="#_x0000_t75" style="width:266.1pt;height:77pt;mso-position-vertical:absolute">
             <v:imagedata r:id="rId6" o:title="imagem11"/>
           </v:shape>
         </w:pict>
       </w:r>
-    </w:p>
-    <w:p>
-      <w:pPr>
-        <w:widowControl w:val="0"/>
-        <w:suppressAutoHyphens/>
-        <w:spacing w:after="120"/>
-        <w:jc w:val="both"/>
-        <w:rPr>
-          <w:rFonts w:ascii="Calibri" w:eastAsia="DejaVu Sans Condensed" w:hAnsi="Calibri" w:cs="DejaVu Sans Condensed"/>
-          <w:bCs/>
-          <w:sz w:val="20"/>
-          <w:szCs w:val="20"/>
-          <w:lang w:val="en-GB"/>
-        </w:rPr>
-      </w:pPr>
     </w:p>
     <w:p>
       <w:pPr>
@@ -621,20 +766,6 @@
         <w:widowControl w:val="0"/>
         <w:suppressAutoHyphens/>
         <w:spacing w:after="120"/>
-        <w:jc w:val="both"/>
-        <w:rPr>
-          <w:rFonts w:ascii="Calibri" w:eastAsia="DejaVu Sans Condensed" w:hAnsi="Calibri"/>
-          <w:sz w:val="20"/>
-          <w:szCs w:val="20"/>
-          <w:lang w:val="en-GB"/>
-        </w:rPr>
-      </w:pPr>
-    </w:p>
-    <w:p>
-      <w:pPr>
-        <w:widowControl w:val="0"/>
-        <w:suppressAutoHyphens/>
-        <w:spacing w:after="120"/>
         <w:jc w:val="center"/>
         <w:rPr>
           <w:rFonts w:ascii="Calibri" w:eastAsia="DejaVu Sans Condensed" w:hAnsi="Calibri"/>
@@ -733,132 +864,6 @@
           <w:lang w:val="en-GB"/>
         </w:rPr>
       </w:pPr>
-    </w:p>
-    <w:p>
-      <w:pPr>
-        <w:widowControl w:val="0"/>
-        <w:suppressAutoHyphens/>
-        <w:spacing w:after="120"/>
-        <w:jc w:val="both"/>
-        <w:rPr>
-          <w:rFonts w:ascii="Calibri" w:eastAsia="DejaVu Sans Condensed" w:hAnsi="Calibri"/>
-          <w:sz w:val="20"/>
-          <w:szCs w:val="20"/>
-          <w:lang w:val="en-GB"/>
-        </w:rPr>
-      </w:pPr>
-    </w:p>
-    <w:p>
-      <w:pPr>
-        <w:widowControl w:val="0"/>
-        <w:suppressAutoHyphens/>
-        <w:spacing w:after="120"/>
-        <w:jc w:val="both"/>
-        <w:rPr>
-          <w:rFonts w:ascii="Calibri" w:eastAsia="DejaVu Sans Condensed" w:hAnsi="Calibri"/>
-          <w:sz w:val="20"/>
-          <w:szCs w:val="20"/>
-          <w:lang w:val="en-GB"/>
-        </w:rPr>
-      </w:pPr>
-    </w:p>
-    <w:p>
-      <w:pPr>
-        <w:widowControl w:val="0"/>
-        <w:suppressAutoHyphens/>
-        <w:spacing w:after="120"/>
-        <w:jc w:val="both"/>
-        <w:rPr>
-          <w:rFonts w:ascii="Calibri" w:eastAsia="DejaVu Sans Condensed" w:hAnsi="Calibri"/>
-          <w:sz w:val="20"/>
-          <w:szCs w:val="20"/>
-          <w:lang w:val="en-GB"/>
-        </w:rPr>
-      </w:pPr>
-    </w:p>
-    <w:p>
-      <w:pPr>
-        <w:widowControl w:val="0"/>
-        <w:suppressAutoHyphens/>
-        <w:spacing w:after="120"/>
-        <w:jc w:val="both"/>
-        <w:rPr>
-          <w:rFonts w:ascii="Calibri" w:eastAsia="DejaVu Sans Condensed" w:hAnsi="Calibri"/>
-          <w:sz w:val="20"/>
-          <w:szCs w:val="20"/>
-          <w:lang w:val="en-GB"/>
-        </w:rPr>
-      </w:pPr>
-    </w:p>
-    <w:p>
-      <w:pPr>
-        <w:widowControl w:val="0"/>
-        <w:suppressAutoHyphens/>
-        <w:spacing w:after="120"/>
-        <w:jc w:val="both"/>
-        <w:rPr>
-          <w:rFonts w:ascii="Calibri" w:eastAsia="DejaVu Sans Condensed" w:hAnsi="Calibri"/>
-          <w:sz w:val="20"/>
-          <w:szCs w:val="20"/>
-          <w:lang w:val="en-GB"/>
-        </w:rPr>
-      </w:pPr>
-    </w:p>
-    <w:p>
-      <w:pPr>
-        <w:widowControl w:val="0"/>
-        <w:suppressAutoHyphens/>
-        <w:spacing w:after="120"/>
-        <w:jc w:val="both"/>
-        <w:rPr>
-          <w:rFonts w:ascii="Calibri" w:eastAsia="DejaVu Sans Condensed" w:hAnsi="Calibri"/>
-          <w:sz w:val="20"/>
-          <w:szCs w:val="20"/>
-          <w:lang w:val="en-GB"/>
-        </w:rPr>
-      </w:pPr>
-    </w:p>
-    <w:p>
-      <w:pPr>
-        <w:widowControl w:val="0"/>
-        <w:suppressAutoHyphens/>
-        <w:spacing w:after="120"/>
-        <w:jc w:val="both"/>
-        <w:rPr>
-          <w:rFonts w:ascii="Calibri" w:eastAsia="DejaVu Sans Condensed" w:hAnsi="Calibri"/>
-          <w:sz w:val="20"/>
-          <w:szCs w:val="20"/>
-          <w:lang w:val="en-GB"/>
-        </w:rPr>
-      </w:pPr>
-    </w:p>
-    <w:p>
-      <w:pPr>
-        <w:widowControl w:val="0"/>
-        <w:suppressAutoHyphens/>
-        <w:spacing w:after="120"/>
-        <w:jc w:val="both"/>
-        <w:rPr>
-          <w:rFonts w:ascii="Calibri" w:eastAsia="DejaVu Sans Condensed" w:hAnsi="Calibri"/>
-          <w:sz w:val="20"/>
-          <w:szCs w:val="20"/>
-          <w:lang w:val="en-GB"/>
-        </w:rPr>
-      </w:pPr>
-    </w:p>
-    <w:p>
-      <w:pPr>
-        <w:widowControl w:val="0"/>
-        <w:suppressAutoHyphens/>
-        <w:spacing w:after="120"/>
-        <w:jc w:val="both"/>
-        <w:rPr>
-          <w:rFonts w:ascii="Calibri" w:eastAsia="DejaVu Sans Condensed" w:hAnsi="Calibri"/>
-          <w:sz w:val="20"/>
-          <w:szCs w:val="20"/>
-          <w:lang w:val="en-GB"/>
-        </w:rPr>
-      </w:pPr>
       <w:r>
         <w:rPr>
           <w:rFonts w:ascii="Calibri" w:eastAsia="DejaVu Sans Condensed" w:hAnsi="Calibri" w:cs="DejaVu Sans Condensed"/>
@@ -866,7 +871,6 @@
           <w:bCs/>
           <w:lang w:val="en-GB"/>
         </w:rPr>
-        <w:lastRenderedPageBreak/>
         <w:t xml:space="preserve">2. </w:t>
       </w:r>
       <w:r>
@@ -942,7 +946,17 @@
           <w:szCs w:val="20"/>
           <w:lang w:val="en-GB"/>
         </w:rPr>
-        <w:t xml:space="preserve"> Bar Chart</w:t>
+        <w:t xml:space="preserve"> bar c</w:t>
+      </w:r>
+      <w:r>
+        <w:rPr>
+          <w:rFonts w:ascii="Calibri" w:eastAsia="DejaVu Sans Condensed" w:hAnsi="Calibri" w:cs="DejaVu Sans Condensed"/>
+          <w:bCs/>
+          <w:sz w:val="20"/>
+          <w:szCs w:val="20"/>
+          <w:lang w:val="en-GB"/>
+        </w:rPr>
+        <w:t>hart</w:t>
       </w:r>
       <w:r>
         <w:rPr>
@@ -982,37 +996,37 @@
           <w:szCs w:val="20"/>
           <w:lang w:val="en-GB"/>
         </w:rPr>
-        <w:t xml:space="preserve">each country </w:t>
-      </w:r>
-      <w:r>
-        <w:rPr>
-          <w:rFonts w:ascii="Calibri" w:eastAsia="DejaVu Sans Condensed" w:hAnsi="Calibri" w:cs="DejaVu Sans Condensed"/>
-          <w:bCs/>
-          <w:sz w:val="20"/>
-          <w:szCs w:val="20"/>
-          <w:lang w:val="en-GB"/>
-        </w:rPr>
-        <w:t xml:space="preserve">presented </w:t>
-      </w:r>
-      <w:r>
-        <w:rPr>
-          <w:rFonts w:ascii="Calibri" w:eastAsia="DejaVu Sans Condensed" w:hAnsi="Calibri" w:cs="DejaVu Sans Condensed"/>
-          <w:bCs/>
-          <w:sz w:val="20"/>
-          <w:szCs w:val="20"/>
-          <w:lang w:val="en-GB"/>
-        </w:rPr>
-        <w:t>on</w:t>
-      </w:r>
-      <w:r>
-        <w:rPr>
-          <w:rFonts w:ascii="Calibri" w:eastAsia="DejaVu Sans Condensed" w:hAnsi="Calibri" w:cs="DejaVu Sans Condensed"/>
-          <w:bCs/>
-          <w:sz w:val="20"/>
-          <w:szCs w:val="20"/>
-          <w:lang w:val="en-GB"/>
-        </w:rPr>
-        <w:t xml:space="preserve"> a rank</w:t>
+        <w:t>all the countries</w:t>
+      </w:r>
+      <w:r>
+        <w:rPr>
+          <w:rFonts w:ascii="Calibri" w:eastAsia="DejaVu Sans Condensed" w:hAnsi="Calibri" w:cs="DejaVu Sans Condensed"/>
+          <w:bCs/>
+          <w:sz w:val="20"/>
+          <w:szCs w:val="20"/>
+          <w:lang w:val="en-GB"/>
+        </w:rPr>
+        <w:t xml:space="preserve"> </w:t>
+      </w:r>
+      <w:r>
+        <w:rPr>
+          <w:rFonts w:ascii="Calibri" w:eastAsia="DejaVu Sans Condensed" w:hAnsi="Calibri" w:cs="DejaVu Sans Condensed"/>
+          <w:bCs/>
+          <w:sz w:val="20"/>
+          <w:szCs w:val="20"/>
+          <w:lang w:val="en-GB"/>
+        </w:rPr>
+        <w:t>displayed as a</w:t>
+      </w:r>
+      <w:r>
+        <w:rPr>
+          <w:rFonts w:ascii="Calibri" w:eastAsia="DejaVu Sans Condensed" w:hAnsi="Calibri" w:cs="DejaVu Sans Condensed"/>
+          <w:bCs/>
+          <w:sz w:val="20"/>
+          <w:szCs w:val="20"/>
+          <w:lang w:val="en-GB"/>
+        </w:rPr>
+        <w:t xml:space="preserve"> rank</w:t>
       </w:r>
       <w:r>
         <w:rPr>
@@ -1032,6 +1046,16 @@
           <w:szCs w:val="20"/>
           <w:lang w:val="en-GB"/>
         </w:rPr>
+        <w:t>, from best to worst (regarding medals or the coefficient)</w:t>
+      </w:r>
+      <w:r>
+        <w:rPr>
+          <w:rFonts w:ascii="Calibri" w:eastAsia="DejaVu Sans Condensed" w:hAnsi="Calibri" w:cs="DejaVu Sans Condensed"/>
+          <w:bCs/>
+          <w:sz w:val="20"/>
+          <w:szCs w:val="20"/>
+          <w:lang w:val="en-GB"/>
+        </w:rPr>
         <w:t xml:space="preserve">. </w:t>
       </w:r>
       <w:r>
@@ -1052,7 +1076,7 @@
           <w:szCs w:val="20"/>
           <w:lang w:val="en-GB"/>
         </w:rPr>
-        <w:t>he countries</w:t>
+        <w:t>he country</w:t>
       </w:r>
       <w:r>
         <w:rPr>
@@ -1072,47 +1096,59 @@
           <w:szCs w:val="20"/>
           <w:lang w:val="en-GB"/>
         </w:rPr>
-        <w:t xml:space="preserve"> in the left</w:t>
-      </w:r>
-      <w:r>
-        <w:rPr>
-          <w:rFonts w:ascii="Calibri" w:eastAsia="DejaVu Sans Condensed" w:hAnsi="Calibri" w:cs="DejaVu Sans Condensed"/>
-          <w:bCs/>
-          <w:sz w:val="20"/>
-          <w:szCs w:val="20"/>
-          <w:lang w:val="en-GB"/>
-        </w:rPr>
-        <w:t>, and in the centre</w:t>
-      </w:r>
-      <w:r>
-        <w:rPr>
-          <w:rFonts w:ascii="Calibri" w:eastAsia="DejaVu Sans Condensed" w:hAnsi="Calibri" w:cs="DejaVu Sans Condensed"/>
-          <w:bCs/>
-          <w:sz w:val="20"/>
-          <w:szCs w:val="20"/>
-          <w:lang w:val="en-GB"/>
-        </w:rPr>
-        <w:tab/>
-      </w:r>
-      <w:r>
-        <w:rPr>
-          <w:rFonts w:ascii="Calibri" w:eastAsia="DejaVu Sans Condensed" w:hAnsi="Calibri" w:cs="DejaVu Sans Condensed"/>
-          <w:bCs/>
-          <w:sz w:val="20"/>
-          <w:szCs w:val="20"/>
-          <w:lang w:val="en-GB"/>
-        </w:rPr>
-        <w:t>,</w:t>
-      </w:r>
-      <w:r>
-        <w:rPr>
-          <w:rFonts w:ascii="Calibri" w:eastAsia="DejaVu Sans Condensed" w:hAnsi="Calibri" w:cs="DejaVu Sans Condensed"/>
-          <w:bCs/>
-          <w:sz w:val="20"/>
-          <w:szCs w:val="20"/>
-          <w:lang w:val="en-GB"/>
-        </w:rPr>
-        <w:t xml:space="preserve"> the bars that with a </w:t>
+        <w:t xml:space="preserve"> in a label o</w:t>
+      </w:r>
+      <w:r>
+        <w:rPr>
+          <w:rFonts w:ascii="Calibri" w:eastAsia="DejaVu Sans Condensed" w:hAnsi="Calibri" w:cs="DejaVu Sans Condensed"/>
+          <w:bCs/>
+          <w:sz w:val="20"/>
+          <w:szCs w:val="20"/>
+          <w:lang w:val="en-GB"/>
+        </w:rPr>
+        <w:t>n the left</w:t>
+      </w:r>
+      <w:r>
+        <w:rPr>
+          <w:rFonts w:ascii="Calibri" w:eastAsia="DejaVu Sans Condensed" w:hAnsi="Calibri" w:cs="DejaVu Sans Condensed"/>
+          <w:bCs/>
+          <w:sz w:val="20"/>
+          <w:szCs w:val="20"/>
+          <w:lang w:val="en-GB"/>
+        </w:rPr>
+        <w:t xml:space="preserve">, and in the </w:t>
+      </w:r>
+      <w:proofErr w:type="spellStart"/>
+      <w:r>
+        <w:rPr>
+          <w:rFonts w:ascii="Calibri" w:eastAsia="DejaVu Sans Condensed" w:hAnsi="Calibri" w:cs="DejaVu Sans Condensed"/>
+          <w:bCs/>
+          <w:sz w:val="20"/>
+          <w:szCs w:val="20"/>
+          <w:lang w:val="en-GB"/>
+        </w:rPr>
+        <w:t>center</w:t>
+      </w:r>
+      <w:proofErr w:type="spellEnd"/>
+      <w:r>
+        <w:rPr>
+          <w:rFonts w:ascii="Calibri" w:eastAsia="DejaVu Sans Condensed" w:hAnsi="Calibri" w:cs="DejaVu Sans Condensed"/>
+          <w:bCs/>
+          <w:sz w:val="20"/>
+          <w:szCs w:val="20"/>
+          <w:lang w:val="en-GB"/>
+        </w:rPr>
+        <w:t xml:space="preserve"> are</w:t>
+      </w:r>
+      <w:r>
+        <w:rPr>
+          <w:rFonts w:ascii="Calibri" w:eastAsia="DejaVu Sans Condensed" w:hAnsi="Calibri" w:cs="DejaVu Sans Condensed"/>
+          <w:bCs/>
+          <w:sz w:val="20"/>
+          <w:szCs w:val="20"/>
+          <w:lang w:val="en-GB"/>
+        </w:rPr>
+        <w:t xml:space="preserve"> the bars with a </w:t>
       </w:r>
       <w:r>
         <w:rPr>
@@ -1132,17 +1168,37 @@
           <w:szCs w:val="20"/>
           <w:lang w:val="en-GB"/>
         </w:rPr>
-        <w:t xml:space="preserve"> that specifies the amount of medals or</w:t>
-      </w:r>
-      <w:r>
-        <w:rPr>
-          <w:rFonts w:ascii="Calibri" w:eastAsia="DejaVu Sans Condensed" w:hAnsi="Calibri" w:cs="DejaVu Sans Condensed"/>
-          <w:bCs/>
-          <w:sz w:val="20"/>
-          <w:szCs w:val="20"/>
-          <w:lang w:val="en-GB"/>
-        </w:rPr>
-        <w:t xml:space="preserve"> coefficient medals/population that</w:t>
+        <w:t xml:space="preserve"> </w:t>
+      </w:r>
+      <w:r>
+        <w:rPr>
+          <w:rFonts w:ascii="Calibri" w:eastAsia="DejaVu Sans Condensed" w:hAnsi="Calibri" w:cs="DejaVu Sans Condensed"/>
+          <w:bCs/>
+          <w:sz w:val="20"/>
+          <w:szCs w:val="20"/>
+          <w:lang w:val="en-GB"/>
+        </w:rPr>
+        <w:t>encoding</w:t>
+      </w:r>
+      <w:r>
+        <w:rPr>
+          <w:rFonts w:ascii="Calibri" w:eastAsia="DejaVu Sans Condensed" w:hAnsi="Calibri" w:cs="DejaVu Sans Condensed"/>
+          <w:bCs/>
+          <w:sz w:val="20"/>
+          <w:szCs w:val="20"/>
+          <w:lang w:val="en-GB"/>
+        </w:rPr>
+        <w:t xml:space="preserve"> the amount of medals or</w:t>
+      </w:r>
+      <w:r>
+        <w:rPr>
+          <w:rFonts w:ascii="Calibri" w:eastAsia="DejaVu Sans Condensed" w:hAnsi="Calibri" w:cs="DejaVu Sans Condensed"/>
+          <w:bCs/>
+          <w:sz w:val="20"/>
+          <w:szCs w:val="20"/>
+          <w:lang w:val="en-GB"/>
+        </w:rPr>
+        <w:t xml:space="preserve"> coefficient medals that</w:t>
       </w:r>
       <w:r>
         <w:rPr>
@@ -1172,6 +1228,16 @@
           <w:szCs w:val="20"/>
           <w:lang w:val="en-GB"/>
         </w:rPr>
+        <w:t xml:space="preserve"> (in a square root scale, for readability)</w:t>
+      </w:r>
+      <w:r>
+        <w:rPr>
+          <w:rFonts w:ascii="Calibri" w:eastAsia="DejaVu Sans Condensed" w:hAnsi="Calibri" w:cs="DejaVu Sans Condensed"/>
+          <w:bCs/>
+          <w:sz w:val="20"/>
+          <w:szCs w:val="20"/>
+          <w:lang w:val="en-GB"/>
+        </w:rPr>
         <w:t>.</w:t>
       </w:r>
       <w:r>
@@ -1222,6 +1288,16 @@
           <w:szCs w:val="20"/>
           <w:lang w:val="en-GB"/>
         </w:rPr>
+        <w:t xml:space="preserve"> to the right of the bar</w:t>
+      </w:r>
+      <w:r>
+        <w:rPr>
+          <w:rFonts w:ascii="Calibri" w:eastAsia="DejaVu Sans Condensed" w:hAnsi="Calibri" w:cs="DejaVu Sans Condensed"/>
+          <w:bCs/>
+          <w:sz w:val="20"/>
+          <w:szCs w:val="20"/>
+          <w:lang w:val="en-GB"/>
+        </w:rPr>
         <w:t>, for ease of reading</w:t>
       </w:r>
       <w:r>
@@ -1232,17 +1308,17 @@
           <w:szCs w:val="20"/>
           <w:lang w:val="en-GB"/>
         </w:rPr>
-        <w:t>. In the end, we have</w:t>
-      </w:r>
-      <w:r>
-        <w:rPr>
-          <w:rFonts w:ascii="Calibri" w:eastAsia="DejaVu Sans Condensed" w:hAnsi="Calibri" w:cs="DejaVu Sans Condensed"/>
-          <w:bCs/>
-          <w:sz w:val="20"/>
-          <w:szCs w:val="20"/>
-          <w:lang w:val="en-GB"/>
-        </w:rPr>
-        <w:t xml:space="preserve"> something like this:</w:t>
+        <w:t xml:space="preserve">. </w:t>
+      </w:r>
+      <w:r>
+        <w:rPr>
+          <w:rFonts w:ascii="Calibri" w:eastAsia="DejaVu Sans Condensed" w:hAnsi="Calibri" w:cs="DejaVu Sans Condensed"/>
+          <w:bCs/>
+          <w:sz w:val="20"/>
+          <w:szCs w:val="20"/>
+          <w:lang w:val="en-GB"/>
+        </w:rPr>
+        <w:t>The result:</w:t>
       </w:r>
     </w:p>
     <w:p>
@@ -1250,14 +1326,14 @@
         <w:widowControl w:val="0"/>
         <w:suppressAutoHyphens/>
         <w:spacing w:after="120"/>
-        <w:jc w:val="center"/>
-        <w:rPr>
-          <w:rFonts w:ascii="Calibri" w:eastAsia="DejaVu Sans Condensed" w:hAnsi="Calibri" w:cs="DejaVu Sans Condensed"/>
-          <w:bCs/>
-          <w:noProof/>
-          <w:sz w:val="20"/>
-          <w:szCs w:val="20"/>
-          <w:lang w:val="pt-PT" w:eastAsia="pt-PT"/>
+        <w:ind w:firstLine="720"/>
+        <w:jc w:val="both"/>
+        <w:rPr>
+          <w:rFonts w:ascii="Calibri" w:eastAsia="DejaVu Sans Condensed" w:hAnsi="Calibri" w:cs="DejaVu Sans Condensed"/>
+          <w:bCs/>
+          <w:sz w:val="20"/>
+          <w:szCs w:val="20"/>
+          <w:lang w:val="en-GB"/>
         </w:rPr>
       </w:pPr>
       <w:r>
@@ -1317,418 +1393,46 @@
           </wp:inline>
         </w:drawing>
       </w:r>
-    </w:p>
-    <w:p>
-      <w:pPr>
-        <w:widowControl w:val="0"/>
-        <w:suppressAutoHyphens/>
-        <w:spacing w:after="120"/>
-        <w:jc w:val="center"/>
+      <w:r>
+        <w:rPr>
+          <w:rFonts w:ascii="Calibri" w:eastAsia="DejaVu Sans Condensed" w:hAnsi="Calibri" w:cs="DejaVu Sans Condensed"/>
+          <w:bCs/>
+          <w:sz w:val="20"/>
+          <w:szCs w:val="20"/>
+          <w:lang w:val="en-GB"/>
+        </w:rPr>
+        <w:tab/>
+      </w:r>
+      <w:r>
+        <w:rPr>
+          <w:rFonts w:ascii="Calibri" w:eastAsia="DejaVu Sans Condensed" w:hAnsi="Calibri" w:cs="DejaVu Sans Condensed"/>
+          <w:bCs/>
+          <w:sz w:val="20"/>
+          <w:szCs w:val="20"/>
+          <w:lang w:val="en-GB"/>
+        </w:rPr>
+        <w:tab/>
+      </w:r>
+      <w:r>
+        <w:rPr>
+          <w:rFonts w:ascii="Calibri" w:eastAsia="DejaVu Sans Condensed" w:hAnsi="Calibri" w:cs="DejaVu Sans Condensed"/>
+          <w:bCs/>
+          <w:sz w:val="20"/>
+          <w:szCs w:val="20"/>
+          <w:lang w:val="en-GB"/>
+        </w:rPr>
+        <w:tab/>
+      </w:r>
+      <w:r>
         <w:rPr>
           <w:rFonts w:ascii="Calibri" w:eastAsia="DejaVu Sans Condensed" w:hAnsi="Calibri" w:cs="DejaVu Sans Condensed"/>
           <w:bCs/>
           <w:noProof/>
           <w:sz w:val="20"/>
           <w:szCs w:val="20"/>
-          <w:lang w:val="pt-PT" w:eastAsia="pt-PT"/>
-        </w:rPr>
-      </w:pPr>
-    </w:p>
-    <w:p>
-      <w:pPr>
-        <w:widowControl w:val="0"/>
-        <w:suppressAutoHyphens/>
-        <w:spacing w:after="120"/>
-        <w:jc w:val="both"/>
-        <w:rPr>
-          <w:rFonts w:ascii="Calibri" w:eastAsia="DejaVu Sans Condensed" w:hAnsi="Calibri" w:cs="DejaVu Sans Condensed"/>
-          <w:bCs/>
-          <w:sz w:val="20"/>
-          <w:szCs w:val="20"/>
-          <w:lang w:val="en-GB"/>
-        </w:rPr>
-      </w:pPr>
-      <w:r>
-        <w:rPr>
-          <w:rFonts w:ascii="Calibri" w:eastAsia="DejaVu Sans Condensed" w:hAnsi="Calibri" w:cs="DejaVu Sans Condensed"/>
-          <w:bCs/>
-          <w:sz w:val="20"/>
-          <w:szCs w:val="20"/>
-        </w:rPr>
-        <w:t>W</w:t>
-      </w:r>
-      <w:proofErr w:type="spellStart"/>
-      <w:r>
-        <w:rPr>
-          <w:rFonts w:ascii="Calibri" w:eastAsia="DejaVu Sans Condensed" w:hAnsi="Calibri" w:cs="DejaVu Sans Condensed"/>
-          <w:bCs/>
-          <w:sz w:val="20"/>
-          <w:szCs w:val="20"/>
-          <w:lang w:val="en-GB"/>
-        </w:rPr>
-        <w:t>hen</w:t>
-      </w:r>
-      <w:proofErr w:type="spellEnd"/>
-      <w:r>
-        <w:rPr>
-          <w:rFonts w:ascii="Calibri" w:eastAsia="DejaVu Sans Condensed" w:hAnsi="Calibri" w:cs="DejaVu Sans Condensed"/>
-          <w:bCs/>
-          <w:sz w:val="20"/>
-          <w:szCs w:val="20"/>
-          <w:lang w:val="en-GB"/>
-        </w:rPr>
-        <w:t xml:space="preserve"> the user </w:t>
-      </w:r>
-      <w:r>
-        <w:rPr>
-          <w:rFonts w:ascii="Calibri" w:eastAsia="DejaVu Sans Condensed" w:hAnsi="Calibri" w:cs="DejaVu Sans Condensed"/>
-          <w:bCs/>
-          <w:sz w:val="20"/>
-          <w:szCs w:val="20"/>
-          <w:lang w:val="en-GB"/>
-        </w:rPr>
-        <w:t>hovers with the mouse over</w:t>
-      </w:r>
-      <w:r>
-        <w:rPr>
-          <w:rFonts w:ascii="Calibri" w:eastAsia="DejaVu Sans Condensed" w:hAnsi="Calibri" w:cs="DejaVu Sans Condensed"/>
-          <w:bCs/>
-          <w:sz w:val="20"/>
-          <w:szCs w:val="20"/>
-          <w:lang w:val="en-GB"/>
-        </w:rPr>
-        <w:t xml:space="preserve"> a bar of a </w:t>
-      </w:r>
-      <w:r>
-        <w:rPr>
-          <w:rFonts w:ascii="Calibri" w:eastAsia="DejaVu Sans Condensed" w:hAnsi="Calibri" w:cs="DejaVu Sans Condensed"/>
-          <w:bCs/>
-          <w:sz w:val="20"/>
-          <w:szCs w:val="20"/>
-          <w:lang w:val="en-GB"/>
-        </w:rPr>
-        <w:t>country, it will present them</w:t>
-      </w:r>
-      <w:r>
-        <w:rPr>
-          <w:rFonts w:ascii="Calibri" w:eastAsia="DejaVu Sans Condensed" w:hAnsi="Calibri" w:cs="DejaVu Sans Condensed"/>
-          <w:bCs/>
-          <w:sz w:val="20"/>
-          <w:szCs w:val="20"/>
-          <w:lang w:val="en-GB"/>
-        </w:rPr>
-        <w:t xml:space="preserve"> </w:t>
-      </w:r>
-      <w:r>
-        <w:rPr>
-          <w:rFonts w:ascii="Calibri" w:eastAsia="DejaVu Sans Condensed" w:hAnsi="Calibri" w:cs="DejaVu Sans Condensed"/>
-          <w:bCs/>
-          <w:sz w:val="20"/>
-          <w:szCs w:val="20"/>
-          <w:lang w:val="en-GB"/>
-        </w:rPr>
-        <w:t xml:space="preserve">the NOC </w:t>
-      </w:r>
-      <w:r>
-        <w:rPr>
-          <w:rFonts w:ascii="Calibri" w:eastAsia="DejaVu Sans Condensed" w:hAnsi="Calibri" w:cs="DejaVu Sans Condensed"/>
-          <w:bCs/>
-          <w:sz w:val="20"/>
-          <w:szCs w:val="20"/>
-          <w:lang w:val="en-GB"/>
-        </w:rPr>
-        <w:t>code of the country.</w:t>
-      </w:r>
-      <w:r>
-        <w:rPr>
-          <w:rFonts w:ascii="Calibri" w:eastAsia="DejaVu Sans Condensed" w:hAnsi="Calibri" w:cs="DejaVu Sans Condensed"/>
-          <w:bCs/>
-          <w:sz w:val="20"/>
-          <w:szCs w:val="20"/>
-          <w:lang w:val="en-GB"/>
-        </w:rPr>
-        <w:t xml:space="preserve"> Also, in the search box that we referenced in the first paragraph, when a user looks for a country, the co</w:t>
-      </w:r>
-      <w:r>
-        <w:rPr>
-          <w:rFonts w:ascii="Calibri" w:eastAsia="DejaVu Sans Condensed" w:hAnsi="Calibri" w:cs="DejaVu Sans Condensed"/>
-          <w:bCs/>
-          <w:sz w:val="20"/>
-          <w:szCs w:val="20"/>
-          <w:lang w:val="en-GB"/>
-        </w:rPr>
-        <w:t xml:space="preserve">lour of that country’s bar changes, </w:t>
-      </w:r>
-      <w:r>
-        <w:rPr>
-          <w:rFonts w:ascii="Calibri" w:eastAsia="DejaVu Sans Condensed" w:hAnsi="Calibri" w:cs="DejaVu Sans Condensed"/>
-          <w:bCs/>
-          <w:sz w:val="20"/>
-          <w:szCs w:val="20"/>
-          <w:lang w:val="en-GB"/>
-        </w:rPr>
-        <w:t xml:space="preserve">to </w:t>
-      </w:r>
-      <w:r>
-        <w:rPr>
-          <w:rFonts w:ascii="Calibri" w:eastAsia="DejaVu Sans Condensed" w:hAnsi="Calibri" w:cs="DejaVu Sans Condensed"/>
-          <w:bCs/>
-          <w:sz w:val="20"/>
-          <w:szCs w:val="20"/>
-          <w:lang w:val="en-GB"/>
-        </w:rPr>
-        <w:t>be able to distinguish it from the rest of the countries.</w:t>
-      </w:r>
-    </w:p>
-    <w:p>
-      <w:pPr>
-        <w:widowControl w:val="0"/>
-        <w:suppressAutoHyphens/>
-        <w:spacing w:after="120"/>
-        <w:jc w:val="both"/>
-        <w:rPr>
-          <w:rFonts w:ascii="Calibri" w:eastAsia="DejaVu Sans Condensed" w:hAnsi="Calibri" w:cs="DejaVu Sans Condensed"/>
-          <w:bCs/>
-          <w:sz w:val="20"/>
-          <w:szCs w:val="20"/>
-          <w:lang w:val="en-GB"/>
-        </w:rPr>
-      </w:pPr>
-      <w:r>
-        <w:rPr>
-          <w:rFonts w:ascii="Calibri" w:eastAsia="DejaVu Sans Condensed" w:hAnsi="Calibri" w:cs="DejaVu Sans Condensed"/>
-          <w:bCs/>
-          <w:noProof/>
-          <w:sz w:val="20"/>
-          <w:szCs w:val="20"/>
-        </w:rPr>
-        <mc:AlternateContent>
-          <mc:Choice Requires="wps">
-            <w:drawing>
-              <wp:anchor distT="0" distB="0" distL="114300" distR="114300" simplePos="0" relativeHeight="251659264" behindDoc="0" locked="0" layoutInCell="1" allowOverlap="1" wp14:anchorId="470FF3E2" wp14:editId="58AE17C0">
-                <wp:simplePos x="0" y="0"/>
-                <wp:positionH relativeFrom="column">
-                  <wp:posOffset>2239844</wp:posOffset>
-                </wp:positionH>
-                <wp:positionV relativeFrom="paragraph">
-                  <wp:posOffset>138430</wp:posOffset>
-                </wp:positionV>
-                <wp:extent cx="1610360" cy="1403985"/>
-                <wp:effectExtent l="0" t="0" r="8890" b="1270"/>
-                <wp:wrapNone/>
-                <wp:docPr id="307" name="Caixa de Texto 2"/>
-                <wp:cNvGraphicFramePr>
-                  <a:graphicFrameLocks xmlns:a="http://schemas.openxmlformats.org/drawingml/2006/main"/>
-                </wp:cNvGraphicFramePr>
-                <a:graphic xmlns:a="http://schemas.openxmlformats.org/drawingml/2006/main">
-                  <a:graphicData uri="http://schemas.microsoft.com/office/word/2010/wordprocessingShape">
-                    <wps:wsp>
-                      <wps:cNvSpPr txBox="1">
-                        <a:spLocks noChangeArrowheads="1"/>
-                      </wps:cNvSpPr>
-                      <wps:spPr bwMode="auto">
-                        <a:xfrm>
-                          <a:off x="0" y="0"/>
-                          <a:ext cx="1610360" cy="1403985"/>
-                        </a:xfrm>
-                        <a:prstGeom prst="rect">
-                          <a:avLst/>
-                        </a:prstGeom>
-                        <a:solidFill>
-                          <a:srgbClr val="FFFFFF"/>
-                        </a:solidFill>
-                        <a:ln w="9525">
-                          <a:noFill/>
-                          <a:miter lim="800000"/>
-                          <a:headEnd/>
-                          <a:tailEnd/>
-                        </a:ln>
-                      </wps:spPr>
-                      <wps:txbx>
-                        <w:txbxContent>
-                          <w:p>
-                            <w:pPr>
-                              <w:rPr>
-                                <w:lang w:val="pt-PT"/>
-                              </w:rPr>
-                            </w:pPr>
-                            <w:r>
-                              <w:rPr>
-                                <w:rFonts w:ascii="Calibri" w:eastAsia="DejaVu Sans Condensed" w:hAnsi="Calibri" w:cs="DejaVu Sans Condensed"/>
-                                <w:bCs/>
-                                <w:noProof/>
-                                <w:sz w:val="20"/>
-                                <w:szCs w:val="20"/>
-                              </w:rPr>
-                              <w:drawing>
-                                <wp:inline distT="0" distB="0" distL="0" distR="0" wp14:anchorId="47519698" wp14:editId="706E02F3">
-                                  <wp:extent cx="1276065" cy="454064"/>
-                                  <wp:effectExtent l="0" t="0" r="635" b="3175"/>
-                                  <wp:docPr id="3" name="Imagem 3" descr="C:\Users\Daniel\AppData\Local\Microsoft\Windows\INetCache\Content.Word\imagem3.png"/>
-                                  <wp:cNvGraphicFramePr>
-                                    <a:graphicFrameLocks xmlns:a="http://schemas.openxmlformats.org/drawingml/2006/main" noChangeAspect="1"/>
-                                  </wp:cNvGraphicFramePr>
-                                  <a:graphic xmlns:a="http://schemas.openxmlformats.org/drawingml/2006/main">
-                                    <a:graphicData uri="http://schemas.openxmlformats.org/drawingml/2006/picture">
-                                      <pic:pic xmlns:pic="http://schemas.openxmlformats.org/drawingml/2006/picture">
-                                        <pic:nvPicPr>
-                                          <pic:cNvPr id="0" name="Picture 13" descr="C:\Users\Daniel\AppData\Local\Microsoft\Windows\INetCache\Content.Word\imagem3.png"/>
-                                          <pic:cNvPicPr>
-                                            <a:picLocks noChangeAspect="1" noChangeArrowheads="1"/>
-                                          </pic:cNvPicPr>
-                                        </pic:nvPicPr>
-                                        <pic:blipFill>
-                                          <a:blip r:embed="rId10">
-                                            <a:extLst>
-                                              <a:ext uri="{28A0092B-C50C-407E-A947-70E740481C1C}">
-                                                <a14:useLocalDpi xmlns:a14="http://schemas.microsoft.com/office/drawing/2010/main" val="0"/>
-                                              </a:ext>
-                                            </a:extLst>
-                                          </a:blip>
-                                          <a:srcRect/>
-                                          <a:stretch>
-                                            <a:fillRect/>
-                                          </a:stretch>
-                                        </pic:blipFill>
-                                        <pic:spPr bwMode="auto">
-                                          <a:xfrm>
-                                            <a:off x="0" y="0"/>
-                                            <a:ext cx="1276241" cy="454127"/>
-                                          </a:xfrm>
-                                          <a:prstGeom prst="rect">
-                                            <a:avLst/>
-                                          </a:prstGeom>
-                                          <a:noFill/>
-                                          <a:ln>
-                                            <a:noFill/>
-                                          </a:ln>
-                                        </pic:spPr>
-                                      </pic:pic>
-                                    </a:graphicData>
-                                  </a:graphic>
-                                </wp:inline>
-                              </w:drawing>
-                            </w:r>
-                          </w:p>
-                        </w:txbxContent>
-                      </wps:txbx>
-                      <wps:bodyPr rot="0" vert="horz" wrap="square" lIns="91440" tIns="45720" rIns="91440" bIns="45720" anchor="t" anchorCtr="0">
-                        <a:spAutoFit/>
-                      </wps:bodyPr>
-                    </wps:wsp>
-                  </a:graphicData>
-                </a:graphic>
-                <wp14:sizeRelH relativeFrom="margin">
-                  <wp14:pctWidth>0</wp14:pctWidth>
-                </wp14:sizeRelH>
-                <wp14:sizeRelV relativeFrom="margin">
-                  <wp14:pctHeight>20000</wp14:pctHeight>
-                </wp14:sizeRelV>
-              </wp:anchor>
-            </w:drawing>
-          </mc:Choice>
-          <mc:Fallback>
-            <w:pict>
-              <v:shapetype id="_x0000_t202" coordsize="21600,21600" o:spt="202" path="m,l,21600r21600,l21600,xe">
-                <v:stroke joinstyle="miter"/>
-                <v:path gradientshapeok="t" o:connecttype="rect"/>
-              </v:shapetype>
-              <v:shape id="Caixa de Texto 2" o:spid="_x0000_s1026" type="#_x0000_t202" style="position:absolute;left:0;text-align:left;margin-left:176.35pt;margin-top:10.9pt;width:126.8pt;height:110.55pt;z-index:251659264;visibility:visible;mso-wrap-style:square;mso-width-percent:0;mso-height-percent:200;mso-wrap-distance-left:9pt;mso-wrap-distance-top:0;mso-wrap-distance-right:9pt;mso-wrap-distance-bottom:0;mso-position-horizontal:absolute;mso-position-horizontal-relative:text;mso-position-vertical:absolute;mso-position-vertical-relative:text;mso-width-percent:0;mso-height-percent:200;mso-width-relative:margin;mso-height-relative:margin;v-text-anchor:top" o:gfxdata="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" stroked="f">
-                <v:textbox style="mso-fit-shape-to-text:t">
-                  <w:txbxContent>
-                    <w:p>
-                      <w:pPr>
-                        <w:rPr>
-                          <w:lang w:val="pt-PT"/>
-                        </w:rPr>
-                      </w:pPr>
-                      <w:r>
-                        <w:rPr>
-                          <w:rFonts w:ascii="Calibri" w:eastAsia="DejaVu Sans Condensed" w:hAnsi="Calibri" w:cs="DejaVu Sans Condensed"/>
-                          <w:bCs/>
-                          <w:noProof/>
-                          <w:sz w:val="20"/>
-                          <w:szCs w:val="20"/>
-                          <w:lang w:val="pt-PT" w:eastAsia="pt-PT"/>
-                        </w:rPr>
-                        <w:drawing>
-                          <wp:inline distT="0" distB="0" distL="0" distR="0" wp14:anchorId="47519698" wp14:editId="706E02F3">
-                            <wp:extent cx="1276065" cy="454064"/>
-                            <wp:effectExtent l="0" t="0" r="635" b="3175"/>
-                            <wp:docPr id="3" name="Imagem 3" descr="C:\Users\Daniel\AppData\Local\Microsoft\Windows\INetCache\Content.Word\imagem3.png"/>
-                            <wp:cNvGraphicFramePr>
-                              <a:graphicFrameLocks xmlns:a="http://schemas.openxmlformats.org/drawingml/2006/main" noChangeAspect="1"/>
-                            </wp:cNvGraphicFramePr>
-                            <a:graphic xmlns:a="http://schemas.openxmlformats.org/drawingml/2006/main">
-                              <a:graphicData uri="http://schemas.openxmlformats.org/drawingml/2006/picture">
-                                <pic:pic xmlns:pic="http://schemas.openxmlformats.org/drawingml/2006/picture">
-                                  <pic:nvPicPr>
-                                    <pic:cNvPr id="0" name="Picture 13" descr="C:\Users\Daniel\AppData\Local\Microsoft\Windows\INetCache\Content.Word\imagem3.png"/>
-                                    <pic:cNvPicPr>
-                                      <a:picLocks noChangeAspect="1" noChangeArrowheads="1"/>
-                                    </pic:cNvPicPr>
-                                  </pic:nvPicPr>
-                                  <pic:blipFill>
-                                    <a:blip r:embed="rId11">
-                                      <a:extLst>
-                                        <a:ext uri="{28A0092B-C50C-407E-A947-70E740481C1C}">
-                                          <a14:useLocalDpi xmlns:a14="http://schemas.microsoft.com/office/drawing/2010/main" val="0"/>
-                                        </a:ext>
-                                      </a:extLst>
-                                    </a:blip>
-                                    <a:srcRect/>
-                                    <a:stretch>
-                                      <a:fillRect/>
-                                    </a:stretch>
-                                  </pic:blipFill>
-                                  <pic:spPr bwMode="auto">
-                                    <a:xfrm>
-                                      <a:off x="0" y="0"/>
-                                      <a:ext cx="1276241" cy="454127"/>
-                                    </a:xfrm>
-                                    <a:prstGeom prst="rect">
-                                      <a:avLst/>
-                                    </a:prstGeom>
-                                    <a:noFill/>
-                                    <a:ln>
-                                      <a:noFill/>
-                                    </a:ln>
-                                  </pic:spPr>
-                                </pic:pic>
-                              </a:graphicData>
-                            </a:graphic>
-                          </wp:inline>
-                        </w:drawing>
-                      </w:r>
-                    </w:p>
-                  </w:txbxContent>
-                </v:textbox>
-              </v:shape>
-            </w:pict>
-          </mc:Fallback>
-        </mc:AlternateContent>
-      </w:r>
-      <w:r>
-        <w:rPr>
-          <w:rFonts w:ascii="Calibri" w:eastAsia="DejaVu Sans Condensed" w:hAnsi="Calibri" w:cs="DejaVu Sans Condensed"/>
-          <w:bCs/>
-          <w:noProof/>
-          <w:sz w:val="20"/>
-          <w:szCs w:val="20"/>
-          <w:lang w:eastAsia="pt-PT"/>
-        </w:rPr>
-        <w:t xml:space="preserve"> </w:t>
-      </w:r>
-      <w:r>
-        <w:rPr>
-          <w:rFonts w:ascii="Calibri" w:eastAsia="DejaVu Sans Condensed" w:hAnsi="Calibri" w:cs="DejaVu Sans Condensed"/>
-          <w:bCs/>
-          <w:noProof/>
-          <w:sz w:val="20"/>
-          <w:szCs w:val="20"/>
         </w:rPr>
         <w:drawing>
-          <wp:inline distT="0" distB="0" distL="0" distR="0" wp14:anchorId="45C9F82A" wp14:editId="1695B7AE">
+          <wp:inline distT="0" distB="0" distL="0" distR="0" wp14:anchorId="111AFC66" wp14:editId="5351872E">
             <wp:extent cx="2217761" cy="1289524"/>
             <wp:effectExtent l="0" t="0" r="0" b="6350"/>
             <wp:docPr id="2" name="Imagem 2" descr="C:\Users\Daniel\AppData\Local\Microsoft\Windows\INetCache\Content.Word\imagem2.png"/>
@@ -1745,7 +1449,7 @@
                     </pic:cNvPicPr>
                   </pic:nvPicPr>
                   <pic:blipFill>
-                    <a:blip r:embed="rId12">
+                    <a:blip r:embed="rId10">
                       <a:extLst>
                         <a:ext uri="{28A0092B-C50C-407E-A947-70E740481C1C}">
                           <a14:useLocalDpi xmlns:a14="http://schemas.microsoft.com/office/drawing/2010/main" val="0"/>
@@ -1776,16 +1480,323 @@
           </wp:inline>
         </w:drawing>
       </w:r>
-      <w:r>
+    </w:p>
+    <w:p>
+      <w:pPr>
+        <w:widowControl w:val="0"/>
+        <w:suppressAutoHyphens/>
+        <w:spacing w:after="120"/>
+        <w:jc w:val="center"/>
         <w:rPr>
           <w:rFonts w:ascii="Calibri" w:eastAsia="DejaVu Sans Condensed" w:hAnsi="Calibri" w:cs="DejaVu Sans Condensed"/>
           <w:bCs/>
           <w:noProof/>
           <w:sz w:val="20"/>
           <w:szCs w:val="20"/>
+          <w:lang w:val="pt-PT" w:eastAsia="pt-PT"/>
+        </w:rPr>
+      </w:pPr>
+    </w:p>
+    <w:p>
+      <w:pPr>
+        <w:widowControl w:val="0"/>
+        <w:suppressAutoHyphens/>
+        <w:spacing w:after="120"/>
+        <w:jc w:val="both"/>
+        <w:rPr>
+          <w:rFonts w:ascii="Calibri" w:eastAsia="DejaVu Sans Condensed" w:hAnsi="Calibri" w:cs="DejaVu Sans Condensed"/>
+          <w:bCs/>
+          <w:sz w:val="20"/>
+          <w:szCs w:val="20"/>
+          <w:lang w:val="en-GB"/>
+        </w:rPr>
+      </w:pPr>
+      <w:r>
+        <w:rPr>
+          <w:rFonts w:ascii="Calibri" w:eastAsia="DejaVu Sans Condensed" w:hAnsi="Calibri" w:cs="DejaVu Sans Condensed"/>
+          <w:bCs/>
+          <w:sz w:val="20"/>
+          <w:szCs w:val="20"/>
+        </w:rPr>
+        <w:t>W</w:t>
+      </w:r>
+      <w:proofErr w:type="spellStart"/>
+      <w:r>
+        <w:rPr>
+          <w:rFonts w:ascii="Calibri" w:eastAsia="DejaVu Sans Condensed" w:hAnsi="Calibri" w:cs="DejaVu Sans Condensed"/>
+          <w:bCs/>
+          <w:sz w:val="20"/>
+          <w:szCs w:val="20"/>
+          <w:lang w:val="en-GB"/>
+        </w:rPr>
+        <w:t>hen</w:t>
+      </w:r>
+      <w:proofErr w:type="spellEnd"/>
+      <w:r>
+        <w:rPr>
+          <w:rFonts w:ascii="Calibri" w:eastAsia="DejaVu Sans Condensed" w:hAnsi="Calibri" w:cs="DejaVu Sans Condensed"/>
+          <w:bCs/>
+          <w:sz w:val="20"/>
+          <w:szCs w:val="20"/>
+          <w:lang w:val="en-GB"/>
+        </w:rPr>
+        <w:t xml:space="preserve"> the user </w:t>
+      </w:r>
+      <w:r>
+        <w:rPr>
+          <w:rFonts w:ascii="Calibri" w:eastAsia="DejaVu Sans Condensed" w:hAnsi="Calibri" w:cs="DejaVu Sans Condensed"/>
+          <w:bCs/>
+          <w:sz w:val="20"/>
+          <w:szCs w:val="20"/>
+          <w:lang w:val="en-GB"/>
+        </w:rPr>
+        <w:t>hovers over</w:t>
+      </w:r>
+      <w:r>
+        <w:rPr>
+          <w:rFonts w:ascii="Calibri" w:eastAsia="DejaVu Sans Condensed" w:hAnsi="Calibri" w:cs="DejaVu Sans Condensed"/>
+          <w:bCs/>
+          <w:sz w:val="20"/>
+          <w:szCs w:val="20"/>
+          <w:lang w:val="en-GB"/>
+        </w:rPr>
+        <w:t xml:space="preserve"> a bar of a </w:t>
+      </w:r>
+      <w:r>
+        <w:rPr>
+          <w:rFonts w:ascii="Calibri" w:eastAsia="DejaVu Sans Condensed" w:hAnsi="Calibri" w:cs="DejaVu Sans Condensed"/>
+          <w:bCs/>
+          <w:sz w:val="20"/>
+          <w:szCs w:val="20"/>
+          <w:lang w:val="en-GB"/>
+        </w:rPr>
+        <w:t>country, it will present them</w:t>
+      </w:r>
+      <w:r>
+        <w:rPr>
+          <w:rFonts w:ascii="Calibri" w:eastAsia="DejaVu Sans Condensed" w:hAnsi="Calibri" w:cs="DejaVu Sans Condensed"/>
+          <w:bCs/>
+          <w:sz w:val="20"/>
+          <w:szCs w:val="20"/>
+          <w:lang w:val="en-GB"/>
+        </w:rPr>
+        <w:t xml:space="preserve"> </w:t>
+      </w:r>
+      <w:r>
+        <w:rPr>
+          <w:rFonts w:ascii="Calibri" w:eastAsia="DejaVu Sans Condensed" w:hAnsi="Calibri" w:cs="DejaVu Sans Condensed"/>
+          <w:bCs/>
+          <w:sz w:val="20"/>
+          <w:szCs w:val="20"/>
+          <w:lang w:val="en-GB"/>
+        </w:rPr>
+        <w:t xml:space="preserve">the NOC </w:t>
+      </w:r>
+      <w:r>
+        <w:rPr>
+          <w:rFonts w:ascii="Calibri" w:eastAsia="DejaVu Sans Condensed" w:hAnsi="Calibri" w:cs="DejaVu Sans Condensed"/>
+          <w:bCs/>
+          <w:sz w:val="20"/>
+          <w:szCs w:val="20"/>
+          <w:lang w:val="en-GB"/>
+        </w:rPr>
+        <w:t>code of the country.</w:t>
+      </w:r>
+      <w:r>
+        <w:rPr>
+          <w:rFonts w:ascii="Calibri" w:eastAsia="DejaVu Sans Condensed" w:hAnsi="Calibri" w:cs="DejaVu Sans Condensed"/>
+          <w:bCs/>
+          <w:sz w:val="20"/>
+          <w:szCs w:val="20"/>
+          <w:lang w:val="en-GB"/>
+        </w:rPr>
+        <w:t xml:space="preserve"> </w:t>
+      </w:r>
+      <w:r>
+        <w:rPr>
+          <w:rFonts w:ascii="Calibri" w:eastAsia="DejaVu Sans Condensed" w:hAnsi="Calibri" w:cs="DejaVu Sans Condensed"/>
+          <w:bCs/>
+          <w:sz w:val="20"/>
+          <w:szCs w:val="20"/>
+          <w:lang w:val="en-GB"/>
+        </w:rPr>
+        <w:t>In</w:t>
+      </w:r>
+      <w:r>
+        <w:rPr>
+          <w:rFonts w:ascii="Calibri" w:eastAsia="DejaVu Sans Condensed" w:hAnsi="Calibri" w:cs="DejaVu Sans Condensed"/>
+          <w:bCs/>
+          <w:sz w:val="20"/>
+          <w:szCs w:val="20"/>
+          <w:lang w:val="en-GB"/>
+        </w:rPr>
+        <w:t xml:space="preserve"> the search box </w:t>
+      </w:r>
+      <w:r>
+        <w:rPr>
+          <w:rFonts w:ascii="Calibri" w:eastAsia="DejaVu Sans Condensed" w:hAnsi="Calibri" w:cs="DejaVu Sans Condensed"/>
+          <w:bCs/>
+          <w:sz w:val="20"/>
+          <w:szCs w:val="20"/>
+          <w:lang w:val="en-GB"/>
+        </w:rPr>
+        <w:t>mentioned earlier</w:t>
+      </w:r>
+      <w:r>
+        <w:rPr>
+          <w:rFonts w:ascii="Calibri" w:eastAsia="DejaVu Sans Condensed" w:hAnsi="Calibri" w:cs="DejaVu Sans Condensed"/>
+          <w:bCs/>
+          <w:sz w:val="20"/>
+          <w:szCs w:val="20"/>
+          <w:lang w:val="en-GB"/>
+        </w:rPr>
+        <w:t>, when a user looks for a country, the co</w:t>
+      </w:r>
+      <w:r>
+        <w:rPr>
+          <w:rFonts w:ascii="Calibri" w:eastAsia="DejaVu Sans Condensed" w:hAnsi="Calibri" w:cs="DejaVu Sans Condensed"/>
+          <w:bCs/>
+          <w:sz w:val="20"/>
+          <w:szCs w:val="20"/>
+          <w:lang w:val="en-GB"/>
+        </w:rPr>
+        <w:t xml:space="preserve">lour of that country’s bar changes, </w:t>
+      </w:r>
+      <w:r>
+        <w:rPr>
+          <w:rFonts w:ascii="Calibri" w:eastAsia="DejaVu Sans Condensed" w:hAnsi="Calibri" w:cs="DejaVu Sans Condensed"/>
+          <w:bCs/>
+          <w:sz w:val="20"/>
+          <w:szCs w:val="20"/>
+          <w:lang w:val="en-GB"/>
+        </w:rPr>
+        <w:t>to highlight</w:t>
+      </w:r>
+      <w:r>
+        <w:rPr>
+          <w:rFonts w:ascii="Calibri" w:eastAsia="DejaVu Sans Condensed" w:hAnsi="Calibri" w:cs="DejaVu Sans Condensed"/>
+          <w:bCs/>
+          <w:sz w:val="20"/>
+          <w:szCs w:val="20"/>
+          <w:lang w:val="en-GB"/>
+        </w:rPr>
+        <w:t xml:space="preserve"> it from the rest of the countries.</w:t>
+      </w:r>
+    </w:p>
+    <w:p>
+      <w:pPr>
+        <w:widowControl w:val="0"/>
+        <w:suppressAutoHyphens/>
+        <w:spacing w:after="120"/>
+        <w:jc w:val="both"/>
+        <w:rPr>
+          <w:rFonts w:ascii="Calibri" w:eastAsia="DejaVu Sans Condensed" w:hAnsi="Calibri" w:cs="DejaVu Sans Condensed"/>
+          <w:bCs/>
+          <w:sz w:val="20"/>
+          <w:szCs w:val="20"/>
+          <w:lang w:val="en-GB"/>
+        </w:rPr>
+      </w:pPr>
+      <w:r>
+        <w:rPr>
+          <w:rFonts w:ascii="Calibri" w:eastAsia="DejaVu Sans Condensed" w:hAnsi="Calibri" w:cs="DejaVu Sans Condensed"/>
+          <w:bCs/>
+          <w:noProof/>
+          <w:sz w:val="20"/>
+          <w:szCs w:val="20"/>
           <w:lang w:eastAsia="pt-PT"/>
         </w:rPr>
-        <w:t xml:space="preserve">                                                      </w:t>
+        <w:t xml:space="preserve">               </w:t>
+      </w:r>
+      <w:r>
+        <w:rPr>
+          <w:rFonts w:ascii="Calibri" w:eastAsia="DejaVu Sans Condensed" w:hAnsi="Calibri" w:cs="DejaVu Sans Condensed"/>
+          <w:bCs/>
+          <w:noProof/>
+          <w:sz w:val="20"/>
+          <w:szCs w:val="20"/>
+          <w:lang w:eastAsia="pt-PT"/>
+        </w:rPr>
+        <w:tab/>
+      </w:r>
+      <w:r>
+        <w:rPr>
+          <w:rFonts w:ascii="Calibri" w:eastAsia="DejaVu Sans Condensed" w:hAnsi="Calibri" w:cs="DejaVu Sans Condensed"/>
+          <w:bCs/>
+          <w:noProof/>
+          <w:sz w:val="20"/>
+          <w:szCs w:val="20"/>
+          <w:lang w:eastAsia="pt-PT"/>
+        </w:rPr>
+        <w:tab/>
+      </w:r>
+      <w:r>
+        <w:rPr>
+          <w:rFonts w:ascii="Calibri" w:eastAsia="DejaVu Sans Condensed" w:hAnsi="Calibri" w:cs="DejaVu Sans Condensed"/>
+          <w:bCs/>
+          <w:noProof/>
+          <w:sz w:val="20"/>
+          <w:szCs w:val="20"/>
+        </w:rPr>
+        <w:drawing>
+          <wp:inline distT="0" distB="0" distL="0" distR="0" wp14:anchorId="0FA8E580" wp14:editId="6790E1AB">
+            <wp:extent cx="1725295" cy="572770"/>
+            <wp:effectExtent l="0" t="0" r="8255" b="0"/>
+            <wp:docPr id="16" name="Picture 16" descr="C:\Users\Admin\Documents\GitHub\V_I_2015_1\checkpoint4\imagem14.png"/>
+            <wp:cNvGraphicFramePr>
+              <a:graphicFrameLocks xmlns:a="http://schemas.openxmlformats.org/drawingml/2006/main" noChangeAspect="1"/>
+            </wp:cNvGraphicFramePr>
+            <a:graphic xmlns:a="http://schemas.openxmlformats.org/drawingml/2006/main">
+              <a:graphicData uri="http://schemas.openxmlformats.org/drawingml/2006/picture">
+                <pic:pic xmlns:pic="http://schemas.openxmlformats.org/drawingml/2006/picture">
+                  <pic:nvPicPr>
+                    <pic:cNvPr id="0" name="Picture 9" descr="C:\Users\Admin\Documents\GitHub\V_I_2015_1\checkpoint4\imagem14.png"/>
+                    <pic:cNvPicPr>
+                      <a:picLocks noChangeAspect="1" noChangeArrowheads="1"/>
+                    </pic:cNvPicPr>
+                  </pic:nvPicPr>
+                  <pic:blipFill>
+                    <a:blip r:embed="rId11">
+                      <a:extLst>
+                        <a:ext uri="{28A0092B-C50C-407E-A947-70E740481C1C}">
+                          <a14:useLocalDpi xmlns:a14="http://schemas.microsoft.com/office/drawing/2010/main" val="0"/>
+                        </a:ext>
+                      </a:extLst>
+                    </a:blip>
+                    <a:srcRect/>
+                    <a:stretch>
+                      <a:fillRect/>
+                    </a:stretch>
+                  </pic:blipFill>
+                  <pic:spPr bwMode="auto">
+                    <a:xfrm>
+                      <a:off x="0" y="0"/>
+                      <a:ext cx="1725295" cy="572770"/>
+                    </a:xfrm>
+                    <a:prstGeom prst="rect">
+                      <a:avLst/>
+                    </a:prstGeom>
+                    <a:noFill/>
+                    <a:ln>
+                      <a:noFill/>
+                    </a:ln>
+                  </pic:spPr>
+                </pic:pic>
+              </a:graphicData>
+            </a:graphic>
+          </wp:inline>
+        </w:drawing>
+      </w:r>
+      <w:r>
+        <w:rPr>
+          <w:rFonts w:ascii="Calibri" w:eastAsia="DejaVu Sans Condensed" w:hAnsi="Calibri" w:cs="DejaVu Sans Condensed"/>
+          <w:bCs/>
+          <w:noProof/>
+          <w:sz w:val="20"/>
+          <w:szCs w:val="20"/>
+          <w:lang w:eastAsia="pt-PT"/>
+        </w:rPr>
+        <w:t xml:space="preserve">                           </w:t>
       </w:r>
       <w:r>
         <w:rPr>
@@ -1796,6 +1807,16 @@
           <w:lang w:val="en-GB"/>
         </w:rPr>
         <w:t xml:space="preserve"> </w:t>
+      </w:r>
+      <w:r>
+        <w:rPr>
+          <w:rFonts w:ascii="Calibri" w:eastAsia="DejaVu Sans Condensed" w:hAnsi="Calibri" w:cs="DejaVu Sans Condensed"/>
+          <w:bCs/>
+          <w:sz w:val="20"/>
+          <w:szCs w:val="20"/>
+          <w:lang w:val="en-GB"/>
+        </w:rPr>
+        <w:tab/>
       </w:r>
       <w:r>
         <w:rPr>
@@ -1823,7 +1844,7 @@
                     </pic:cNvPicPr>
                   </pic:nvPicPr>
                   <pic:blipFill>
-                    <a:blip r:embed="rId13">
+                    <a:blip r:embed="rId12">
                       <a:extLst>
                         <a:ext uri="{28A0092B-C50C-407E-A947-70E740481C1C}">
                           <a14:useLocalDpi xmlns:a14="http://schemas.microsoft.com/office/drawing/2010/main" val="0"/>
@@ -1860,6 +1881,7 @@
         <w:widowControl w:val="0"/>
         <w:suppressAutoHyphens/>
         <w:spacing w:after="120"/>
+        <w:ind w:firstLine="720"/>
         <w:jc w:val="both"/>
         <w:rPr>
           <w:rFonts w:ascii="Calibri" w:eastAsia="DejaVu Sans Condensed" w:hAnsi="Calibri" w:cs="DejaVu Sans Condensed"/>
@@ -1867,17 +1889,156 @@
           <w:noProof/>
           <w:sz w:val="20"/>
           <w:szCs w:val="20"/>
-          <w:lang w:eastAsia="pt-PT"/>
-        </w:rPr>
-      </w:pPr>
+          <w:lang w:val="en-GB" w:eastAsia="pt-PT"/>
+        </w:rPr>
+      </w:pPr>
+      <w:r>
+        <w:rPr>
+          <w:rFonts w:ascii="Calibri" w:eastAsia="DejaVu Sans Condensed" w:hAnsi="Calibri" w:cs="DejaVu Sans Condensed"/>
+          <w:bCs/>
+          <w:sz w:val="20"/>
+          <w:szCs w:val="20"/>
+          <w:lang w:val="en-GB"/>
+        </w:rPr>
+        <w:t xml:space="preserve">In the Compare </w:t>
+      </w:r>
+      <w:r>
+        <w:rPr>
+          <w:rFonts w:ascii="Calibri" w:eastAsia="DejaVu Sans Condensed" w:hAnsi="Calibri" w:cs="DejaVu Sans Condensed"/>
+          <w:bCs/>
+          <w:sz w:val="20"/>
+          <w:szCs w:val="20"/>
+          <w:lang w:val="en-GB"/>
+        </w:rPr>
+        <w:t>tab</w:t>
+      </w:r>
+      <w:r>
+        <w:rPr>
+          <w:rFonts w:ascii="Calibri" w:eastAsia="DejaVu Sans Condensed" w:hAnsi="Calibri" w:cs="DejaVu Sans Condensed"/>
+          <w:bCs/>
+          <w:sz w:val="20"/>
+          <w:szCs w:val="20"/>
+          <w:lang w:val="en-GB"/>
+        </w:rPr>
+        <w:t xml:space="preserve">, we write the </w:t>
+      </w:r>
+      <w:r>
+        <w:rPr>
+          <w:rFonts w:ascii="Calibri" w:eastAsia="DejaVu Sans Condensed" w:hAnsi="Calibri" w:cs="DejaVu Sans Condensed"/>
+          <w:bCs/>
+          <w:sz w:val="20"/>
+          <w:szCs w:val="20"/>
+          <w:lang w:val="en-GB"/>
+        </w:rPr>
+        <w:t xml:space="preserve">names of </w:t>
+      </w:r>
+      <w:r>
+        <w:rPr>
+          <w:rFonts w:ascii="Calibri" w:eastAsia="DejaVu Sans Condensed" w:hAnsi="Calibri" w:cs="DejaVu Sans Condensed"/>
+          <w:bCs/>
+          <w:sz w:val="20"/>
+          <w:szCs w:val="20"/>
+          <w:lang w:val="en-GB"/>
+        </w:rPr>
+        <w:t xml:space="preserve">countries in the </w:t>
+      </w:r>
+      <w:r>
+        <w:rPr>
+          <w:rFonts w:ascii="Calibri" w:eastAsia="DejaVu Sans Condensed" w:hAnsi="Calibri" w:cs="DejaVu Sans Condensed"/>
+          <w:bCs/>
+          <w:sz w:val="20"/>
+          <w:szCs w:val="20"/>
+          <w:lang w:val="en-GB"/>
+        </w:rPr>
+        <w:t>two text boxes</w:t>
+      </w:r>
+      <w:r>
+        <w:rPr>
+          <w:rFonts w:ascii="Calibri" w:eastAsia="DejaVu Sans Condensed" w:hAnsi="Calibri" w:cs="DejaVu Sans Condensed"/>
+          <w:bCs/>
+          <w:sz w:val="20"/>
+          <w:szCs w:val="20"/>
+          <w:lang w:val="en-GB"/>
+        </w:rPr>
+        <w:t xml:space="preserve">, and </w:t>
+      </w:r>
+      <w:r>
+        <w:rPr>
+          <w:rFonts w:ascii="Calibri" w:eastAsia="DejaVu Sans Condensed" w:hAnsi="Calibri" w:cs="DejaVu Sans Condensed"/>
+          <w:bCs/>
+          <w:sz w:val="20"/>
+          <w:szCs w:val="20"/>
+          <w:lang w:val="en-GB"/>
+        </w:rPr>
+        <w:t xml:space="preserve">the colour of the </w:t>
+      </w:r>
+      <w:r>
+        <w:rPr>
+          <w:rFonts w:ascii="Calibri" w:eastAsia="DejaVu Sans Condensed" w:hAnsi="Calibri" w:cs="DejaVu Sans Condensed"/>
+          <w:bCs/>
+          <w:sz w:val="20"/>
+          <w:szCs w:val="20"/>
+          <w:lang w:val="en-GB"/>
+        </w:rPr>
+        <w:t xml:space="preserve">bars will match the </w:t>
+      </w:r>
+      <w:r>
+        <w:rPr>
+          <w:rFonts w:ascii="Calibri" w:eastAsia="DejaVu Sans Condensed" w:hAnsi="Calibri" w:cs="DejaVu Sans Condensed"/>
+          <w:bCs/>
+          <w:sz w:val="20"/>
+          <w:szCs w:val="20"/>
+          <w:lang w:val="en-GB"/>
+        </w:rPr>
+        <w:t>selected countries</w:t>
+      </w:r>
+      <w:r>
+        <w:rPr>
+          <w:rFonts w:ascii="Calibri" w:eastAsia="DejaVu Sans Condensed" w:hAnsi="Calibri" w:cs="DejaVu Sans Condensed"/>
+          <w:bCs/>
+          <w:sz w:val="20"/>
+          <w:szCs w:val="20"/>
+          <w:lang w:val="en-GB"/>
+        </w:rPr>
+        <w:t>. O</w:t>
+      </w:r>
+      <w:r>
+        <w:rPr>
+          <w:rFonts w:ascii="Calibri" w:eastAsia="DejaVu Sans Condensed" w:hAnsi="Calibri" w:cs="DejaVu Sans Condensed"/>
+          <w:bCs/>
+          <w:sz w:val="20"/>
+          <w:szCs w:val="20"/>
+          <w:lang w:val="en-GB"/>
+        </w:rPr>
+        <w:t xml:space="preserve">nly the bars of the two countries we selected </w:t>
+      </w:r>
+      <w:r>
+        <w:rPr>
+          <w:rFonts w:ascii="Calibri" w:eastAsia="DejaVu Sans Condensed" w:hAnsi="Calibri" w:cs="DejaVu Sans Condensed"/>
+          <w:bCs/>
+          <w:sz w:val="20"/>
+          <w:szCs w:val="20"/>
+          <w:lang w:val="en-GB"/>
+        </w:rPr>
+        <w:t>will appear o</w:t>
+      </w:r>
+      <w:r>
+        <w:rPr>
+          <w:rFonts w:ascii="Calibri" w:eastAsia="DejaVu Sans Condensed" w:hAnsi="Calibri" w:cs="DejaVu Sans Condensed"/>
+          <w:bCs/>
+          <w:sz w:val="20"/>
+          <w:szCs w:val="20"/>
+          <w:lang w:val="en-GB"/>
+        </w:rPr>
+        <w:t>n the right side of the visualization.</w:t>
+      </w:r>
     </w:p>
     <w:p>
       <w:pPr>
         <w:widowControl w:val="0"/>
         <w:suppressAutoHyphens/>
         <w:spacing w:after="120"/>
-        <w:ind w:firstLine="720"/>
-        <w:jc w:val="both"/>
+        <w:ind w:left="720" w:firstLine="720"/>
         <w:rPr>
           <w:rFonts w:ascii="Calibri" w:eastAsia="DejaVu Sans Condensed" w:hAnsi="Calibri" w:cs="DejaVu Sans Condensed"/>
           <w:bCs/>
@@ -1891,108 +2052,70 @@
         <w:rPr>
           <w:rFonts w:ascii="Calibri" w:eastAsia="DejaVu Sans Condensed" w:hAnsi="Calibri" w:cs="DejaVu Sans Condensed"/>
           <w:bCs/>
-          <w:sz w:val="20"/>
-          <w:szCs w:val="20"/>
-          <w:lang w:val="en-GB"/>
-        </w:rPr>
-        <w:t xml:space="preserve">In the Compare Tab, we write the </w:t>
-      </w:r>
-      <w:r>
-        <w:rPr>
-          <w:rFonts w:ascii="Calibri" w:eastAsia="DejaVu Sans Condensed" w:hAnsi="Calibri" w:cs="DejaVu Sans Condensed"/>
-          <w:bCs/>
-          <w:sz w:val="20"/>
-          <w:szCs w:val="20"/>
-          <w:lang w:val="en-GB"/>
-        </w:rPr>
-        <w:t xml:space="preserve">names of </w:t>
-      </w:r>
-      <w:r>
-        <w:rPr>
-          <w:rFonts w:ascii="Calibri" w:eastAsia="DejaVu Sans Condensed" w:hAnsi="Calibri" w:cs="DejaVu Sans Condensed"/>
-          <w:bCs/>
-          <w:sz w:val="20"/>
-          <w:szCs w:val="20"/>
-          <w:lang w:val="en-GB"/>
-        </w:rPr>
-        <w:t xml:space="preserve">countries in the </w:t>
-      </w:r>
-      <w:r>
-        <w:rPr>
-          <w:rFonts w:ascii="Calibri" w:eastAsia="DejaVu Sans Condensed" w:hAnsi="Calibri" w:cs="DejaVu Sans Condensed"/>
-          <w:bCs/>
-          <w:sz w:val="20"/>
-          <w:szCs w:val="20"/>
-          <w:lang w:val="en-GB"/>
-        </w:rPr>
-        <w:t>two text boxes</w:t>
-      </w:r>
-      <w:r>
-        <w:rPr>
-          <w:rFonts w:ascii="Calibri" w:eastAsia="DejaVu Sans Condensed" w:hAnsi="Calibri" w:cs="DejaVu Sans Condensed"/>
-          <w:bCs/>
-          <w:sz w:val="20"/>
-          <w:szCs w:val="20"/>
-          <w:lang w:val="en-GB"/>
-        </w:rPr>
-        <w:t>, and then the colour of the selected countries</w:t>
-      </w:r>
-      <w:r>
-        <w:rPr>
-          <w:rFonts w:ascii="Calibri" w:eastAsia="DejaVu Sans Condensed" w:hAnsi="Calibri" w:cs="DejaVu Sans Condensed"/>
-          <w:bCs/>
-          <w:sz w:val="20"/>
-          <w:szCs w:val="20"/>
-          <w:lang w:val="en-GB"/>
-        </w:rPr>
-        <w:t>’ bars will change. O</w:t>
-      </w:r>
-      <w:r>
-        <w:rPr>
-          <w:rFonts w:ascii="Calibri" w:eastAsia="DejaVu Sans Condensed" w:hAnsi="Calibri" w:cs="DejaVu Sans Condensed"/>
-          <w:bCs/>
-          <w:sz w:val="20"/>
-          <w:szCs w:val="20"/>
-          <w:lang w:val="en-GB"/>
-        </w:rPr>
-        <w:t xml:space="preserve">nly the bars of the two countries we selected </w:t>
-      </w:r>
-      <w:r>
-        <w:rPr>
-          <w:rFonts w:ascii="Calibri" w:eastAsia="DejaVu Sans Condensed" w:hAnsi="Calibri" w:cs="DejaVu Sans Condensed"/>
-          <w:bCs/>
-          <w:sz w:val="20"/>
-          <w:szCs w:val="20"/>
-          <w:lang w:val="en-GB"/>
-        </w:rPr>
-        <w:t>will appear o</w:t>
-      </w:r>
-      <w:r>
-        <w:rPr>
-          <w:rFonts w:ascii="Calibri" w:eastAsia="DejaVu Sans Condensed" w:hAnsi="Calibri" w:cs="DejaVu Sans Condensed"/>
-          <w:bCs/>
-          <w:sz w:val="20"/>
-          <w:szCs w:val="20"/>
-          <w:lang w:val="en-GB"/>
-        </w:rPr>
-        <w:t>n the right side of the visualization.</w:t>
-      </w:r>
-    </w:p>
-    <w:p>
-      <w:pPr>
-        <w:widowControl w:val="0"/>
-        <w:suppressAutoHyphens/>
-        <w:spacing w:after="120"/>
-        <w:jc w:val="center"/>
-        <w:rPr>
-          <w:rFonts w:ascii="Calibri" w:eastAsia="DejaVu Sans Condensed" w:hAnsi="Calibri" w:cs="DejaVu Sans Condensed"/>
-          <w:bCs/>
           <w:noProof/>
           <w:sz w:val="20"/>
           <w:szCs w:val="20"/>
+        </w:rPr>
+        <w:drawing>
+          <wp:inline distT="0" distB="0" distL="0" distR="0" wp14:anchorId="1D9E61DB" wp14:editId="323DDDC1">
+            <wp:extent cx="2051437" cy="349329"/>
+            <wp:effectExtent l="0" t="0" r="6350" b="0"/>
+            <wp:docPr id="14" name="Picture 14" descr="C:\Users\Admin\Documents\GitHub\V_I_2015_1\checkpoint4\imagem13.png"/>
+            <wp:cNvGraphicFramePr>
+              <a:graphicFrameLocks xmlns:a="http://schemas.openxmlformats.org/drawingml/2006/main" noChangeAspect="1"/>
+            </wp:cNvGraphicFramePr>
+            <a:graphic xmlns:a="http://schemas.openxmlformats.org/drawingml/2006/main">
+              <a:graphicData uri="http://schemas.openxmlformats.org/drawingml/2006/picture">
+                <pic:pic xmlns:pic="http://schemas.openxmlformats.org/drawingml/2006/picture">
+                  <pic:nvPicPr>
+                    <pic:cNvPr id="0" name="Picture 7" descr="C:\Users\Admin\Documents\GitHub\V_I_2015_1\checkpoint4\imagem13.png"/>
+                    <pic:cNvPicPr>
+                      <a:picLocks noChangeAspect="1" noChangeArrowheads="1"/>
+                    </pic:cNvPicPr>
+                  </pic:nvPicPr>
+                  <pic:blipFill>
+                    <a:blip r:embed="rId13">
+                      <a:extLst>
+                        <a:ext uri="{28A0092B-C50C-407E-A947-70E740481C1C}">
+                          <a14:useLocalDpi xmlns:a14="http://schemas.microsoft.com/office/drawing/2010/main" val="0"/>
+                        </a:ext>
+                      </a:extLst>
+                    </a:blip>
+                    <a:srcRect/>
+                    <a:stretch>
+                      <a:fillRect/>
+                    </a:stretch>
+                  </pic:blipFill>
+                  <pic:spPr bwMode="auto">
+                    <a:xfrm>
+                      <a:off x="0" y="0"/>
+                      <a:ext cx="2052426" cy="349497"/>
+                    </a:xfrm>
+                    <a:prstGeom prst="rect">
+                      <a:avLst/>
+                    </a:prstGeom>
+                    <a:noFill/>
+                    <a:ln>
+                      <a:noFill/>
+                    </a:ln>
+                  </pic:spPr>
+                </pic:pic>
+              </a:graphicData>
+            </a:graphic>
+          </wp:inline>
+        </w:drawing>
+      </w:r>
+      <w:r>
+        <w:rPr>
+          <w:rFonts w:ascii="Calibri" w:eastAsia="DejaVu Sans Condensed" w:hAnsi="Calibri" w:cs="DejaVu Sans Condensed"/>
+          <w:bCs/>
+          <w:noProof/>
+          <w:sz w:val="20"/>
+          <w:szCs w:val="20"/>
           <w:lang w:val="en-GB" w:eastAsia="pt-PT"/>
         </w:rPr>
-      </w:pPr>
+        <w:tab/>
+      </w:r>
       <w:r>
         <w:rPr>
           <w:noProof/>
@@ -2052,44 +2175,16 @@
         <w:widowControl w:val="0"/>
         <w:suppressAutoHyphens/>
         <w:spacing w:after="120"/>
-        <w:ind w:firstLine="720"/>
-        <w:jc w:val="both"/>
+        <w:jc w:val="center"/>
         <w:rPr>
           <w:rFonts w:ascii="Calibri" w:eastAsia="DejaVu Sans Condensed" w:hAnsi="Calibri" w:cs="DejaVu Sans Condensed"/>
           <w:bCs/>
           <w:noProof/>
           <w:sz w:val="20"/>
           <w:szCs w:val="20"/>
-          <w:lang w:val="en-GB" w:eastAsia="pt-PT"/>
-        </w:rPr>
-      </w:pPr>
-    </w:p>
-    <w:p>
-      <w:pPr>
-        <w:widowControl w:val="0"/>
-        <w:suppressAutoHyphens/>
-        <w:spacing w:after="120"/>
-        <w:ind w:firstLine="720"/>
-        <w:jc w:val="both"/>
-        <w:rPr>
-          <w:rFonts w:ascii="Calibri" w:eastAsia="DejaVu Sans Condensed" w:hAnsi="Calibri" w:cs="DejaVu Sans Condensed"/>
-          <w:bCs/>
-          <w:noProof/>
-          <w:sz w:val="20"/>
-          <w:szCs w:val="20"/>
           <w:lang w:eastAsia="pt-PT"/>
         </w:rPr>
       </w:pPr>
-      <w:r>
-        <w:rPr>
-          <w:rFonts w:ascii="Calibri" w:eastAsia="DejaVu Sans Condensed" w:hAnsi="Calibri" w:cs="DejaVu Sans Condensed"/>
-          <w:bCs/>
-          <w:sz w:val="20"/>
-          <w:szCs w:val="20"/>
-          <w:lang w:val="en-GB"/>
-        </w:rPr>
-        <w:t>In the Coefficient Tab, we had some interactivity with the second idiom. When we clicked on the bar of a country, the bar changed his colour, and then something will append also in the second idiom.</w:t>
-      </w:r>
     </w:p>
     <w:p>
       <w:pPr>
@@ -2165,16 +2260,397 @@
         <w:widowControl w:val="0"/>
         <w:suppressAutoHyphens/>
         <w:spacing w:after="120"/>
+        <w:ind w:firstLine="720"/>
+        <w:jc w:val="both"/>
+        <w:rPr>
+          <w:rFonts w:ascii="Calibri" w:eastAsia="DejaVu Sans Condensed" w:hAnsi="Calibri" w:cs="DejaVu Sans Condensed"/>
+          <w:bCs/>
+          <w:noProof/>
+          <w:sz w:val="20"/>
+          <w:szCs w:val="20"/>
+          <w:lang w:eastAsia="pt-PT"/>
+        </w:rPr>
+      </w:pPr>
+      <w:r>
+        <w:rPr>
+          <w:rFonts w:ascii="Calibri" w:eastAsia="DejaVu Sans Condensed" w:hAnsi="Calibri" w:cs="DejaVu Sans Condensed"/>
+          <w:bCs/>
+          <w:sz w:val="20"/>
+          <w:szCs w:val="20"/>
+        </w:rPr>
+        <w:t>Our</w:t>
+      </w:r>
+      <w:r>
+        <w:rPr>
+          <w:rFonts w:ascii="Calibri" w:eastAsia="DejaVu Sans Condensed" w:hAnsi="Calibri" w:cs="DejaVu Sans Condensed"/>
+          <w:bCs/>
+          <w:sz w:val="20"/>
+          <w:szCs w:val="20"/>
+          <w:lang w:val="en-GB"/>
+        </w:rPr>
+        <w:t xml:space="preserve"> second idiom is</w:t>
+      </w:r>
+      <w:r>
+        <w:rPr>
+          <w:rFonts w:ascii="Calibri" w:eastAsia="DejaVu Sans Condensed" w:hAnsi="Calibri" w:cs="DejaVu Sans Condensed"/>
+          <w:bCs/>
+          <w:sz w:val="20"/>
+          <w:szCs w:val="20"/>
+          <w:lang w:val="en-GB"/>
+        </w:rPr>
+        <w:t xml:space="preserve"> a bubble chart </w:t>
+      </w:r>
+      <w:r>
+        <w:rPr>
+          <w:rFonts w:ascii="Calibri" w:eastAsia="DejaVu Sans Condensed" w:hAnsi="Calibri" w:cs="DejaVu Sans Condensed"/>
+          <w:bCs/>
+          <w:sz w:val="20"/>
+          <w:szCs w:val="20"/>
+          <w:lang w:val="en-GB"/>
+        </w:rPr>
+        <w:t xml:space="preserve">over a world map. </w:t>
+      </w:r>
+      <w:r>
+        <w:rPr>
+          <w:rFonts w:ascii="Calibri" w:eastAsia="DejaVu Sans Condensed" w:hAnsi="Calibri" w:cs="DejaVu Sans Condensed"/>
+          <w:bCs/>
+          <w:sz w:val="20"/>
+          <w:szCs w:val="20"/>
+          <w:lang w:val="en-GB"/>
+        </w:rPr>
+        <w:t>Each bubble’s location on the map corresponds to its country’s coordinates. T</w:t>
+      </w:r>
+      <w:r>
+        <w:rPr>
+          <w:rFonts w:ascii="Calibri" w:eastAsia="DejaVu Sans Condensed" w:hAnsi="Calibri" w:cs="DejaVu Sans Condensed"/>
+          <w:bCs/>
+          <w:sz w:val="20"/>
+          <w:szCs w:val="20"/>
+          <w:lang w:val="en-GB"/>
+        </w:rPr>
+        <w:t xml:space="preserve">he size of </w:t>
+      </w:r>
+      <w:r>
+        <w:rPr>
+          <w:rFonts w:ascii="Calibri" w:eastAsia="DejaVu Sans Condensed" w:hAnsi="Calibri" w:cs="DejaVu Sans Condensed"/>
+          <w:bCs/>
+          <w:sz w:val="20"/>
+          <w:szCs w:val="20"/>
+          <w:lang w:val="en-GB"/>
+        </w:rPr>
+        <w:t xml:space="preserve">the </w:t>
+      </w:r>
+      <w:r>
+        <w:rPr>
+          <w:rFonts w:ascii="Calibri" w:eastAsia="DejaVu Sans Condensed" w:hAnsi="Calibri" w:cs="DejaVu Sans Condensed"/>
+          <w:bCs/>
+          <w:sz w:val="20"/>
+          <w:szCs w:val="20"/>
+          <w:lang w:val="en-GB"/>
+        </w:rPr>
+        <w:t xml:space="preserve">bubbles </w:t>
+      </w:r>
+      <w:r>
+        <w:rPr>
+          <w:rFonts w:ascii="Calibri" w:eastAsia="DejaVu Sans Condensed" w:hAnsi="Calibri" w:cs="DejaVu Sans Condensed"/>
+          <w:bCs/>
+          <w:sz w:val="20"/>
+          <w:szCs w:val="20"/>
+          <w:lang w:val="en-GB"/>
+        </w:rPr>
+        <w:t>encodes</w:t>
+      </w:r>
+      <w:r>
+        <w:rPr>
+          <w:rFonts w:ascii="Calibri" w:eastAsia="DejaVu Sans Condensed" w:hAnsi="Calibri" w:cs="DejaVu Sans Condensed"/>
+          <w:bCs/>
+          <w:sz w:val="20"/>
+          <w:szCs w:val="20"/>
+          <w:lang w:val="en-GB"/>
+        </w:rPr>
+        <w:t xml:space="preserve"> the amount of medals or </w:t>
+      </w:r>
+      <w:r>
+        <w:rPr>
+          <w:rFonts w:ascii="Calibri" w:eastAsia="DejaVu Sans Condensed" w:hAnsi="Calibri" w:cs="DejaVu Sans Condensed"/>
+          <w:bCs/>
+          <w:sz w:val="20"/>
+          <w:szCs w:val="20"/>
+          <w:lang w:val="en-GB"/>
+        </w:rPr>
+        <w:t xml:space="preserve">the </w:t>
+      </w:r>
+      <w:r>
+        <w:rPr>
+          <w:rFonts w:ascii="Calibri" w:eastAsia="DejaVu Sans Condensed" w:hAnsi="Calibri" w:cs="DejaVu Sans Condensed"/>
+          <w:bCs/>
+          <w:sz w:val="20"/>
+          <w:szCs w:val="20"/>
+          <w:lang w:val="en-GB"/>
+        </w:rPr>
+        <w:t>coe</w:t>
+      </w:r>
+      <w:r>
+        <w:rPr>
+          <w:rFonts w:ascii="Calibri" w:eastAsia="DejaVu Sans Condensed" w:hAnsi="Calibri" w:cs="DejaVu Sans Condensed"/>
+          <w:bCs/>
+          <w:sz w:val="20"/>
+          <w:szCs w:val="20"/>
+          <w:lang w:val="en-GB"/>
+        </w:rPr>
+        <w:t>fficient</w:t>
+      </w:r>
+      <w:r>
+        <w:rPr>
+          <w:rFonts w:ascii="Calibri" w:eastAsia="DejaVu Sans Condensed" w:hAnsi="Calibri" w:cs="DejaVu Sans Condensed"/>
+          <w:bCs/>
+          <w:sz w:val="20"/>
+          <w:szCs w:val="20"/>
+          <w:lang w:val="en-GB"/>
+        </w:rPr>
+        <w:t>, increasing logarithmically</w:t>
+      </w:r>
+      <w:r>
+        <w:rPr>
+          <w:rFonts w:ascii="Calibri" w:eastAsia="DejaVu Sans Condensed" w:hAnsi="Calibri" w:cs="DejaVu Sans Condensed"/>
+          <w:bCs/>
+          <w:sz w:val="20"/>
+          <w:szCs w:val="20"/>
+          <w:lang w:val="en-GB"/>
+        </w:rPr>
+        <w:t xml:space="preserve">. </w:t>
+      </w:r>
+      <w:r>
+        <w:rPr>
+          <w:rFonts w:ascii="Calibri" w:eastAsia="DejaVu Sans Condensed" w:hAnsi="Calibri" w:cs="DejaVu Sans Condensed"/>
+          <w:bCs/>
+          <w:sz w:val="20"/>
+          <w:szCs w:val="20"/>
+          <w:lang w:val="en-GB"/>
+        </w:rPr>
+        <w:t xml:space="preserve">For countries with </w:t>
+      </w:r>
+      <w:r>
+        <w:rPr>
+          <w:rFonts w:ascii="Calibri" w:eastAsia="DejaVu Sans Condensed" w:hAnsi="Calibri" w:cs="DejaVu Sans Condensed"/>
+          <w:bCs/>
+          <w:sz w:val="20"/>
+          <w:szCs w:val="20"/>
+          <w:lang w:val="en-GB"/>
+        </w:rPr>
+        <w:t xml:space="preserve">more than </w:t>
+      </w:r>
+      <w:r>
+        <w:rPr>
+          <w:rFonts w:ascii="Calibri" w:eastAsia="DejaVu Sans Condensed" w:hAnsi="Calibri" w:cs="DejaVu Sans Condensed"/>
+          <w:bCs/>
+          <w:sz w:val="20"/>
+          <w:szCs w:val="20"/>
+          <w:lang w:val="en-GB"/>
+        </w:rPr>
+        <w:t>a certain amount of</w:t>
+      </w:r>
+      <w:r>
+        <w:rPr>
+          <w:rFonts w:ascii="Calibri" w:eastAsia="DejaVu Sans Condensed" w:hAnsi="Calibri" w:cs="DejaVu Sans Condensed"/>
+          <w:bCs/>
+          <w:sz w:val="20"/>
+          <w:szCs w:val="20"/>
+          <w:lang w:val="en-GB"/>
+        </w:rPr>
+        <w:t xml:space="preserve"> me</w:t>
+      </w:r>
+      <w:r>
+        <w:rPr>
+          <w:rFonts w:ascii="Calibri" w:eastAsia="DejaVu Sans Condensed" w:hAnsi="Calibri" w:cs="DejaVu Sans Condensed"/>
+          <w:bCs/>
+          <w:sz w:val="20"/>
+          <w:szCs w:val="20"/>
+          <w:lang w:val="en-GB"/>
+        </w:rPr>
+        <w:t>dals</w:t>
+      </w:r>
+      <w:r>
+        <w:rPr>
+          <w:rFonts w:ascii="Calibri" w:eastAsia="DejaVu Sans Condensed" w:hAnsi="Calibri" w:cs="DejaVu Sans Condensed"/>
+          <w:bCs/>
+          <w:sz w:val="20"/>
+          <w:szCs w:val="20"/>
+          <w:lang w:val="en-GB"/>
+        </w:rPr>
+        <w:t xml:space="preserve"> </w:t>
+      </w:r>
+      <w:r>
+        <w:rPr>
+          <w:rFonts w:ascii="Calibri" w:eastAsia="DejaVu Sans Condensed" w:hAnsi="Calibri" w:cs="DejaVu Sans Condensed"/>
+          <w:bCs/>
+          <w:sz w:val="20"/>
+          <w:szCs w:val="20"/>
+          <w:lang w:val="en-GB"/>
+        </w:rPr>
+        <w:t xml:space="preserve">we have a bubble big enough to include </w:t>
+      </w:r>
+      <w:r>
+        <w:rPr>
+          <w:rFonts w:ascii="Calibri" w:eastAsia="DejaVu Sans Condensed" w:hAnsi="Calibri" w:cs="DejaVu Sans Condensed"/>
+          <w:bCs/>
+          <w:sz w:val="20"/>
+          <w:szCs w:val="20"/>
+          <w:lang w:val="en-GB"/>
+        </w:rPr>
+        <w:t xml:space="preserve">a label </w:t>
+      </w:r>
+      <w:r>
+        <w:rPr>
+          <w:rFonts w:ascii="Calibri" w:eastAsia="DejaVu Sans Condensed" w:hAnsi="Calibri" w:cs="DejaVu Sans Condensed"/>
+          <w:bCs/>
+          <w:sz w:val="20"/>
+          <w:szCs w:val="20"/>
+          <w:lang w:val="en-GB"/>
+        </w:rPr>
+        <w:t>showing</w:t>
+      </w:r>
+      <w:r>
+        <w:rPr>
+          <w:rFonts w:ascii="Calibri" w:eastAsia="DejaVu Sans Condensed" w:hAnsi="Calibri" w:cs="DejaVu Sans Condensed"/>
+          <w:bCs/>
+          <w:sz w:val="20"/>
+          <w:szCs w:val="20"/>
+          <w:lang w:val="en-GB"/>
+        </w:rPr>
+        <w:t xml:space="preserve"> the amount of medals</w:t>
+      </w:r>
+      <w:r>
+        <w:rPr>
+          <w:rFonts w:ascii="Calibri" w:eastAsia="DejaVu Sans Condensed" w:hAnsi="Calibri" w:cs="DejaVu Sans Condensed"/>
+          <w:bCs/>
+          <w:sz w:val="20"/>
+          <w:szCs w:val="20"/>
+          <w:lang w:val="en-GB"/>
+        </w:rPr>
+        <w:t>. S</w:t>
+      </w:r>
+      <w:r>
+        <w:rPr>
+          <w:rFonts w:ascii="Calibri" w:eastAsia="DejaVu Sans Condensed" w:hAnsi="Calibri" w:cs="DejaVu Sans Condensed"/>
+          <w:bCs/>
+          <w:sz w:val="20"/>
+          <w:szCs w:val="20"/>
+          <w:lang w:val="en-GB"/>
+        </w:rPr>
+        <w:t>ince the co</w:t>
+      </w:r>
+      <w:r>
+        <w:rPr>
+          <w:rFonts w:ascii="Calibri" w:eastAsia="DejaVu Sans Condensed" w:hAnsi="Calibri" w:cs="DejaVu Sans Condensed"/>
+          <w:bCs/>
+          <w:sz w:val="20"/>
+          <w:szCs w:val="20"/>
+          <w:lang w:val="en-GB"/>
+        </w:rPr>
+        <w:t xml:space="preserve">efficients aren’t integers, </w:t>
+      </w:r>
+      <w:r>
+        <w:rPr>
+          <w:rFonts w:ascii="Calibri" w:eastAsia="DejaVu Sans Condensed" w:hAnsi="Calibri" w:cs="DejaVu Sans Condensed"/>
+          <w:bCs/>
+          <w:sz w:val="20"/>
+          <w:szCs w:val="20"/>
+          <w:lang w:val="en-GB"/>
+        </w:rPr>
+        <w:t>some have</w:t>
+      </w:r>
+      <w:r>
+        <w:rPr>
+          <w:rFonts w:ascii="Calibri" w:eastAsia="DejaVu Sans Condensed" w:hAnsi="Calibri" w:cs="DejaVu Sans Condensed"/>
+          <w:bCs/>
+          <w:sz w:val="20"/>
+          <w:szCs w:val="20"/>
+          <w:lang w:val="en-GB"/>
+        </w:rPr>
+        <w:t xml:space="preserve"> a b</w:t>
+      </w:r>
+      <w:r>
+        <w:rPr>
+          <w:rFonts w:ascii="Calibri" w:eastAsia="DejaVu Sans Condensed" w:hAnsi="Calibri" w:cs="DejaVu Sans Condensed"/>
+          <w:bCs/>
+          <w:sz w:val="20"/>
+          <w:szCs w:val="20"/>
+          <w:lang w:val="en-GB"/>
+        </w:rPr>
+        <w:t>ig amount of decimal places</w:t>
+      </w:r>
+      <w:proofErr w:type="gramStart"/>
+      <w:r>
+        <w:rPr>
+          <w:rFonts w:ascii="Calibri" w:eastAsia="DejaVu Sans Condensed" w:hAnsi="Calibri" w:cs="DejaVu Sans Condensed"/>
+          <w:bCs/>
+          <w:sz w:val="20"/>
+          <w:szCs w:val="20"/>
+          <w:lang w:val="en-GB"/>
+        </w:rPr>
+        <w:t>,  and</w:t>
+      </w:r>
+      <w:proofErr w:type="gramEnd"/>
+      <w:r>
+        <w:rPr>
+          <w:rFonts w:ascii="Calibri" w:eastAsia="DejaVu Sans Condensed" w:hAnsi="Calibri" w:cs="DejaVu Sans Condensed"/>
+          <w:bCs/>
+          <w:sz w:val="20"/>
+          <w:szCs w:val="20"/>
+          <w:lang w:val="en-GB"/>
+        </w:rPr>
+        <w:t xml:space="preserve"> </w:t>
+      </w:r>
+      <w:r>
+        <w:rPr>
+          <w:rFonts w:ascii="Calibri" w:eastAsia="DejaVu Sans Condensed" w:hAnsi="Calibri" w:cs="DejaVu Sans Condensed"/>
+          <w:bCs/>
+          <w:sz w:val="20"/>
+          <w:szCs w:val="20"/>
+          <w:lang w:val="en-GB"/>
+        </w:rPr>
+        <w:t>truncating them to fit the bubbles</w:t>
+      </w:r>
+      <w:r>
+        <w:rPr>
+          <w:rFonts w:ascii="Calibri" w:eastAsia="DejaVu Sans Condensed" w:hAnsi="Calibri" w:cs="DejaVu Sans Condensed"/>
+          <w:bCs/>
+          <w:sz w:val="20"/>
+          <w:szCs w:val="20"/>
+          <w:lang w:val="en-GB"/>
+        </w:rPr>
+        <w:t xml:space="preserve"> would make us lose information, so the bubbles have no coefficient label.</w:t>
+      </w:r>
+    </w:p>
+    <w:p>
+      <w:pPr>
+        <w:widowControl w:val="0"/>
+        <w:suppressAutoHyphens/>
+        <w:spacing w:after="120"/>
         <w:jc w:val="center"/>
         <w:rPr>
           <w:rFonts w:ascii="Calibri" w:eastAsia="DejaVu Sans Condensed" w:hAnsi="Calibri" w:cs="DejaVu Sans Condensed"/>
           <w:bCs/>
-          <w:noProof/>
-          <w:sz w:val="20"/>
-          <w:szCs w:val="20"/>
-          <w:lang w:eastAsia="pt-PT"/>
-        </w:rPr>
-      </w:pPr>
+          <w:sz w:val="20"/>
+          <w:szCs w:val="20"/>
+          <w:lang w:val="en-GB"/>
+        </w:rPr>
+      </w:pPr>
+      <w:r>
+        <w:rPr>
+          <w:rFonts w:ascii="Calibri" w:eastAsia="DejaVu Sans Condensed" w:hAnsi="Calibri" w:cs="DejaVu Sans Condensed"/>
+          <w:bCs/>
+          <w:sz w:val="20"/>
+          <w:szCs w:val="20"/>
+          <w:lang w:val="en-GB"/>
+        </w:rPr>
+        <w:pict w14:anchorId="3CD52341">
+          <v:shape id="_x0000_i1026" type="#_x0000_t75" style="width:211pt;height:109.55pt">
+            <v:imagedata r:id="rId16" o:title="imagem6"/>
+          </v:shape>
+        </w:pict>
+      </w:r>
     </w:p>
     <w:p>
       <w:pPr>
@@ -2186,308 +2662,6 @@
         <w:rPr>
           <w:rFonts w:ascii="Calibri" w:eastAsia="DejaVu Sans Condensed" w:hAnsi="Calibri" w:cs="DejaVu Sans Condensed"/>
           <w:bCs/>
-          <w:noProof/>
-          <w:sz w:val="20"/>
-          <w:szCs w:val="20"/>
-          <w:lang w:eastAsia="pt-PT"/>
-        </w:rPr>
-      </w:pPr>
-      <w:r>
-        <w:rPr>
-          <w:rFonts w:ascii="Calibri" w:eastAsia="DejaVu Sans Condensed" w:hAnsi="Calibri" w:cs="DejaVu Sans Condensed"/>
-          <w:bCs/>
-          <w:sz w:val="20"/>
-          <w:szCs w:val="20"/>
-        </w:rPr>
-        <w:t>Our</w:t>
-      </w:r>
-      <w:r>
-        <w:rPr>
-          <w:rFonts w:ascii="Calibri" w:eastAsia="DejaVu Sans Condensed" w:hAnsi="Calibri" w:cs="DejaVu Sans Condensed"/>
-          <w:bCs/>
-          <w:sz w:val="20"/>
-          <w:szCs w:val="20"/>
-          <w:lang w:val="en-GB"/>
-        </w:rPr>
-        <w:t xml:space="preserve"> second idiom is</w:t>
-      </w:r>
-      <w:r>
-        <w:rPr>
-          <w:rFonts w:ascii="Calibri" w:eastAsia="DejaVu Sans Condensed" w:hAnsi="Calibri" w:cs="DejaVu Sans Condensed"/>
-          <w:bCs/>
-          <w:sz w:val="20"/>
-          <w:szCs w:val="20"/>
-          <w:lang w:val="en-GB"/>
-        </w:rPr>
-        <w:t xml:space="preserve"> a bubble chart </w:t>
-      </w:r>
-      <w:r>
-        <w:rPr>
-          <w:rFonts w:ascii="Calibri" w:eastAsia="DejaVu Sans Condensed" w:hAnsi="Calibri" w:cs="DejaVu Sans Condensed"/>
-          <w:bCs/>
-          <w:sz w:val="20"/>
-          <w:szCs w:val="20"/>
-          <w:lang w:val="en-GB"/>
-        </w:rPr>
-        <w:t>over a world map. We</w:t>
-      </w:r>
-      <w:r>
-        <w:rPr>
-          <w:rFonts w:ascii="Calibri" w:eastAsia="DejaVu Sans Condensed" w:hAnsi="Calibri" w:cs="DejaVu Sans Condensed"/>
-          <w:bCs/>
-          <w:sz w:val="20"/>
-          <w:szCs w:val="20"/>
-          <w:lang w:val="en-GB"/>
-        </w:rPr>
-        <w:t xml:space="preserve"> reference the location of the country </w:t>
-      </w:r>
-      <w:r>
-        <w:rPr>
-          <w:rFonts w:ascii="Calibri" w:eastAsia="DejaVu Sans Condensed" w:hAnsi="Calibri" w:cs="DejaVu Sans Condensed"/>
-          <w:bCs/>
-          <w:sz w:val="20"/>
-          <w:szCs w:val="20"/>
-          <w:lang w:val="en-GB"/>
-        </w:rPr>
-        <w:t>on the map</w:t>
-      </w:r>
-      <w:r>
-        <w:rPr>
-          <w:rFonts w:ascii="Calibri" w:eastAsia="DejaVu Sans Condensed" w:hAnsi="Calibri" w:cs="DejaVu Sans Condensed"/>
-          <w:bCs/>
-          <w:sz w:val="20"/>
-          <w:szCs w:val="20"/>
-          <w:lang w:val="en-GB"/>
-        </w:rPr>
-        <w:t xml:space="preserve">, and </w:t>
-      </w:r>
-      <w:r>
-        <w:rPr>
-          <w:rFonts w:ascii="Calibri" w:eastAsia="DejaVu Sans Condensed" w:hAnsi="Calibri" w:cs="DejaVu Sans Condensed"/>
-          <w:bCs/>
-          <w:sz w:val="20"/>
-          <w:szCs w:val="20"/>
-          <w:lang w:val="en-GB"/>
-        </w:rPr>
-        <w:t xml:space="preserve">the size of </w:t>
-      </w:r>
-      <w:r>
-        <w:rPr>
-          <w:rFonts w:ascii="Calibri" w:eastAsia="DejaVu Sans Condensed" w:hAnsi="Calibri" w:cs="DejaVu Sans Condensed"/>
-          <w:bCs/>
-          <w:sz w:val="20"/>
-          <w:szCs w:val="20"/>
-          <w:lang w:val="en-GB"/>
-        </w:rPr>
-        <w:t>bubbles represent</w:t>
-      </w:r>
-      <w:r>
-        <w:rPr>
-          <w:rFonts w:ascii="Calibri" w:eastAsia="DejaVu Sans Condensed" w:hAnsi="Calibri" w:cs="DejaVu Sans Condensed"/>
-          <w:bCs/>
-          <w:sz w:val="20"/>
-          <w:szCs w:val="20"/>
-          <w:lang w:val="en-GB"/>
-        </w:rPr>
-        <w:t>s</w:t>
-      </w:r>
-      <w:r>
-        <w:rPr>
-          <w:rFonts w:ascii="Calibri" w:eastAsia="DejaVu Sans Condensed" w:hAnsi="Calibri" w:cs="DejaVu Sans Condensed"/>
-          <w:bCs/>
-          <w:sz w:val="20"/>
-          <w:szCs w:val="20"/>
-          <w:lang w:val="en-GB"/>
-        </w:rPr>
-        <w:t xml:space="preserve"> the amount of medals or coe</w:t>
-      </w:r>
-      <w:r>
-        <w:rPr>
-          <w:rFonts w:ascii="Calibri" w:eastAsia="DejaVu Sans Condensed" w:hAnsi="Calibri" w:cs="DejaVu Sans Condensed"/>
-          <w:bCs/>
-          <w:sz w:val="20"/>
-          <w:szCs w:val="20"/>
-          <w:lang w:val="en-GB"/>
-        </w:rPr>
-        <w:t xml:space="preserve">fficient medal/population in the correspondent countries. The bigger </w:t>
-      </w:r>
-      <w:r>
-        <w:rPr>
-          <w:rFonts w:ascii="Calibri" w:eastAsia="DejaVu Sans Condensed" w:hAnsi="Calibri" w:cs="DejaVu Sans Condensed"/>
-          <w:bCs/>
-          <w:sz w:val="20"/>
-          <w:szCs w:val="20"/>
-          <w:lang w:val="en-GB"/>
-        </w:rPr>
-        <w:t xml:space="preserve">the amount of medals or their coefficient, the bigger the bubbles </w:t>
-      </w:r>
-      <w:r>
-        <w:rPr>
-          <w:rFonts w:ascii="Calibri" w:eastAsia="DejaVu Sans Condensed" w:hAnsi="Calibri" w:cs="DejaVu Sans Condensed"/>
-          <w:bCs/>
-          <w:sz w:val="20"/>
-          <w:szCs w:val="20"/>
-          <w:lang w:val="en-GB"/>
-        </w:rPr>
-        <w:t>will be; this way</w:t>
-      </w:r>
-      <w:r>
-        <w:rPr>
-          <w:rFonts w:ascii="Calibri" w:eastAsia="DejaVu Sans Condensed" w:hAnsi="Calibri" w:cs="DejaVu Sans Condensed"/>
-          <w:bCs/>
-          <w:sz w:val="20"/>
-          <w:szCs w:val="20"/>
-          <w:lang w:val="en-GB"/>
-        </w:rPr>
-        <w:t xml:space="preserve">. </w:t>
-      </w:r>
-      <w:r>
-        <w:rPr>
-          <w:rFonts w:ascii="Calibri" w:eastAsia="DejaVu Sans Condensed" w:hAnsi="Calibri" w:cs="DejaVu Sans Condensed"/>
-          <w:bCs/>
-          <w:sz w:val="20"/>
-          <w:szCs w:val="20"/>
-          <w:lang w:val="en-GB"/>
-        </w:rPr>
-        <w:t xml:space="preserve">For countries with </w:t>
-      </w:r>
-      <w:r>
-        <w:rPr>
-          <w:rFonts w:ascii="Calibri" w:eastAsia="DejaVu Sans Condensed" w:hAnsi="Calibri" w:cs="DejaVu Sans Condensed"/>
-          <w:bCs/>
-          <w:sz w:val="20"/>
-          <w:szCs w:val="20"/>
-          <w:lang w:val="en-GB"/>
-        </w:rPr>
-        <w:t>more than 10 me</w:t>
-      </w:r>
-      <w:r>
-        <w:rPr>
-          <w:rFonts w:ascii="Calibri" w:eastAsia="DejaVu Sans Condensed" w:hAnsi="Calibri" w:cs="DejaVu Sans Condensed"/>
-          <w:bCs/>
-          <w:sz w:val="20"/>
-          <w:szCs w:val="20"/>
-          <w:lang w:val="en-GB"/>
-        </w:rPr>
-        <w:t>dals</w:t>
-      </w:r>
-      <w:r>
-        <w:rPr>
-          <w:rFonts w:ascii="Calibri" w:eastAsia="DejaVu Sans Condensed" w:hAnsi="Calibri" w:cs="DejaVu Sans Condensed"/>
-          <w:bCs/>
-          <w:sz w:val="20"/>
-          <w:szCs w:val="20"/>
-          <w:lang w:val="en-GB"/>
-        </w:rPr>
-        <w:t xml:space="preserve"> </w:t>
-      </w:r>
-      <w:r>
-        <w:rPr>
-          <w:rFonts w:ascii="Calibri" w:eastAsia="DejaVu Sans Condensed" w:hAnsi="Calibri" w:cs="DejaVu Sans Condensed"/>
-          <w:bCs/>
-          <w:sz w:val="20"/>
-          <w:szCs w:val="20"/>
-          <w:lang w:val="en-GB"/>
-        </w:rPr>
-        <w:t xml:space="preserve">we have a bubble big enough to include </w:t>
-      </w:r>
-      <w:r>
-        <w:rPr>
-          <w:rFonts w:ascii="Calibri" w:eastAsia="DejaVu Sans Condensed" w:hAnsi="Calibri" w:cs="DejaVu Sans Condensed"/>
-          <w:bCs/>
-          <w:sz w:val="20"/>
-          <w:szCs w:val="20"/>
-          <w:lang w:val="en-GB"/>
-        </w:rPr>
-        <w:t xml:space="preserve">a label that </w:t>
-      </w:r>
-      <w:r>
-        <w:rPr>
-          <w:rFonts w:ascii="Calibri" w:eastAsia="DejaVu Sans Condensed" w:hAnsi="Calibri" w:cs="DejaVu Sans Condensed"/>
-          <w:bCs/>
-          <w:sz w:val="20"/>
-          <w:szCs w:val="20"/>
-          <w:lang w:val="en-GB"/>
-        </w:rPr>
-        <w:t>showing</w:t>
-      </w:r>
-      <w:r>
-        <w:rPr>
-          <w:rFonts w:ascii="Calibri" w:eastAsia="DejaVu Sans Condensed" w:hAnsi="Calibri" w:cs="DejaVu Sans Condensed"/>
-          <w:bCs/>
-          <w:sz w:val="20"/>
-          <w:szCs w:val="20"/>
-          <w:lang w:val="en-GB"/>
-        </w:rPr>
-        <w:t xml:space="preserve"> the amount of medals</w:t>
-      </w:r>
-      <w:r>
-        <w:rPr>
-          <w:rFonts w:ascii="Calibri" w:eastAsia="DejaVu Sans Condensed" w:hAnsi="Calibri" w:cs="DejaVu Sans Condensed"/>
-          <w:bCs/>
-          <w:sz w:val="20"/>
-          <w:szCs w:val="20"/>
-          <w:lang w:val="en-GB"/>
-        </w:rPr>
-        <w:t>; this does not apply to the coefficient tab, though, since the coefficients aren’t integers, and some have a big amount of decimal places.</w:t>
-      </w:r>
-    </w:p>
-    <w:p>
-      <w:pPr>
-        <w:widowControl w:val="0"/>
-        <w:suppressAutoHyphens/>
-        <w:spacing w:after="120"/>
-        <w:jc w:val="center"/>
-        <w:rPr>
-          <w:rFonts w:ascii="Calibri" w:eastAsia="DejaVu Sans Condensed" w:hAnsi="Calibri" w:cs="DejaVu Sans Condensed"/>
-          <w:bCs/>
-          <w:sz w:val="20"/>
-          <w:szCs w:val="20"/>
-          <w:lang w:val="en-GB"/>
-        </w:rPr>
-      </w:pPr>
-      <w:r>
-        <w:rPr>
-          <w:rFonts w:ascii="Calibri" w:eastAsia="DejaVu Sans Condensed" w:hAnsi="Calibri" w:cs="DejaVu Sans Condensed"/>
-          <w:bCs/>
-          <w:sz w:val="20"/>
-          <w:szCs w:val="20"/>
-          <w:lang w:val="en-GB"/>
-        </w:rPr>
-        <w:lastRenderedPageBreak/>
-        <w:pict w14:anchorId="3CD52341">
-          <v:shape id="_x0000_i1026" type="#_x0000_t75" style="width:211.3pt;height:109.75pt">
-            <v:imagedata r:id="rId16" o:title="imagem6"/>
-          </v:shape>
-        </w:pict>
-      </w:r>
-    </w:p>
-    <w:p>
-      <w:pPr>
-        <w:widowControl w:val="0"/>
-        <w:suppressAutoHyphens/>
-        <w:spacing w:after="120"/>
-        <w:jc w:val="center"/>
-        <w:rPr>
-          <w:rFonts w:ascii="Calibri" w:eastAsia="DejaVu Sans Condensed" w:hAnsi="Calibri" w:cs="DejaVu Sans Condensed"/>
-          <w:bCs/>
-          <w:noProof/>
-          <w:sz w:val="20"/>
-          <w:szCs w:val="20"/>
-          <w:lang w:eastAsia="pt-PT"/>
-        </w:rPr>
-      </w:pPr>
-    </w:p>
-    <w:p>
-      <w:pPr>
-        <w:widowControl w:val="0"/>
-        <w:suppressAutoHyphens/>
-        <w:spacing w:after="120"/>
-        <w:ind w:firstLine="720"/>
-        <w:jc w:val="both"/>
-        <w:rPr>
-          <w:rFonts w:ascii="Calibri" w:eastAsia="DejaVu Sans Condensed" w:hAnsi="Calibri" w:cs="DejaVu Sans Condensed"/>
-          <w:bCs/>
           <w:sz w:val="20"/>
           <w:szCs w:val="20"/>
           <w:lang w:val="en-GB"/>
@@ -2541,7 +2715,7 @@
           <w:szCs w:val="20"/>
           <w:lang w:val="en-GB"/>
         </w:rPr>
-        <w:t>some information from that country will appear</w:t>
+        <w:t>a tooltip will popup</w:t>
       </w:r>
       <w:r>
         <w:rPr>
@@ -2643,223 +2817,13 @@
         <w:rPr>
           <w:rFonts w:ascii="Calibri" w:eastAsia="DejaVu Sans Condensed" w:hAnsi="Calibri" w:cs="DejaVu Sans Condensed"/>
           <w:bCs/>
-          <w:noProof/>
-          <w:sz w:val="20"/>
-          <w:szCs w:val="20"/>
-        </w:rPr>
-        <mc:AlternateContent>
-          <mc:Choice Requires="wps">
-            <w:drawing>
-              <wp:anchor distT="0" distB="0" distL="114300" distR="114300" simplePos="0" relativeHeight="251661312" behindDoc="0" locked="0" layoutInCell="1" allowOverlap="1" wp14:anchorId="17EFFAA2" wp14:editId="00971BEB">
-                <wp:simplePos x="0" y="0"/>
-                <wp:positionH relativeFrom="column">
-                  <wp:posOffset>2207848</wp:posOffset>
-                </wp:positionH>
-                <wp:positionV relativeFrom="paragraph">
-                  <wp:posOffset>99136</wp:posOffset>
-                </wp:positionV>
-                <wp:extent cx="1610360" cy="1403985"/>
-                <wp:effectExtent l="0" t="0" r="8890" b="1270"/>
-                <wp:wrapNone/>
-                <wp:docPr id="6" name="Caixa de Texto 2"/>
-                <wp:cNvGraphicFramePr>
-                  <a:graphicFrameLocks xmlns:a="http://schemas.openxmlformats.org/drawingml/2006/main"/>
-                </wp:cNvGraphicFramePr>
-                <a:graphic xmlns:a="http://schemas.openxmlformats.org/drawingml/2006/main">
-                  <a:graphicData uri="http://schemas.microsoft.com/office/word/2010/wordprocessingShape">
-                    <wps:wsp>
-                      <wps:cNvSpPr txBox="1">
-                        <a:spLocks noChangeArrowheads="1"/>
-                      </wps:cNvSpPr>
-                      <wps:spPr bwMode="auto">
-                        <a:xfrm>
-                          <a:off x="0" y="0"/>
-                          <a:ext cx="1610360" cy="1403985"/>
-                        </a:xfrm>
-                        <a:prstGeom prst="rect">
-                          <a:avLst/>
-                        </a:prstGeom>
-                        <a:solidFill>
-                          <a:srgbClr val="FFFFFF"/>
-                        </a:solidFill>
-                        <a:ln w="9525">
-                          <a:noFill/>
-                          <a:miter lim="800000"/>
-                          <a:headEnd/>
-                          <a:tailEnd/>
-                        </a:ln>
-                      </wps:spPr>
-                      <wps:txbx>
-                        <w:txbxContent>
-                          <w:p>
-                            <w:pPr>
-                              <w:rPr>
-                                <w:lang w:val="pt-PT"/>
-                              </w:rPr>
-                            </w:pPr>
-                            <w:r>
-                              <w:rPr>
-                                <w:rFonts w:ascii="Calibri" w:eastAsia="DejaVu Sans Condensed" w:hAnsi="Calibri" w:cs="DejaVu Sans Condensed"/>
-                                <w:bCs/>
-                                <w:noProof/>
-                                <w:sz w:val="20"/>
-                                <w:szCs w:val="20"/>
-                              </w:rPr>
-                              <w:drawing>
-                                <wp:inline distT="0" distB="0" distL="0" distR="0" wp14:anchorId="59F41A4F" wp14:editId="04A21C19">
-                                  <wp:extent cx="1276065" cy="454064"/>
-                                  <wp:effectExtent l="0" t="0" r="635" b="3175"/>
-                                  <wp:docPr id="7" name="Imagem 7" descr="C:\Users\Daniel\AppData\Local\Microsoft\Windows\INetCache\Content.Word\imagem3.png"/>
-                                  <wp:cNvGraphicFramePr>
-                                    <a:graphicFrameLocks xmlns:a="http://schemas.openxmlformats.org/drawingml/2006/main" noChangeAspect="1"/>
-                                  </wp:cNvGraphicFramePr>
-                                  <a:graphic xmlns:a="http://schemas.openxmlformats.org/drawingml/2006/main">
-                                    <a:graphicData uri="http://schemas.openxmlformats.org/drawingml/2006/picture">
-                                      <pic:pic xmlns:pic="http://schemas.openxmlformats.org/drawingml/2006/picture">
-                                        <pic:nvPicPr>
-                                          <pic:cNvPr id="0" name="Picture 13" descr="C:\Users\Daniel\AppData\Local\Microsoft\Windows\INetCache\Content.Word\imagem3.png"/>
-                                          <pic:cNvPicPr>
-                                            <a:picLocks noChangeAspect="1" noChangeArrowheads="1"/>
-                                          </pic:cNvPicPr>
-                                        </pic:nvPicPr>
-                                        <pic:blipFill>
-                                          <a:blip r:embed="rId10">
-                                            <a:extLst>
-                                              <a:ext uri="{28A0092B-C50C-407E-A947-70E740481C1C}">
-                                                <a14:useLocalDpi xmlns:a14="http://schemas.microsoft.com/office/drawing/2010/main" val="0"/>
-                                              </a:ext>
-                                            </a:extLst>
-                                          </a:blip>
-                                          <a:srcRect/>
-                                          <a:stretch>
-                                            <a:fillRect/>
-                                          </a:stretch>
-                                        </pic:blipFill>
-                                        <pic:spPr bwMode="auto">
-                                          <a:xfrm>
-                                            <a:off x="0" y="0"/>
-                                            <a:ext cx="1276241" cy="454127"/>
-                                          </a:xfrm>
-                                          <a:prstGeom prst="rect">
-                                            <a:avLst/>
-                                          </a:prstGeom>
-                                          <a:noFill/>
-                                          <a:ln>
-                                            <a:noFill/>
-                                          </a:ln>
-                                        </pic:spPr>
-                                      </pic:pic>
-                                    </a:graphicData>
-                                  </a:graphic>
-                                </wp:inline>
-                              </w:drawing>
-                            </w:r>
-                          </w:p>
-                        </w:txbxContent>
-                      </wps:txbx>
-                      <wps:bodyPr rot="0" vert="horz" wrap="square" lIns="91440" tIns="45720" rIns="91440" bIns="45720" anchor="t" anchorCtr="0">
-                        <a:spAutoFit/>
-                      </wps:bodyPr>
-                    </wps:wsp>
-                  </a:graphicData>
-                </a:graphic>
-                <wp14:sizeRelH relativeFrom="margin">
-                  <wp14:pctWidth>0</wp14:pctWidth>
-                </wp14:sizeRelH>
-                <wp14:sizeRelV relativeFrom="margin">
-                  <wp14:pctHeight>20000</wp14:pctHeight>
-                </wp14:sizeRelV>
-              </wp:anchor>
-            </w:drawing>
-          </mc:Choice>
-          <mc:Fallback>
-            <w:pict>
-              <v:shape id="_x0000_s1027" type="#_x0000_t202" style="position:absolute;left:0;text-align:left;margin-left:173.85pt;margin-top:7.8pt;width:126.8pt;height:110.55pt;z-index:251661312;visibility:visible;mso-wrap-style:square;mso-width-percent:0;mso-height-percent:200;mso-wrap-distance-left:9pt;mso-wrap-distance-top:0;mso-wrap-distance-right:9pt;mso-wrap-distance-bottom:0;mso-position-horizontal:absolute;mso-position-horizontal-relative:text;mso-position-vertical:absolute;mso-position-vertical-relative:text;mso-width-percent:0;mso-height-percent:200;mso-width-relative:margin;mso-height-relative:margin;v-text-anchor:top" o:gfxdata="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" stroked="f">
-                <v:textbox style="mso-fit-shape-to-text:t">
-                  <w:txbxContent>
-                    <w:p>
-                      <w:pPr>
-                        <w:rPr>
-                          <w:lang w:val="pt-PT"/>
-                        </w:rPr>
-                      </w:pPr>
-                      <w:r>
-                        <w:rPr>
-                          <w:rFonts w:ascii="Calibri" w:eastAsia="DejaVu Sans Condensed" w:hAnsi="Calibri" w:cs="DejaVu Sans Condensed"/>
-                          <w:bCs/>
-                          <w:noProof/>
-                          <w:sz w:val="20"/>
-                          <w:szCs w:val="20"/>
-                          <w:lang w:val="pt-PT" w:eastAsia="pt-PT"/>
-                        </w:rPr>
-                        <w:drawing>
-                          <wp:inline distT="0" distB="0" distL="0" distR="0" wp14:anchorId="59F41A4F" wp14:editId="04A21C19">
-                            <wp:extent cx="1276065" cy="454064"/>
-                            <wp:effectExtent l="0" t="0" r="635" b="3175"/>
-                            <wp:docPr id="7" name="Imagem 7" descr="C:\Users\Daniel\AppData\Local\Microsoft\Windows\INetCache\Content.Word\imagem3.png"/>
-                            <wp:cNvGraphicFramePr>
-                              <a:graphicFrameLocks xmlns:a="http://schemas.openxmlformats.org/drawingml/2006/main" noChangeAspect="1"/>
-                            </wp:cNvGraphicFramePr>
-                            <a:graphic xmlns:a="http://schemas.openxmlformats.org/drawingml/2006/main">
-                              <a:graphicData uri="http://schemas.openxmlformats.org/drawingml/2006/picture">
-                                <pic:pic xmlns:pic="http://schemas.openxmlformats.org/drawingml/2006/picture">
-                                  <pic:nvPicPr>
-                                    <pic:cNvPr id="0" name="Picture 13" descr="C:\Users\Daniel\AppData\Local\Microsoft\Windows\INetCache\Content.Word\imagem3.png"/>
-                                    <pic:cNvPicPr>
-                                      <a:picLocks noChangeAspect="1" noChangeArrowheads="1"/>
-                                    </pic:cNvPicPr>
-                                  </pic:nvPicPr>
-                                  <pic:blipFill>
-                                    <a:blip r:embed="rId17">
-                                      <a:extLst>
-                                        <a:ext uri="{28A0092B-C50C-407E-A947-70E740481C1C}">
-                                          <a14:useLocalDpi xmlns:a14="http://schemas.microsoft.com/office/drawing/2010/main" val="0"/>
-                                        </a:ext>
-                                      </a:extLst>
-                                    </a:blip>
-                                    <a:srcRect/>
-                                    <a:stretch>
-                                      <a:fillRect/>
-                                    </a:stretch>
-                                  </pic:blipFill>
-                                  <pic:spPr bwMode="auto">
-                                    <a:xfrm>
-                                      <a:off x="0" y="0"/>
-                                      <a:ext cx="1276241" cy="454127"/>
-                                    </a:xfrm>
-                                    <a:prstGeom prst="rect">
-                                      <a:avLst/>
-                                    </a:prstGeom>
-                                    <a:noFill/>
-                                    <a:ln>
-                                      <a:noFill/>
-                                    </a:ln>
-                                  </pic:spPr>
-                                </pic:pic>
-                              </a:graphicData>
-                            </a:graphic>
-                          </wp:inline>
-                        </w:drawing>
-                      </w:r>
-                    </w:p>
-                  </w:txbxContent>
-                </v:textbox>
-              </v:shape>
-            </w:pict>
-          </mc:Fallback>
-        </mc:AlternateContent>
-      </w:r>
-      <w:r>
-        <w:rPr>
-          <w:rFonts w:ascii="Calibri" w:eastAsia="DejaVu Sans Condensed" w:hAnsi="Calibri" w:cs="DejaVu Sans Condensed"/>
-          <w:bCs/>
           <w:sz w:val="20"/>
           <w:szCs w:val="20"/>
           <w:lang w:val="en-GB"/>
         </w:rPr>
         <w:pict w14:anchorId="0DCFC90E">
-          <v:shape id="_x0000_i1027" type="#_x0000_t75" style="width:176.15pt;height:88.35pt">
-            <v:imagedata r:id="rId18" o:title="imagem7"/>
+          <v:shape id="_x0000_i1027" type="#_x0000_t75" style="width:175.95pt;height:88.3pt">
+            <v:imagedata r:id="rId17" o:title="imagem7"/>
           </v:shape>
         </w:pict>
       </w:r>
@@ -2871,7 +2835,60 @@
           <w:szCs w:val="20"/>
           <w:lang w:val="en-GB"/>
         </w:rPr>
-        <w:t xml:space="preserve">                                                       </w:t>
+        <w:tab/>
+      </w:r>
+      <w:r>
+        <w:rPr>
+          <w:noProof/>
+        </w:rPr>
+        <w:drawing>
+          <wp:inline distT="0" distB="0" distL="0" distR="0" wp14:anchorId="7C5FA9C0" wp14:editId="7D003524">
+            <wp:extent cx="1418590" cy="470949"/>
+            <wp:effectExtent l="0" t="0" r="0" b="5715"/>
+            <wp:docPr id="17" name="Picture 17" descr="C:\Users\Admin\Documents\GitHub\V_I_2015_1\checkpoint4\imagem14.png"/>
+            <wp:cNvGraphicFramePr>
+              <a:graphicFrameLocks xmlns:a="http://schemas.openxmlformats.org/drawingml/2006/main" noChangeAspect="1"/>
+            </wp:cNvGraphicFramePr>
+            <a:graphic xmlns:a="http://schemas.openxmlformats.org/drawingml/2006/main">
+              <a:graphicData uri="http://schemas.openxmlformats.org/drawingml/2006/picture">
+                <pic:pic xmlns:pic="http://schemas.openxmlformats.org/drawingml/2006/picture">
+                  <pic:nvPicPr>
+                    <pic:cNvPr id="0" name="Picture 10" descr="C:\Users\Admin\Documents\GitHub\V_I_2015_1\checkpoint4\imagem14.png"/>
+                    <pic:cNvPicPr>
+                      <a:picLocks noChangeAspect="1" noChangeArrowheads="1"/>
+                    </pic:cNvPicPr>
+                  </pic:nvPicPr>
+                  <pic:blipFill>
+                    <a:blip r:embed="rId11">
+                      <a:extLst>
+                        <a:ext uri="{28A0092B-C50C-407E-A947-70E740481C1C}">
+                          <a14:useLocalDpi xmlns:a14="http://schemas.microsoft.com/office/drawing/2010/main" val="0"/>
+                        </a:ext>
+                      </a:extLst>
+                    </a:blip>
+                    <a:srcRect/>
+                    <a:stretch>
+                      <a:fillRect/>
+                    </a:stretch>
+                  </pic:blipFill>
+                  <pic:spPr bwMode="auto">
+                    <a:xfrm>
+                      <a:off x="0" y="0"/>
+                      <a:ext cx="1418590" cy="470949"/>
+                    </a:xfrm>
+                    <a:prstGeom prst="rect">
+                      <a:avLst/>
+                    </a:prstGeom>
+                    <a:noFill/>
+                    <a:ln>
+                      <a:noFill/>
+                    </a:ln>
+                  </pic:spPr>
+                </pic:pic>
+              </a:graphicData>
+            </a:graphic>
+          </wp:inline>
+        </w:drawing>
       </w:r>
       <w:r>
         <w:rPr>
@@ -2899,7 +2916,7 @@
                     </pic:cNvPicPr>
                   </pic:nvPicPr>
                   <pic:blipFill>
-                    <a:blip r:embed="rId19">
+                    <a:blip r:embed="rId18">
                       <a:extLst>
                         <a:ext uri="{28A0092B-C50C-407E-A947-70E740481C1C}">
                           <a14:useLocalDpi xmlns:a14="http://schemas.microsoft.com/office/drawing/2010/main" val="0"/>
@@ -2936,22 +2953,6 @@
         <w:widowControl w:val="0"/>
         <w:suppressAutoHyphens/>
         <w:spacing w:after="120"/>
-        <w:jc w:val="both"/>
-        <w:rPr>
-          <w:rFonts w:ascii="Calibri" w:eastAsia="DejaVu Sans Condensed" w:hAnsi="Calibri" w:cs="DejaVu Sans Condensed"/>
-          <w:bCs/>
-          <w:noProof/>
-          <w:sz w:val="20"/>
-          <w:szCs w:val="20"/>
-          <w:lang w:eastAsia="pt-PT"/>
-        </w:rPr>
-      </w:pPr>
-    </w:p>
-    <w:p>
-      <w:pPr>
-        <w:widowControl w:val="0"/>
-        <w:suppressAutoHyphens/>
-        <w:spacing w:after="120"/>
         <w:ind w:firstLine="720"/>
         <w:jc w:val="both"/>
         <w:rPr>
@@ -2970,7 +2971,27 @@
           <w:szCs w:val="20"/>
           <w:lang w:val="en-GB"/>
         </w:rPr>
-        <w:t>In the Compare Tab, we write the countries in the text boxes presented, and then the colour of the selected countries</w:t>
+        <w:t>In the Compare Tab, we write the countries in the</w:t>
+      </w:r>
+      <w:r>
+        <w:rPr>
+          <w:rFonts w:ascii="Calibri" w:eastAsia="DejaVu Sans Condensed" w:hAnsi="Calibri" w:cs="DejaVu Sans Condensed"/>
+          <w:bCs/>
+          <w:sz w:val="20"/>
+          <w:szCs w:val="20"/>
+          <w:lang w:val="en-GB"/>
+        </w:rPr>
+        <w:t xml:space="preserve"> search</w:t>
+      </w:r>
+      <w:r>
+        <w:rPr>
+          <w:rFonts w:ascii="Calibri" w:eastAsia="DejaVu Sans Condensed" w:hAnsi="Calibri" w:cs="DejaVu Sans Condensed"/>
+          <w:bCs/>
+          <w:sz w:val="20"/>
+          <w:szCs w:val="20"/>
+          <w:lang w:val="en-GB"/>
+        </w:rPr>
+        <w:t xml:space="preserve"> boxes presented, and the colour of the selected countries</w:t>
       </w:r>
       <w:r>
         <w:rPr>
@@ -2990,7 +3011,27 @@
           <w:szCs w:val="20"/>
           <w:lang w:val="en-GB"/>
         </w:rPr>
-        <w:t xml:space="preserve"> bubbles will change. This way, we can</w:t>
+        <w:t xml:space="preserve"> bubbles will change</w:t>
+      </w:r>
+      <w:r>
+        <w:rPr>
+          <w:rFonts w:ascii="Calibri" w:eastAsia="DejaVu Sans Condensed" w:hAnsi="Calibri" w:cs="DejaVu Sans Condensed"/>
+          <w:bCs/>
+          <w:sz w:val="20"/>
+          <w:szCs w:val="20"/>
+          <w:lang w:val="en-GB"/>
+        </w:rPr>
+        <w:t xml:space="preserve"> to different colours</w:t>
+      </w:r>
+      <w:r>
+        <w:rPr>
+          <w:rFonts w:ascii="Calibri" w:eastAsia="DejaVu Sans Condensed" w:hAnsi="Calibri" w:cs="DejaVu Sans Condensed"/>
+          <w:bCs/>
+          <w:sz w:val="20"/>
+          <w:szCs w:val="20"/>
+          <w:lang w:val="en-GB"/>
+        </w:rPr>
+        <w:t>. This way, we can</w:t>
       </w:r>
       <w:r>
         <w:rPr>
@@ -3020,37 +3061,17 @@
           <w:szCs w:val="20"/>
           <w:lang w:val="en-GB"/>
         </w:rPr>
-        <w:t>, by simply observing their</w:t>
-      </w:r>
-      <w:r>
-        <w:rPr>
-          <w:rFonts w:ascii="Calibri" w:eastAsia="DejaVu Sans Condensed" w:hAnsi="Calibri" w:cs="DejaVu Sans Condensed"/>
-          <w:bCs/>
-          <w:sz w:val="20"/>
-          <w:szCs w:val="20"/>
-          <w:lang w:val="en-GB"/>
-        </w:rPr>
-        <w:t xml:space="preserve"> bubble</w:t>
-      </w:r>
-      <w:r>
-        <w:rPr>
-          <w:rFonts w:ascii="Calibri" w:eastAsia="DejaVu Sans Condensed" w:hAnsi="Calibri" w:cs="DejaVu Sans Condensed"/>
-          <w:bCs/>
-          <w:sz w:val="20"/>
-          <w:szCs w:val="20"/>
-          <w:lang w:val="en-GB"/>
-        </w:rPr>
-        <w:t>s’</w:t>
-      </w:r>
-      <w:r>
-        <w:rPr>
-          <w:rFonts w:ascii="Calibri" w:eastAsia="DejaVu Sans Condensed" w:hAnsi="Calibri" w:cs="DejaVu Sans Condensed"/>
-          <w:bCs/>
-          <w:sz w:val="20"/>
-          <w:szCs w:val="20"/>
-          <w:lang w:val="en-GB"/>
-        </w:rPr>
-        <w:t xml:space="preserve"> sizes.</w:t>
+        <w:t xml:space="preserve"> by seeing the sizes of the bubbles</w:t>
+      </w:r>
+      <w:r>
+        <w:rPr>
+          <w:rFonts w:ascii="Calibri" w:eastAsia="DejaVu Sans Condensed" w:hAnsi="Calibri" w:cs="DejaVu Sans Condensed"/>
+          <w:bCs/>
+          <w:sz w:val="20"/>
+          <w:szCs w:val="20"/>
+          <w:lang w:val="en-GB"/>
+        </w:rPr>
+        <w:t>.</w:t>
       </w:r>
     </w:p>
     <w:p>
@@ -3072,6 +3093,7 @@
         <w:rPr>
           <w:noProof/>
         </w:rPr>
+        <w:lastRenderedPageBreak/>
         <w:drawing>
           <wp:inline distT="0" distB="0" distL="0" distR="0" wp14:anchorId="4720D57B" wp14:editId="1B03FBD5">
             <wp:extent cx="2385410" cy="1199586"/>
@@ -3090,7 +3112,7 @@
                     </pic:cNvPicPr>
                   </pic:nvPicPr>
                   <pic:blipFill>
-                    <a:blip r:embed="rId20">
+                    <a:blip r:embed="rId19">
                       <a:extLst>
                         <a:ext uri="{28A0092B-C50C-407E-A947-70E740481C1C}">
                           <a14:useLocalDpi xmlns:a14="http://schemas.microsoft.com/office/drawing/2010/main" val="0"/>
@@ -3127,22 +3149,6 @@
         <w:widowControl w:val="0"/>
         <w:suppressAutoHyphens/>
         <w:spacing w:after="120"/>
-        <w:jc w:val="center"/>
-        <w:rPr>
-          <w:rFonts w:ascii="Calibri" w:eastAsia="DejaVu Sans Condensed" w:hAnsi="Calibri" w:cs="DejaVu Sans Condensed"/>
-          <w:bCs/>
-          <w:noProof/>
-          <w:sz w:val="20"/>
-          <w:szCs w:val="20"/>
-          <w:lang w:eastAsia="pt-PT"/>
-        </w:rPr>
-      </w:pPr>
-    </w:p>
-    <w:p>
-      <w:pPr>
-        <w:widowControl w:val="0"/>
-        <w:suppressAutoHyphens/>
-        <w:spacing w:after="120"/>
         <w:ind w:firstLine="720"/>
         <w:rPr>
           <w:rFonts w:ascii="Calibri" w:eastAsia="DejaVu Sans Condensed" w:hAnsi="Calibri" w:cs="DejaVu Sans Condensed"/>
@@ -3299,7 +3305,17 @@
           <w:szCs w:val="20"/>
           <w:lang w:val="en-GB"/>
         </w:rPr>
-        <w:t xml:space="preserve"> The same will happen if we click on a country’s bubble. </w:t>
+        <w:t xml:space="preserve"> The same will happen if </w:t>
+      </w:r>
+      <w:r>
+        <w:rPr>
+          <w:rFonts w:ascii="Calibri" w:eastAsia="DejaVu Sans Condensed" w:hAnsi="Calibri" w:cs="DejaVu Sans Condensed"/>
+          <w:bCs/>
+          <w:sz w:val="20"/>
+          <w:szCs w:val="20"/>
+          <w:lang w:val="en-GB"/>
+        </w:rPr>
+        <w:t>we click on a country’s bubble.</w:t>
       </w:r>
     </w:p>
     <w:p>
@@ -3344,7 +3360,7 @@
                     </pic:cNvPicPr>
                   </pic:nvPicPr>
                   <pic:blipFill>
-                    <a:blip r:embed="rId21">
+                    <a:blip r:embed="rId20">
                       <a:extLst>
                         <a:ext uri="{28A0092B-C50C-407E-A947-70E740481C1C}">
                           <a14:useLocalDpi xmlns:a14="http://schemas.microsoft.com/office/drawing/2010/main" val="0"/>
@@ -3382,50 +3398,33 @@
         <w:suppressAutoHyphens/>
         <w:spacing w:after="120"/>
         <w:ind w:firstLine="720"/>
-        <w:jc w:val="center"/>
-        <w:rPr>
-          <w:rFonts w:ascii="Calibri" w:eastAsia="DejaVu Sans Condensed" w:hAnsi="Calibri" w:cs="DejaVu Sans Condensed"/>
-          <w:bCs/>
-          <w:noProof/>
-          <w:sz w:val="20"/>
-          <w:szCs w:val="20"/>
-          <w:lang w:eastAsia="pt-PT"/>
-        </w:rPr>
-      </w:pPr>
-    </w:p>
-    <w:p>
-      <w:pPr>
-        <w:widowControl w:val="0"/>
-        <w:suppressAutoHyphens/>
-        <w:spacing w:after="120"/>
-        <w:ind w:firstLine="720"/>
-        <w:rPr>
-          <w:rFonts w:ascii="Calibri" w:eastAsia="DejaVu Sans Condensed" w:hAnsi="Calibri" w:cs="DejaVu Sans Condensed"/>
-          <w:bCs/>
-          <w:sz w:val="20"/>
-          <w:szCs w:val="20"/>
-          <w:lang w:val="en-GB"/>
-        </w:rPr>
-      </w:pPr>
-      <w:r>
-        <w:rPr>
-          <w:rFonts w:ascii="Calibri" w:eastAsia="DejaVu Sans Condensed" w:hAnsi="Calibri" w:cs="DejaVu Sans Condensed"/>
-          <w:bCs/>
-          <w:sz w:val="20"/>
-          <w:szCs w:val="20"/>
-          <w:lang w:val="en-GB"/>
-        </w:rPr>
-        <w:t xml:space="preserve">Last but not least, </w:t>
-      </w:r>
-      <w:r>
-        <w:rPr>
-          <w:rFonts w:ascii="Calibri" w:eastAsia="DejaVu Sans Condensed" w:hAnsi="Calibri" w:cs="DejaVu Sans Condensed"/>
-          <w:bCs/>
-          <w:sz w:val="20"/>
-          <w:szCs w:val="20"/>
-          <w:lang w:val="en-GB"/>
-        </w:rPr>
-        <w:t>we allow</w:t>
+        <w:rPr>
+          <w:rFonts w:ascii="Calibri" w:eastAsia="DejaVu Sans Condensed" w:hAnsi="Calibri" w:cs="DejaVu Sans Condensed"/>
+          <w:bCs/>
+          <w:sz w:val="20"/>
+          <w:szCs w:val="20"/>
+          <w:lang w:val="en-GB"/>
+        </w:rPr>
+      </w:pPr>
+      <w:r>
+        <w:rPr>
+          <w:rFonts w:ascii="Calibri" w:eastAsia="DejaVu Sans Condensed" w:hAnsi="Calibri" w:cs="DejaVu Sans Condensed"/>
+          <w:bCs/>
+          <w:sz w:val="20"/>
+          <w:szCs w:val="20"/>
+          <w:lang w:val="en-GB"/>
+        </w:rPr>
+        <w:t>We also</w:t>
+      </w:r>
+      <w:r>
+        <w:rPr>
+          <w:rFonts w:ascii="Calibri" w:eastAsia="DejaVu Sans Condensed" w:hAnsi="Calibri" w:cs="DejaVu Sans Condensed"/>
+          <w:bCs/>
+          <w:sz w:val="20"/>
+          <w:szCs w:val="20"/>
+          <w:lang w:val="en-GB"/>
+        </w:rPr>
+        <w:t xml:space="preserve"> allow</w:t>
       </w:r>
       <w:r>
         <w:rPr>
@@ -3495,7 +3494,27 @@
           <w:szCs w:val="20"/>
           <w:lang w:val="en-GB"/>
         </w:rPr>
-        <w:t>using the mouse scroll or dragging the map around</w:t>
+        <w:t>using the mouse scroll</w:t>
+      </w:r>
+      <w:r>
+        <w:rPr>
+          <w:rFonts w:ascii="Calibri" w:eastAsia="DejaVu Sans Condensed" w:hAnsi="Calibri" w:cs="DejaVu Sans Condensed"/>
+          <w:bCs/>
+          <w:sz w:val="20"/>
+          <w:szCs w:val="20"/>
+          <w:lang w:val="en-GB"/>
+        </w:rPr>
+        <w:t>/double-click</w:t>
+      </w:r>
+      <w:r>
+        <w:rPr>
+          <w:rFonts w:ascii="Calibri" w:eastAsia="DejaVu Sans Condensed" w:hAnsi="Calibri" w:cs="DejaVu Sans Condensed"/>
+          <w:bCs/>
+          <w:sz w:val="20"/>
+          <w:szCs w:val="20"/>
+          <w:lang w:val="en-GB"/>
+        </w:rPr>
+        <w:t xml:space="preserve"> or dragging the map around</w:t>
       </w:r>
       <w:r>
         <w:rPr>
@@ -3515,7 +3534,27 @@
           <w:szCs w:val="20"/>
           <w:lang w:val="en-GB"/>
         </w:rPr>
-        <w:t>The bubbles will stay over their country, but their size on the screen will remain the same, so it doesn’t flood the</w:t>
+        <w:t>The bubbles will stay over their country, but their size on the screen will remain the same</w:t>
+      </w:r>
+      <w:r>
+        <w:rPr>
+          <w:rFonts w:ascii="Calibri" w:eastAsia="DejaVu Sans Condensed" w:hAnsi="Calibri" w:cs="DejaVu Sans Condensed"/>
+          <w:bCs/>
+          <w:sz w:val="20"/>
+          <w:szCs w:val="20"/>
+          <w:lang w:val="en-GB"/>
+        </w:rPr>
+        <w:t xml:space="preserve"> (semantic zoom)</w:t>
+      </w:r>
+      <w:r>
+        <w:rPr>
+          <w:rFonts w:ascii="Calibri" w:eastAsia="DejaVu Sans Condensed" w:hAnsi="Calibri" w:cs="DejaVu Sans Condensed"/>
+          <w:bCs/>
+          <w:sz w:val="20"/>
+          <w:szCs w:val="20"/>
+          <w:lang w:val="en-GB"/>
+        </w:rPr>
+        <w:t>, so it doesn’t flood the</w:t>
       </w:r>
       <w:r>
         <w:rPr>
@@ -3535,19 +3574,7 @@
           <w:szCs w:val="20"/>
           <w:lang w:val="en-GB"/>
         </w:rPr>
-        <w:t>map, similarly to how pinpoints work i</w:t>
-      </w:r>
-      <w:bookmarkStart w:id="0" w:name="_GoBack"/>
-      <w:bookmarkEnd w:id="0"/>
-      <w:r>
-        <w:rPr>
-          <w:rFonts w:ascii="Calibri" w:eastAsia="DejaVu Sans Condensed" w:hAnsi="Calibri" w:cs="DejaVu Sans Condensed"/>
-          <w:bCs/>
-          <w:sz w:val="20"/>
-          <w:szCs w:val="20"/>
-          <w:lang w:val="en-GB"/>
-        </w:rPr>
-        <w:t>n Google Maps.</w:t>
+        <w:t>map, similarly to how pinpoints work in Google Maps.</w:t>
       </w:r>
     </w:p>
     <w:p>
@@ -3587,6 +3614,159 @@
                 <pic:pic xmlns:pic="http://schemas.openxmlformats.org/drawingml/2006/picture">
                   <pic:nvPicPr>
                     <pic:cNvPr id="0" name="Picture 55" descr="C:\Users\Daniel\AppData\Local\Microsoft\Windows\INetCache\Content.Word\imagem10.png"/>
+                    <pic:cNvPicPr>
+                      <a:picLocks noChangeAspect="1" noChangeArrowheads="1"/>
+                    </pic:cNvPicPr>
+                  </pic:nvPicPr>
+                  <pic:blipFill>
+                    <a:blip r:embed="rId21">
+                      <a:extLst>
+                        <a:ext uri="{28A0092B-C50C-407E-A947-70E740481C1C}">
+                          <a14:useLocalDpi xmlns:a14="http://schemas.microsoft.com/office/drawing/2010/main" val="0"/>
+                        </a:ext>
+                      </a:extLst>
+                    </a:blip>
+                    <a:srcRect/>
+                    <a:stretch>
+                      <a:fillRect/>
+                    </a:stretch>
+                  </pic:blipFill>
+                  <pic:spPr bwMode="auto">
+                    <a:xfrm>
+                      <a:off x="0" y="0"/>
+                      <a:ext cx="2193427" cy="1085007"/>
+                    </a:xfrm>
+                    <a:prstGeom prst="rect">
+                      <a:avLst/>
+                    </a:prstGeom>
+                    <a:noFill/>
+                    <a:ln>
+                      <a:noFill/>
+                    </a:ln>
+                  </pic:spPr>
+                </pic:pic>
+              </a:graphicData>
+            </a:graphic>
+          </wp:inline>
+        </w:drawing>
+      </w:r>
+    </w:p>
+    <w:p>
+      <w:pPr>
+        <w:widowControl w:val="0"/>
+        <w:suppressAutoHyphens/>
+        <w:spacing w:after="120"/>
+        <w:ind w:firstLine="720"/>
+        <w:rPr>
+          <w:rFonts w:ascii="Calibri" w:eastAsia="DejaVu Sans Condensed" w:hAnsi="Calibri" w:cs="DejaVu Sans Condensed"/>
+          <w:bCs/>
+          <w:sz w:val="20"/>
+          <w:szCs w:val="20"/>
+          <w:lang w:val="en-GB"/>
+        </w:rPr>
+      </w:pPr>
+      <w:r>
+        <w:rPr>
+          <w:rFonts w:ascii="Calibri" w:eastAsia="DejaVu Sans Condensed" w:hAnsi="Calibri" w:cs="DejaVu Sans Condensed"/>
+          <w:bCs/>
+          <w:sz w:val="20"/>
+          <w:szCs w:val="20"/>
+          <w:lang w:val="en-GB"/>
+        </w:rPr>
+        <w:t>As seen before, the colour of the search box matches the colour of the highlighted country, for ease of understanding.</w:t>
+      </w:r>
+    </w:p>
+    <w:p>
+      <w:pPr>
+        <w:widowControl w:val="0"/>
+        <w:suppressAutoHyphens/>
+        <w:spacing w:after="120"/>
+        <w:ind w:firstLine="720"/>
+        <w:rPr>
+          <w:rFonts w:ascii="Calibri" w:eastAsia="DejaVu Sans Condensed" w:hAnsi="Calibri" w:cs="DejaVu Sans Condensed"/>
+          <w:bCs/>
+          <w:sz w:val="20"/>
+          <w:szCs w:val="20"/>
+          <w:lang w:val="en-GB"/>
+        </w:rPr>
+      </w:pPr>
+      <w:r>
+        <w:rPr>
+          <w:rFonts w:ascii="Calibri" w:eastAsia="DejaVu Sans Condensed" w:hAnsi="Calibri" w:cs="DejaVu Sans Condensed"/>
+          <w:bCs/>
+          <w:sz w:val="20"/>
+          <w:szCs w:val="20"/>
+          <w:lang w:val="en-GB"/>
+        </w:rPr>
+        <w:t>The input of the medals, sports and years is made above the idioms.</w:t>
+      </w:r>
+      <w:r>
+        <w:rPr>
+          <w:rFonts w:ascii="Calibri" w:eastAsia="DejaVu Sans Condensed" w:hAnsi="Calibri" w:cs="DejaVu Sans Condensed"/>
+          <w:bCs/>
+          <w:sz w:val="20"/>
+          <w:szCs w:val="20"/>
+          <w:lang w:val="en-GB"/>
+        </w:rPr>
+        <w:t xml:space="preserve"> In the Standings and Comparison tabs, the timeline has two limits, whereas in the Coefficient tab it only has possibility for one value (since the population changes over the years</w:t>
+      </w:r>
+      <w:r>
+        <w:rPr>
+          <w:rFonts w:ascii="Calibri" w:eastAsia="DejaVu Sans Condensed" w:hAnsi="Calibri" w:cs="DejaVu Sans Condensed"/>
+          <w:bCs/>
+          <w:sz w:val="20"/>
+          <w:szCs w:val="20"/>
+          <w:lang w:val="en-GB"/>
+        </w:rPr>
+        <w:t xml:space="preserve"> making an interval of years not work</w:t>
+      </w:r>
+      <w:r>
+        <w:rPr>
+          <w:rFonts w:ascii="Calibri" w:eastAsia="DejaVu Sans Condensed" w:hAnsi="Calibri" w:cs="DejaVu Sans Condensed"/>
+          <w:bCs/>
+          <w:sz w:val="20"/>
+          <w:szCs w:val="20"/>
+          <w:lang w:val="en-GB"/>
+        </w:rPr>
+        <w:t>).</w:t>
+      </w:r>
+    </w:p>
+    <w:p>
+      <w:pPr>
+        <w:widowControl w:val="0"/>
+        <w:suppressAutoHyphens/>
+        <w:spacing w:after="120"/>
+        <w:ind w:firstLine="720"/>
+        <w:rPr>
+          <w:rFonts w:ascii="Calibri" w:eastAsia="DejaVu Sans Condensed" w:hAnsi="Calibri" w:cs="DejaVu Sans Condensed"/>
+          <w:bCs/>
+          <w:noProof/>
+          <w:sz w:val="20"/>
+          <w:szCs w:val="20"/>
+          <w:lang w:eastAsia="pt-PT"/>
+        </w:rPr>
+      </w:pPr>
+      <w:r>
+        <w:rPr>
+          <w:rFonts w:ascii="Calibri" w:eastAsia="DejaVu Sans Condensed" w:hAnsi="Calibri" w:cs="DejaVu Sans Condensed"/>
+          <w:bCs/>
+          <w:noProof/>
+          <w:sz w:val="20"/>
+          <w:szCs w:val="20"/>
+        </w:rPr>
+        <w:drawing>
+          <wp:inline distT="0" distB="0" distL="0" distR="0" wp14:anchorId="463FF0E1" wp14:editId="4A96199E">
+            <wp:extent cx="4913630" cy="1391285"/>
+            <wp:effectExtent l="0" t="0" r="1270" b="0"/>
+            <wp:docPr id="19" name="Picture 19" descr="C:\Users\Admin\Documents\GitHub\V_I_2015_1\checkpoint4\imagem15.png"/>
+            <wp:cNvGraphicFramePr>
+              <a:graphicFrameLocks xmlns:a="http://schemas.openxmlformats.org/drawingml/2006/main" noChangeAspect="1"/>
+            </wp:cNvGraphicFramePr>
+            <a:graphic xmlns:a="http://schemas.openxmlformats.org/drawingml/2006/main">
+              <a:graphicData uri="http://schemas.openxmlformats.org/drawingml/2006/picture">
+                <pic:pic xmlns:pic="http://schemas.openxmlformats.org/drawingml/2006/picture">
+                  <pic:nvPicPr>
+                    <pic:cNvPr id="0" name="Picture 16" descr="C:\Users\Admin\Documents\GitHub\V_I_2015_1\checkpoint4\imagem15.png"/>
                     <pic:cNvPicPr>
                       <a:picLocks noChangeAspect="1" noChangeArrowheads="1"/>
                     </pic:cNvPicPr>
@@ -3607,7 +3787,7 @@
                   <pic:spPr bwMode="auto">
                     <a:xfrm>
                       <a:off x="0" y="0"/>
-                      <a:ext cx="2193427" cy="1085007"/>
+                      <a:ext cx="4913630" cy="1391285"/>
                     </a:xfrm>
                     <a:prstGeom prst="rect">
                       <a:avLst/>

</xml_diff>